<commit_message>
Règles de gestion mise dans descriptif, amélioration des obectifs à faire sur Trello
</commit_message>
<xml_diff>
--- a/documents/descriptif_application/Descriptif_application.docx
+++ b/documents/descriptif_application/Descriptif_application.docx
@@ -6,33 +6,15 @@
       <w:pPr>
         <w:rPr>
           <w:rFonts w:ascii="Verdana" w:hAnsi="Verdana"/>
-        </w:rPr>
-      </w:pPr>
-      <w:proofErr w:type="spellStart"/>
-      <w:r>
-        <w:rPr>
-          <w:rFonts w:ascii="Verdana" w:hAnsi="Verdana"/>
-        </w:rPr>
-        <w:t>Projet_Quideance</w:t>
-      </w:r>
-      <w:proofErr w:type="spellEnd"/>
-    </w:p>
-    <w:p>
-      <w:pPr>
-        <w:rPr>
-          <w:rFonts w:ascii="Verdana" w:hAnsi="Verdana"/>
-        </w:rPr>
-      </w:pPr>
-    </w:p>
-    <w:p>
-      <w:pPr>
-        <w:rPr>
-          <w:rFonts w:ascii="Verdana" w:hAnsi="Verdana"/>
-        </w:rPr>
-      </w:pPr>
-      <w:r>
-        <w:rPr>
-          <w:rFonts w:ascii="Verdana" w:hAnsi="Verdana"/>
+          <w:sz w:val="24"/>
+          <w:szCs w:val="24"/>
+        </w:rPr>
+      </w:pPr>
+      <w:r>
+        <w:rPr>
+          <w:rFonts w:ascii="Verdana" w:hAnsi="Verdana"/>
+          <w:sz w:val="24"/>
+          <w:szCs w:val="24"/>
         </w:rPr>
         <w:t xml:space="preserve">Auteur : </w:t>
       </w:r>
@@ -41,6 +23,8 @@
       <w:pPr>
         <w:rPr>
           <w:rFonts w:ascii="Verdana" w:hAnsi="Verdana"/>
+          <w:sz w:val="24"/>
+          <w:szCs w:val="24"/>
         </w:rPr>
       </w:pPr>
       <w:proofErr w:type="spellStart"/>
@@ -48,6 +32,8 @@
       <w:r>
         <w:rPr>
           <w:rFonts w:ascii="Verdana" w:hAnsi="Verdana"/>
+          <w:sz w:val="24"/>
+          <w:szCs w:val="24"/>
         </w:rPr>
         <w:t>F.Follereau</w:t>
       </w:r>
@@ -56,6 +42,8 @@
       <w:r>
         <w:rPr>
           <w:rFonts w:ascii="Verdana" w:hAnsi="Verdana"/>
+          <w:sz w:val="24"/>
+          <w:szCs w:val="24"/>
         </w:rPr>
         <w:t xml:space="preserve">, </w:t>
       </w:r>
@@ -63,6 +51,8 @@
       <w:r>
         <w:rPr>
           <w:rFonts w:ascii="Verdana" w:hAnsi="Verdana"/>
+          <w:sz w:val="24"/>
+          <w:szCs w:val="24"/>
         </w:rPr>
         <w:t>V.Nwehla</w:t>
       </w:r>
@@ -74,6 +64,149 @@
           <w:rFonts w:ascii="Verdana" w:hAnsi="Verdana"/>
         </w:rPr>
       </w:pPr>
+    </w:p>
+    <w:p>
+      <w:pPr>
+        <w:rPr>
+          <w:rFonts w:ascii="Verdana" w:hAnsi="Verdana"/>
+        </w:rPr>
+      </w:pPr>
+    </w:p>
+    <w:p>
+      <w:pPr>
+        <w:rPr>
+          <w:rFonts w:ascii="Verdana" w:hAnsi="Verdana"/>
+        </w:rPr>
+      </w:pPr>
+    </w:p>
+    <w:p>
+      <w:pPr>
+        <w:rPr>
+          <w:rFonts w:ascii="Verdana" w:hAnsi="Verdana"/>
+        </w:rPr>
+      </w:pPr>
+    </w:p>
+    <w:p>
+      <w:pPr>
+        <w:rPr>
+          <w:rFonts w:ascii="Verdana" w:hAnsi="Verdana"/>
+        </w:rPr>
+      </w:pPr>
+    </w:p>
+    <w:p>
+      <w:pPr>
+        <w:rPr>
+          <w:rFonts w:ascii="Verdana" w:hAnsi="Verdana"/>
+        </w:rPr>
+      </w:pPr>
+    </w:p>
+    <w:p>
+      <w:pPr>
+        <w:rPr>
+          <w:rFonts w:ascii="Verdana" w:hAnsi="Verdana"/>
+        </w:rPr>
+      </w:pPr>
+    </w:p>
+    <w:p>
+      <w:pPr>
+        <w:rPr>
+          <w:rFonts w:ascii="Verdana" w:hAnsi="Verdana"/>
+        </w:rPr>
+      </w:pPr>
+    </w:p>
+    <w:p>
+      <w:pPr>
+        <w:rPr>
+          <w:rFonts w:ascii="Verdana" w:hAnsi="Verdana"/>
+        </w:rPr>
+      </w:pPr>
+    </w:p>
+    <w:p>
+      <w:pPr>
+        <w:rPr>
+          <w:rFonts w:ascii="Verdana" w:hAnsi="Verdana"/>
+        </w:rPr>
+      </w:pPr>
+    </w:p>
+    <w:p>
+      <w:pPr>
+        <w:rPr>
+          <w:rFonts w:ascii="Verdana" w:hAnsi="Verdana"/>
+        </w:rPr>
+      </w:pPr>
+    </w:p>
+    <w:p>
+      <w:pPr>
+        <w:jc w:val="center"/>
+        <w:rPr>
+          <w:rFonts w:ascii="Verdana" w:hAnsi="Verdana"/>
+          <w:b/>
+          <w:bCs/>
+          <w:sz w:val="72"/>
+          <w:szCs w:val="72"/>
+        </w:rPr>
+      </w:pPr>
+    </w:p>
+    <w:p>
+      <w:pPr>
+        <w:jc w:val="center"/>
+        <w:rPr>
+          <w:rFonts w:ascii="Verdana" w:hAnsi="Verdana"/>
+          <w:b/>
+          <w:bCs/>
+          <w:sz w:val="72"/>
+          <w:szCs w:val="72"/>
+        </w:rPr>
+      </w:pPr>
+      <w:r>
+        <w:rPr>
+          <w:rFonts w:ascii="Verdana" w:hAnsi="Verdana"/>
+          <w:b/>
+          <w:bCs/>
+          <w:sz w:val="72"/>
+          <w:szCs w:val="72"/>
+        </w:rPr>
+        <w:t xml:space="preserve">Projet </w:t>
+      </w:r>
+      <w:proofErr w:type="spellStart"/>
+      <w:r>
+        <w:rPr>
+          <w:rFonts w:ascii="Verdana" w:hAnsi="Verdana"/>
+          <w:b/>
+          <w:bCs/>
+          <w:sz w:val="72"/>
+          <w:szCs w:val="72"/>
+        </w:rPr>
+        <w:t>Quideance</w:t>
+      </w:r>
+      <w:proofErr w:type="spellEnd"/>
+    </w:p>
+    <w:p>
+      <w:pPr>
+        <w:rPr>
+          <w:rFonts w:ascii="Verdana" w:hAnsi="Verdana"/>
+        </w:rPr>
+      </w:pPr>
+    </w:p>
+    <w:p>
+      <w:pPr>
+        <w:rPr>
+          <w:rFonts w:ascii="Verdana" w:hAnsi="Verdana"/>
+        </w:rPr>
+      </w:pPr>
+    </w:p>
+    <w:p>
+      <w:pPr>
+        <w:rPr>
+          <w:rFonts w:ascii="Verdana" w:hAnsi="Verdana"/>
+        </w:rPr>
+      </w:pPr>
+      <w:r>
+        <w:rPr>
+          <w:rFonts w:ascii="Verdana" w:hAnsi="Verdana"/>
+        </w:rPr>
+        <w:br w:type="page"/>
+      </w:r>
     </w:p>
     <w:p>
       <w:pPr>
@@ -85,7 +218,11 @@
     <w:sdt>
       <w:sdtPr>
         <w:rPr>
-          <w:rFonts w:ascii="Verdana" w:hAnsi="Verdana"/>
+          <w:rFonts w:ascii="Verdana" w:eastAsiaTheme="minorHAnsi" w:hAnsi="Verdana" w:cstheme="minorBidi"/>
+          <w:color w:val="auto"/>
+          <w:sz w:val="22"/>
+          <w:szCs w:val="22"/>
+          <w:lang w:eastAsia="en-US"/>
         </w:rPr>
         <w:id w:val="858167999"/>
         <w:docPartObj>
@@ -95,13 +232,8 @@
       </w:sdtPr>
       <w:sdtEndPr>
         <w:rPr>
-          <w:rFonts w:eastAsiaTheme="minorHAnsi" w:cstheme="minorBidi"/>
           <w:b/>
           <w:bCs/>
-          <w:color w:val="auto"/>
-          <w:sz w:val="22"/>
-          <w:szCs w:val="22"/>
-          <w:lang w:eastAsia="en-US"/>
         </w:rPr>
       </w:sdtEndPr>
       <w:sdtContent>
@@ -202,7 +334,7 @@
                 <w:noProof/>
                 <w:webHidden/>
               </w:rPr>
-              <w:t>2</w:t>
+              <w:t>3</w:t>
             </w:r>
             <w:r>
               <w:rPr>
@@ -279,7 +411,7 @@
                 <w:noProof/>
                 <w:webHidden/>
               </w:rPr>
-              <w:t>2</w:t>
+              <w:t>3</w:t>
             </w:r>
             <w:r>
               <w:rPr>
@@ -356,7 +488,7 @@
                 <w:noProof/>
                 <w:webHidden/>
               </w:rPr>
-              <w:t>2</w:t>
+              <w:t>3</w:t>
             </w:r>
             <w:r>
               <w:rPr>
@@ -433,7 +565,7 @@
                 <w:noProof/>
                 <w:webHidden/>
               </w:rPr>
-              <w:t>2</w:t>
+              <w:t>3</w:t>
             </w:r>
             <w:r>
               <w:rPr>
@@ -510,7 +642,7 @@
                 <w:noProof/>
                 <w:webHidden/>
               </w:rPr>
-              <w:t>3</w:t>
+              <w:t>4</w:t>
             </w:r>
             <w:r>
               <w:rPr>
@@ -563,6 +695,7 @@
     <w:p>
       <w:pPr>
         <w:pStyle w:val="Titre1"/>
+        <w:jc w:val="both"/>
         <w:rPr>
           <w:rFonts w:ascii="Verdana" w:hAnsi="Verdana"/>
         </w:rPr>
@@ -578,13 +711,18 @@
     </w:p>
     <w:p>
       <w:pPr>
-        <w:rPr>
-          <w:rFonts w:ascii="Verdana" w:hAnsi="Verdana"/>
-        </w:rPr>
-      </w:pPr>
-      <w:r>
-        <w:rPr>
-          <w:rFonts w:ascii="Verdana" w:hAnsi="Verdana"/>
+        <w:jc w:val="both"/>
+        <w:rPr>
+          <w:rFonts w:ascii="Verdana" w:hAnsi="Verdana"/>
+          <w:sz w:val="24"/>
+          <w:szCs w:val="24"/>
+        </w:rPr>
+      </w:pPr>
+      <w:r>
+        <w:rPr>
+          <w:rFonts w:ascii="Verdana" w:hAnsi="Verdana"/>
+          <w:sz w:val="24"/>
+          <w:szCs w:val="24"/>
         </w:rPr>
         <w:t xml:space="preserve">L’application aura pour nom </w:t>
       </w:r>
@@ -592,6 +730,8 @@
       <w:r>
         <w:rPr>
           <w:rFonts w:ascii="Verdana" w:hAnsi="Verdana"/>
+          <w:sz w:val="24"/>
+          <w:szCs w:val="24"/>
         </w:rPr>
         <w:t>Quideance</w:t>
       </w:r>
@@ -599,6 +739,8 @@
       <w:r>
         <w:rPr>
           <w:rFonts w:ascii="Verdana" w:hAnsi="Verdana"/>
+          <w:sz w:val="24"/>
+          <w:szCs w:val="24"/>
         </w:rPr>
         <w:t xml:space="preserve"> et sera disponible sur </w:t>
       </w:r>
@@ -607,6 +749,8 @@
           <w:rPr>
             <w:rStyle w:val="Lienhypertexte"/>
             <w:rFonts w:ascii="Verdana" w:hAnsi="Verdana"/>
+            <w:sz w:val="24"/>
+            <w:szCs w:val="24"/>
           </w:rPr>
           <w:t>www.(à</w:t>
         </w:r>
@@ -614,37 +758,625 @@
       <w:r>
         <w:rPr>
           <w:rFonts w:ascii="Verdana" w:hAnsi="Verdana"/>
+          <w:sz w:val="24"/>
+          <w:szCs w:val="24"/>
         </w:rPr>
         <w:t xml:space="preserve"> définir).</w:t>
       </w:r>
     </w:p>
     <w:p>
       <w:pPr>
-        <w:rPr>
-          <w:rFonts w:ascii="Verdana" w:hAnsi="Verdana"/>
-        </w:rPr>
-      </w:pPr>
-      <w:r>
-        <w:rPr>
-          <w:rFonts w:ascii="Verdana" w:hAnsi="Verdana"/>
-        </w:rPr>
-        <w:t>Le site sera une application web (web mobile) qui aura pour but de créer et d'envoyer un questionnaire à des utilisateurs,</w:t>
-      </w:r>
-      <w:r>
-        <w:rPr>
-          <w:rFonts w:ascii="Verdana" w:hAnsi="Verdana"/>
+        <w:jc w:val="both"/>
+        <w:rPr>
+          <w:rFonts w:ascii="Verdana" w:hAnsi="Verdana"/>
+          <w:sz w:val="24"/>
+          <w:szCs w:val="24"/>
+        </w:rPr>
+      </w:pPr>
+      <w:r>
+        <w:rPr>
+          <w:rFonts w:ascii="Verdana" w:hAnsi="Verdana"/>
+          <w:sz w:val="24"/>
+          <w:szCs w:val="24"/>
+        </w:rPr>
+        <w:t>Le site sera une application web (web mobile) qui aura pour but de créer et d'envoyer un questionnaire à des utilisateurs, via un lien internet. Après récupération des données, le traitement se fera via le coté administration du site.</w:t>
+      </w:r>
+    </w:p>
+    <w:p>
+      <w:pPr>
+        <w:jc w:val="both"/>
+        <w:rPr>
+          <w:rFonts w:ascii="Verdana" w:hAnsi="Verdana"/>
+          <w:sz w:val="24"/>
+          <w:szCs w:val="24"/>
+        </w:rPr>
+      </w:pPr>
+    </w:p>
+    <w:p>
+      <w:pPr>
+        <w:pStyle w:val="Titre1"/>
+        <w:rPr>
+          <w:rFonts w:ascii="Verdana" w:hAnsi="Verdana"/>
+        </w:rPr>
+      </w:pPr>
+      <w:r>
+        <w:rPr>
+          <w:rFonts w:ascii="Verdana" w:hAnsi="Verdana"/>
+        </w:rPr>
+        <w:t>Règles de gestion</w:t>
+      </w:r>
+    </w:p>
+    <w:p>
+      <w:pPr>
+        <w:rPr>
+          <w:rFonts w:ascii="Verdana" w:hAnsi="Verdana"/>
+          <w:sz w:val="24"/>
+          <w:szCs w:val="24"/>
+        </w:rPr>
+      </w:pPr>
+      <w:r>
+        <w:rPr>
+          <w:rFonts w:ascii="Verdana" w:hAnsi="Verdana"/>
+          <w:sz w:val="24"/>
+          <w:szCs w:val="24"/>
+        </w:rPr>
+        <w:t xml:space="preserve">L’application </w:t>
+      </w:r>
+      <w:proofErr w:type="spellStart"/>
+      <w:r>
+        <w:rPr>
+          <w:rFonts w:ascii="Verdana" w:hAnsi="Verdana"/>
+          <w:sz w:val="24"/>
+          <w:szCs w:val="24"/>
+        </w:rPr>
+        <w:t>Quideance</w:t>
+      </w:r>
+      <w:proofErr w:type="spellEnd"/>
+      <w:r>
+        <w:rPr>
+          <w:rFonts w:ascii="Verdana" w:hAnsi="Verdana"/>
+          <w:sz w:val="24"/>
+          <w:szCs w:val="24"/>
+        </w:rPr>
+        <w:t xml:space="preserve"> aura </w:t>
+      </w:r>
+      <w:r>
+        <w:rPr>
+          <w:rFonts w:ascii="Verdana" w:hAnsi="Verdana"/>
+          <w:sz w:val="24"/>
+          <w:szCs w:val="24"/>
+        </w:rPr>
+        <w:t>d</w:t>
+      </w:r>
+      <w:r>
+        <w:rPr>
+          <w:rFonts w:ascii="Verdana" w:hAnsi="Verdana"/>
+          <w:sz w:val="24"/>
+          <w:szCs w:val="24"/>
+        </w:rPr>
+        <w:t>es règles de gestion</w:t>
+      </w:r>
+      <w:r>
+        <w:rPr>
+          <w:rFonts w:ascii="Verdana" w:hAnsi="Verdana"/>
+          <w:sz w:val="24"/>
+          <w:szCs w:val="24"/>
+        </w:rPr>
+        <w:t>, que l’on a divisé en plusieurs parties.</w:t>
+      </w:r>
+      <w:r>
+        <w:rPr>
+          <w:rFonts w:ascii="Verdana" w:hAnsi="Verdana"/>
+          <w:sz w:val="24"/>
+          <w:szCs w:val="24"/>
         </w:rPr>
         <w:t xml:space="preserve"> </w:t>
       </w:r>
-      <w:r>
-        <w:rPr>
-          <w:rFonts w:ascii="Verdana" w:hAnsi="Verdana"/>
-        </w:rPr>
-        <w:t>via un lien internet. Après récupération des données, le traitement se fera via le coté administration du site.</w:t>
-      </w:r>
-    </w:p>
-    <w:p>
-      <w:pPr>
+    </w:p>
+    <w:p>
+      <w:pPr>
+        <w:rPr>
+          <w:rFonts w:ascii="Verdana" w:hAnsi="Verdana"/>
+          <w:sz w:val="24"/>
+          <w:szCs w:val="24"/>
+        </w:rPr>
+      </w:pPr>
+    </w:p>
+    <w:p>
+      <w:pPr>
+        <w:pStyle w:val="Titre2"/>
+      </w:pPr>
+      <w:r>
+        <w:t>Règles générales</w:t>
+      </w:r>
+    </w:p>
+    <w:p>
+      <w:pPr>
+        <w:rPr>
+          <w:rFonts w:ascii="Verdana" w:hAnsi="Verdana"/>
+          <w:sz w:val="24"/>
+          <w:szCs w:val="24"/>
+        </w:rPr>
+      </w:pPr>
+      <w:r>
+        <w:rPr>
+          <w:rFonts w:ascii="Verdana" w:hAnsi="Verdana"/>
+          <w:sz w:val="24"/>
+          <w:szCs w:val="24"/>
+        </w:rPr>
+        <w:tab/>
+        <w:t xml:space="preserve">- un compte sera lié à une seule adresse </w:t>
+      </w:r>
+      <w:proofErr w:type="gramStart"/>
+      <w:r>
+        <w:rPr>
+          <w:rFonts w:ascii="Verdana" w:hAnsi="Verdana"/>
+          <w:sz w:val="24"/>
+          <w:szCs w:val="24"/>
+        </w:rPr>
+        <w:t>email</w:t>
+      </w:r>
+      <w:proofErr w:type="gramEnd"/>
+    </w:p>
+    <w:p>
+      <w:pPr>
+        <w:rPr>
+          <w:rFonts w:ascii="Verdana" w:hAnsi="Verdana"/>
+          <w:sz w:val="24"/>
+          <w:szCs w:val="24"/>
+        </w:rPr>
+      </w:pPr>
+      <w:r>
+        <w:rPr>
+          <w:rFonts w:ascii="Verdana" w:hAnsi="Verdana"/>
+          <w:sz w:val="24"/>
+          <w:szCs w:val="24"/>
+        </w:rPr>
+        <w:tab/>
+        <w:t xml:space="preserve">- une adresse </w:t>
+      </w:r>
+      <w:proofErr w:type="gramStart"/>
+      <w:r>
+        <w:rPr>
+          <w:rFonts w:ascii="Verdana" w:hAnsi="Verdana"/>
+          <w:sz w:val="24"/>
+          <w:szCs w:val="24"/>
+        </w:rPr>
+        <w:t>email</w:t>
+      </w:r>
+      <w:proofErr w:type="gramEnd"/>
+      <w:r>
+        <w:rPr>
+          <w:rFonts w:ascii="Verdana" w:hAnsi="Verdana"/>
+          <w:sz w:val="24"/>
+          <w:szCs w:val="24"/>
+        </w:rPr>
+        <w:t xml:space="preserve"> ne peut être liée qu’à un seul compte</w:t>
+      </w:r>
+    </w:p>
+    <w:p>
+      <w:pPr>
+        <w:rPr>
+          <w:rFonts w:ascii="Verdana" w:hAnsi="Verdana"/>
+          <w:sz w:val="24"/>
+          <w:szCs w:val="24"/>
+        </w:rPr>
+      </w:pPr>
+      <w:r>
+        <w:rPr>
+          <w:rFonts w:ascii="Verdana" w:hAnsi="Verdana"/>
+          <w:sz w:val="24"/>
+          <w:szCs w:val="24"/>
+        </w:rPr>
+        <w:tab/>
+        <w:t xml:space="preserve">- un compte ne peut avoir qu’un seul rôle </w:t>
+      </w:r>
+      <w:r>
+        <w:rPr>
+          <w:rFonts w:ascii="Verdana" w:hAnsi="Verdana"/>
+          <w:sz w:val="24"/>
+          <w:szCs w:val="24"/>
+        </w:rPr>
+        <w:t>(admin ou super-admin)</w:t>
+      </w:r>
+    </w:p>
+    <w:p>
+      <w:pPr>
+        <w:ind w:firstLine="708"/>
+        <w:rPr>
+          <w:rFonts w:ascii="Verdana" w:hAnsi="Verdana"/>
+          <w:sz w:val="24"/>
+          <w:szCs w:val="24"/>
+        </w:rPr>
+      </w:pPr>
+      <w:r>
+        <w:rPr>
+          <w:rFonts w:ascii="Verdana" w:hAnsi="Verdana"/>
+          <w:sz w:val="24"/>
+          <w:szCs w:val="24"/>
+        </w:rPr>
+        <w:t>-</w:t>
+      </w:r>
+      <w:r>
+        <w:rPr>
+          <w:rFonts w:ascii="Verdana" w:hAnsi="Verdana"/>
+          <w:sz w:val="24"/>
+          <w:szCs w:val="24"/>
+        </w:rPr>
+        <w:t xml:space="preserve"> un super-admin peut créer un ou plusieurs admin ou super-admin</w:t>
+      </w:r>
+    </w:p>
+    <w:p>
+      <w:pPr>
+        <w:rPr>
+          <w:rFonts w:ascii="Verdana" w:hAnsi="Verdana"/>
+          <w:sz w:val="24"/>
+          <w:szCs w:val="24"/>
+        </w:rPr>
+      </w:pPr>
+    </w:p>
+    <w:p>
+      <w:pPr>
+        <w:pStyle w:val="Titre2"/>
+      </w:pPr>
+      <w:r>
+        <w:t xml:space="preserve"> </w:t>
+      </w:r>
+      <w:r>
+        <w:t>Règles pour</w:t>
+      </w:r>
+      <w:r>
+        <w:t xml:space="preserve"> le </w:t>
+      </w:r>
+      <w:r>
+        <w:t>questionnaire</w:t>
+      </w:r>
+      <w:r>
+        <w:t> :</w:t>
+      </w:r>
+      <w:r>
+        <w:t xml:space="preserve"> </w:t>
+      </w:r>
+    </w:p>
+    <w:p>
+      <w:pPr>
+        <w:rPr>
+          <w:rFonts w:ascii="Verdana" w:hAnsi="Verdana"/>
+          <w:sz w:val="24"/>
+          <w:szCs w:val="24"/>
+        </w:rPr>
+      </w:pPr>
+      <w:r>
+        <w:rPr>
+          <w:rFonts w:ascii="Verdana" w:hAnsi="Verdana"/>
+          <w:sz w:val="24"/>
+          <w:szCs w:val="24"/>
+        </w:rPr>
+        <w:tab/>
+        <w:t xml:space="preserve">- un admin ou super-admin peut créer un ou </w:t>
+      </w:r>
+      <w:r>
+        <w:rPr>
+          <w:rFonts w:ascii="Verdana" w:hAnsi="Verdana"/>
+          <w:sz w:val="24"/>
+          <w:szCs w:val="24"/>
+        </w:rPr>
+        <w:t xml:space="preserve">plusieurs </w:t>
+      </w:r>
+      <w:r>
+        <w:rPr>
+          <w:rFonts w:ascii="Verdana" w:hAnsi="Verdana"/>
+          <w:sz w:val="24"/>
+          <w:szCs w:val="24"/>
+        </w:rPr>
+        <w:t>questionnaire</w:t>
+      </w:r>
+      <w:r>
+        <w:rPr>
+          <w:rFonts w:ascii="Verdana" w:hAnsi="Verdana"/>
+          <w:sz w:val="24"/>
+          <w:szCs w:val="24"/>
+        </w:rPr>
+        <w:t>s</w:t>
+      </w:r>
+    </w:p>
+    <w:p>
+      <w:pPr>
+        <w:rPr>
+          <w:rFonts w:ascii="Verdana" w:hAnsi="Verdana"/>
+          <w:sz w:val="24"/>
+          <w:szCs w:val="24"/>
+        </w:rPr>
+      </w:pPr>
+      <w:r>
+        <w:rPr>
+          <w:rFonts w:ascii="Verdana" w:hAnsi="Verdana"/>
+          <w:sz w:val="24"/>
+          <w:szCs w:val="24"/>
+        </w:rPr>
+        <w:tab/>
+        <w:t xml:space="preserve">- un </w:t>
+      </w:r>
+      <w:r>
+        <w:rPr>
+          <w:rFonts w:ascii="Verdana" w:hAnsi="Verdana"/>
+          <w:sz w:val="24"/>
+          <w:szCs w:val="24"/>
+        </w:rPr>
+        <w:t>questionn</w:t>
+      </w:r>
+      <w:r>
+        <w:rPr>
+          <w:rFonts w:ascii="Verdana" w:hAnsi="Verdana"/>
+          <w:sz w:val="24"/>
+          <w:szCs w:val="24"/>
+        </w:rPr>
+        <w:t>aire ne peut être créer que par un seul admin, super-admin</w:t>
+      </w:r>
+    </w:p>
+    <w:p>
+      <w:pPr>
+        <w:rPr>
+          <w:rFonts w:ascii="Verdana" w:hAnsi="Verdana"/>
+          <w:sz w:val="24"/>
+          <w:szCs w:val="24"/>
+        </w:rPr>
+      </w:pPr>
+      <w:r>
+        <w:rPr>
+          <w:rFonts w:ascii="Verdana" w:hAnsi="Verdana"/>
+          <w:sz w:val="24"/>
+          <w:szCs w:val="24"/>
+        </w:rPr>
+        <w:tab/>
+        <w:t>- un admin ne pourra modifier que les questionnaires qu’il a</w:t>
+      </w:r>
+      <w:r>
+        <w:rPr>
+          <w:rFonts w:ascii="Verdana" w:hAnsi="Verdana"/>
+          <w:sz w:val="24"/>
+          <w:szCs w:val="24"/>
+        </w:rPr>
+        <w:t>ura</w:t>
+      </w:r>
+      <w:r>
+        <w:rPr>
+          <w:rFonts w:ascii="Verdana" w:hAnsi="Verdana"/>
+          <w:sz w:val="24"/>
+          <w:szCs w:val="24"/>
+        </w:rPr>
+        <w:t xml:space="preserve"> </w:t>
+      </w:r>
+      <w:r>
+        <w:rPr>
+          <w:rFonts w:ascii="Verdana" w:hAnsi="Verdana"/>
+          <w:sz w:val="24"/>
+          <w:szCs w:val="24"/>
+        </w:rPr>
+        <w:t>créés</w:t>
+      </w:r>
+    </w:p>
+    <w:p>
+      <w:pPr>
+        <w:rPr>
+          <w:rFonts w:ascii="Verdana" w:hAnsi="Verdana"/>
+          <w:sz w:val="24"/>
+          <w:szCs w:val="24"/>
+        </w:rPr>
+      </w:pPr>
+      <w:r>
+        <w:rPr>
+          <w:rFonts w:ascii="Verdana" w:hAnsi="Verdana"/>
+          <w:sz w:val="24"/>
+          <w:szCs w:val="24"/>
+        </w:rPr>
+        <w:tab/>
+        <w:t xml:space="preserve">-un admin pourra supprimer </w:t>
+      </w:r>
+      <w:r>
+        <w:rPr>
+          <w:rFonts w:ascii="Verdana" w:hAnsi="Verdana"/>
+          <w:sz w:val="24"/>
+          <w:szCs w:val="24"/>
+        </w:rPr>
+        <w:t>que les questionnaires qu’il aura créés</w:t>
+      </w:r>
+    </w:p>
+    <w:p>
+      <w:pPr>
+        <w:rPr>
+          <w:rFonts w:ascii="Verdana" w:hAnsi="Verdana"/>
+          <w:sz w:val="24"/>
+          <w:szCs w:val="24"/>
+        </w:rPr>
+      </w:pPr>
+      <w:r>
+        <w:rPr>
+          <w:rFonts w:ascii="Verdana" w:hAnsi="Verdana"/>
+          <w:sz w:val="24"/>
+          <w:szCs w:val="24"/>
+        </w:rPr>
+        <w:tab/>
+        <w:t>- un super-admin pourra modifier un ou plusieurs questionnaires</w:t>
+      </w:r>
+    </w:p>
+    <w:p>
+      <w:pPr>
+        <w:rPr>
+          <w:rFonts w:ascii="Verdana" w:hAnsi="Verdana"/>
+          <w:sz w:val="24"/>
+          <w:szCs w:val="24"/>
+        </w:rPr>
+      </w:pPr>
+      <w:r>
+        <w:rPr>
+          <w:rFonts w:ascii="Verdana" w:hAnsi="Verdana"/>
+          <w:sz w:val="24"/>
+          <w:szCs w:val="24"/>
+        </w:rPr>
+        <w:tab/>
+      </w:r>
+      <w:r>
+        <w:rPr>
+          <w:rFonts w:ascii="Verdana" w:hAnsi="Verdana"/>
+          <w:sz w:val="24"/>
+          <w:szCs w:val="24"/>
+        </w:rPr>
+        <w:t xml:space="preserve">- un super-admin pourra </w:t>
+      </w:r>
+      <w:r>
+        <w:rPr>
+          <w:rFonts w:ascii="Verdana" w:hAnsi="Verdana"/>
+          <w:sz w:val="24"/>
+          <w:szCs w:val="24"/>
+        </w:rPr>
+        <w:t>supprimer</w:t>
+      </w:r>
+      <w:r>
+        <w:rPr>
+          <w:rFonts w:ascii="Verdana" w:hAnsi="Verdana"/>
+          <w:sz w:val="24"/>
+          <w:szCs w:val="24"/>
+        </w:rPr>
+        <w:t xml:space="preserve"> un ou plusieurs questionnaires</w:t>
+      </w:r>
+    </w:p>
+    <w:p>
+      <w:pPr>
+        <w:ind w:firstLine="708"/>
+        <w:rPr>
+          <w:rFonts w:ascii="Verdana" w:hAnsi="Verdana"/>
+          <w:sz w:val="24"/>
+          <w:szCs w:val="24"/>
+        </w:rPr>
+      </w:pPr>
+      <w:r>
+        <w:rPr>
+          <w:rFonts w:ascii="Verdana" w:hAnsi="Verdana"/>
+          <w:sz w:val="24"/>
+          <w:szCs w:val="24"/>
+        </w:rPr>
+        <w:t xml:space="preserve">- un </w:t>
+      </w:r>
+      <w:r>
+        <w:rPr>
+          <w:rFonts w:ascii="Verdana" w:hAnsi="Verdana"/>
+          <w:sz w:val="24"/>
+          <w:szCs w:val="24"/>
+        </w:rPr>
+        <w:t>questionnaire</w:t>
+      </w:r>
+      <w:r>
+        <w:rPr>
+          <w:rFonts w:ascii="Verdana" w:hAnsi="Verdana"/>
+          <w:sz w:val="24"/>
+          <w:szCs w:val="24"/>
+        </w:rPr>
+        <w:t xml:space="preserve"> pourra </w:t>
+      </w:r>
+      <w:r>
+        <w:rPr>
+          <w:rFonts w:ascii="Verdana" w:hAnsi="Verdana"/>
+          <w:sz w:val="24"/>
+          <w:szCs w:val="24"/>
+        </w:rPr>
+        <w:t xml:space="preserve">être </w:t>
+      </w:r>
+      <w:r>
+        <w:rPr>
+          <w:rFonts w:ascii="Verdana" w:hAnsi="Verdana"/>
+          <w:sz w:val="24"/>
+          <w:szCs w:val="24"/>
+        </w:rPr>
+        <w:t xml:space="preserve">modifier </w:t>
+      </w:r>
+      <w:r>
+        <w:rPr>
+          <w:rFonts w:ascii="Verdana" w:hAnsi="Verdana"/>
+          <w:sz w:val="24"/>
+          <w:szCs w:val="24"/>
+        </w:rPr>
+        <w:t>par une seule personne à la fois</w:t>
+      </w:r>
+    </w:p>
+    <w:p>
+      <w:pPr>
+        <w:ind w:firstLine="708"/>
+        <w:rPr>
+          <w:rFonts w:ascii="Verdana" w:hAnsi="Verdana"/>
+          <w:sz w:val="24"/>
+          <w:szCs w:val="24"/>
+        </w:rPr>
+      </w:pPr>
+      <w:r>
+        <w:rPr>
+          <w:rFonts w:ascii="Verdana" w:hAnsi="Verdana"/>
+          <w:sz w:val="24"/>
+          <w:szCs w:val="24"/>
+        </w:rPr>
+        <w:t xml:space="preserve">- un questionnaire pourra être </w:t>
+      </w:r>
+      <w:r>
+        <w:rPr>
+          <w:rFonts w:ascii="Verdana" w:hAnsi="Verdana"/>
+          <w:sz w:val="24"/>
+          <w:szCs w:val="24"/>
+        </w:rPr>
+        <w:t>supprimer</w:t>
+      </w:r>
+      <w:r>
+        <w:rPr>
+          <w:rFonts w:ascii="Verdana" w:hAnsi="Verdana"/>
+          <w:sz w:val="24"/>
+          <w:szCs w:val="24"/>
+        </w:rPr>
+        <w:t xml:space="preserve"> par une seule personne à la fois</w:t>
+      </w:r>
+    </w:p>
+    <w:p>
+      <w:pPr>
+        <w:rPr>
+          <w:rFonts w:ascii="Verdana" w:hAnsi="Verdana"/>
+          <w:sz w:val="24"/>
+          <w:szCs w:val="24"/>
+        </w:rPr>
+      </w:pPr>
+    </w:p>
+    <w:p>
+      <w:pPr>
+        <w:rPr>
+          <w:rFonts w:ascii="Verdana" w:hAnsi="Verdana"/>
+          <w:sz w:val="24"/>
+          <w:szCs w:val="24"/>
+        </w:rPr>
+      </w:pPr>
+    </w:p>
+    <w:p>
+      <w:pPr>
+        <w:rPr>
+          <w:rFonts w:ascii="Verdana" w:hAnsi="Verdana"/>
+          <w:sz w:val="24"/>
+          <w:szCs w:val="24"/>
+        </w:rPr>
+      </w:pPr>
+    </w:p>
+    <w:p>
+      <w:pPr>
+        <w:rPr>
+          <w:rFonts w:ascii="Verdana" w:hAnsi="Verdana"/>
+          <w:sz w:val="24"/>
+          <w:szCs w:val="24"/>
+        </w:rPr>
+      </w:pPr>
+    </w:p>
+    <w:p>
+      <w:r>
+        <w:tab/>
+      </w:r>
+    </w:p>
+    <w:p>
+      <w:pPr>
+        <w:jc w:val="both"/>
         <w:rPr>
           <w:rFonts w:ascii="Verdana" w:hAnsi="Verdana"/>
         </w:rPr>
@@ -653,6 +1385,7 @@
     <w:p>
       <w:pPr>
         <w:pStyle w:val="Titre1"/>
+        <w:jc w:val="both"/>
         <w:rPr>
           <w:rFonts w:ascii="Verdana" w:hAnsi="Verdana"/>
         </w:rPr>
@@ -668,50 +1401,68 @@
     </w:p>
     <w:p>
       <w:pPr>
-        <w:rPr>
-          <w:rFonts w:ascii="Verdana" w:hAnsi="Verdana"/>
-        </w:rPr>
-      </w:pPr>
-      <w:r>
-        <w:rPr>
-          <w:rFonts w:ascii="Verdana" w:hAnsi="Verdana"/>
+        <w:jc w:val="both"/>
+        <w:rPr>
+          <w:rFonts w:ascii="Verdana" w:hAnsi="Verdana"/>
+          <w:sz w:val="24"/>
+          <w:szCs w:val="24"/>
+        </w:rPr>
+      </w:pPr>
+      <w:r>
+        <w:rPr>
+          <w:rFonts w:ascii="Verdana" w:hAnsi="Verdana"/>
+          <w:sz w:val="24"/>
+          <w:szCs w:val="24"/>
         </w:rPr>
         <w:t>Le site sera composé d’un espace</w:t>
       </w:r>
       <w:r>
         <w:rPr>
           <w:rFonts w:ascii="Verdana" w:hAnsi="Verdana"/>
+          <w:sz w:val="24"/>
+          <w:szCs w:val="24"/>
         </w:rPr>
         <w:t xml:space="preserve"> </w:t>
       </w:r>
       <w:r>
         <w:rPr>
           <w:rFonts w:ascii="Verdana" w:hAnsi="Verdana"/>
+          <w:sz w:val="24"/>
+          <w:szCs w:val="24"/>
         </w:rPr>
         <w:t>accueil</w:t>
       </w:r>
       <w:r>
         <w:rPr>
           <w:rFonts w:ascii="Verdana" w:hAnsi="Verdana"/>
+          <w:sz w:val="24"/>
+          <w:szCs w:val="24"/>
         </w:rPr>
         <w:t xml:space="preserve"> dans lequel se trouvera une barre de navigation</w:t>
       </w:r>
       <w:r>
         <w:rPr>
           <w:rFonts w:ascii="Verdana" w:hAnsi="Verdana"/>
+          <w:sz w:val="24"/>
+          <w:szCs w:val="24"/>
         </w:rPr>
         <w:t>.</w:t>
       </w:r>
     </w:p>
     <w:p>
       <w:pPr>
-        <w:rPr>
-          <w:rFonts w:ascii="Verdana" w:hAnsi="Verdana"/>
-        </w:rPr>
-      </w:pPr>
-      <w:r>
-        <w:rPr>
-          <w:rFonts w:ascii="Verdana" w:hAnsi="Verdana"/>
+        <w:jc w:val="both"/>
+        <w:rPr>
+          <w:rFonts w:ascii="Verdana" w:hAnsi="Verdana"/>
+          <w:sz w:val="24"/>
+          <w:szCs w:val="24"/>
+        </w:rPr>
+      </w:pPr>
+      <w:r>
+        <w:rPr>
+          <w:rFonts w:ascii="Verdana" w:hAnsi="Verdana"/>
+          <w:sz w:val="24"/>
+          <w:szCs w:val="24"/>
         </w:rPr>
         <w:t>La barre de navigation aura les éléments suivants :</w:t>
       </w:r>
@@ -720,13 +1471,18 @@
       <w:pPr>
         <w:pStyle w:val="Paragraphedeliste"/>
         <w:ind w:left="1068"/>
-        <w:rPr>
-          <w:rFonts w:ascii="Verdana" w:hAnsi="Verdana"/>
-        </w:rPr>
-      </w:pPr>
-      <w:r>
-        <w:rPr>
-          <w:rFonts w:ascii="Verdana" w:hAnsi="Verdana"/>
+        <w:jc w:val="both"/>
+        <w:rPr>
+          <w:rFonts w:ascii="Verdana" w:hAnsi="Verdana"/>
+          <w:sz w:val="24"/>
+          <w:szCs w:val="24"/>
+        </w:rPr>
+      </w:pPr>
+      <w:r>
+        <w:rPr>
+          <w:rFonts w:ascii="Verdana" w:hAnsi="Verdana"/>
+          <w:sz w:val="24"/>
+          <w:szCs w:val="24"/>
         </w:rPr>
         <w:t>- le logo du site</w:t>
       </w:r>
@@ -735,13 +1491,18 @@
       <w:pPr>
         <w:pStyle w:val="Paragraphedeliste"/>
         <w:ind w:left="1068"/>
-        <w:rPr>
-          <w:rFonts w:ascii="Verdana" w:hAnsi="Verdana"/>
-        </w:rPr>
-      </w:pPr>
-      <w:r>
-        <w:rPr>
-          <w:rFonts w:ascii="Verdana" w:hAnsi="Verdana"/>
+        <w:jc w:val="both"/>
+        <w:rPr>
+          <w:rFonts w:ascii="Verdana" w:hAnsi="Verdana"/>
+          <w:sz w:val="24"/>
+          <w:szCs w:val="24"/>
+        </w:rPr>
+      </w:pPr>
+      <w:r>
+        <w:rPr>
+          <w:rFonts w:ascii="Verdana" w:hAnsi="Verdana"/>
+          <w:sz w:val="24"/>
+          <w:szCs w:val="24"/>
         </w:rPr>
         <w:t>- le nom de l’application</w:t>
       </w:r>
@@ -750,13 +1511,18 @@
       <w:pPr>
         <w:pStyle w:val="Paragraphedeliste"/>
         <w:ind w:left="1068"/>
-        <w:rPr>
-          <w:rFonts w:ascii="Verdana" w:hAnsi="Verdana"/>
-        </w:rPr>
-      </w:pPr>
-      <w:r>
-        <w:rPr>
-          <w:rFonts w:ascii="Verdana" w:hAnsi="Verdana"/>
+        <w:jc w:val="both"/>
+        <w:rPr>
+          <w:rFonts w:ascii="Verdana" w:hAnsi="Verdana"/>
+          <w:sz w:val="24"/>
+          <w:szCs w:val="24"/>
+        </w:rPr>
+      </w:pPr>
+      <w:r>
+        <w:rPr>
+          <w:rFonts w:ascii="Verdana" w:hAnsi="Verdana"/>
+          <w:sz w:val="24"/>
+          <w:szCs w:val="24"/>
         </w:rPr>
         <w:t>- un lien « Nous contacter »</w:t>
       </w:r>
@@ -765,13 +1531,18 @@
       <w:pPr>
         <w:pStyle w:val="Paragraphedeliste"/>
         <w:ind w:left="1068"/>
-        <w:rPr>
-          <w:rFonts w:ascii="Verdana" w:hAnsi="Verdana"/>
-        </w:rPr>
-      </w:pPr>
-      <w:r>
-        <w:rPr>
-          <w:rFonts w:ascii="Verdana" w:hAnsi="Verdana"/>
+        <w:jc w:val="both"/>
+        <w:rPr>
+          <w:rFonts w:ascii="Verdana" w:hAnsi="Verdana"/>
+          <w:sz w:val="24"/>
+          <w:szCs w:val="24"/>
+        </w:rPr>
+      </w:pPr>
+      <w:r>
+        <w:rPr>
+          <w:rFonts w:ascii="Verdana" w:hAnsi="Verdana"/>
+          <w:sz w:val="24"/>
+          <w:szCs w:val="24"/>
         </w:rPr>
         <w:t>- un lien « Qui sommes-nous ? »</w:t>
       </w:r>
@@ -780,46 +1551,64 @@
       <w:pPr>
         <w:pStyle w:val="Paragraphedeliste"/>
         <w:ind w:left="1068"/>
-        <w:rPr>
-          <w:rFonts w:ascii="Verdana" w:hAnsi="Verdana"/>
-        </w:rPr>
-      </w:pPr>
-      <w:r>
-        <w:rPr>
-          <w:rFonts w:ascii="Verdana" w:hAnsi="Verdana"/>
+        <w:jc w:val="both"/>
+        <w:rPr>
+          <w:rFonts w:ascii="Verdana" w:hAnsi="Verdana"/>
+          <w:sz w:val="24"/>
+          <w:szCs w:val="24"/>
+        </w:rPr>
+      </w:pPr>
+      <w:r>
+        <w:rPr>
+          <w:rFonts w:ascii="Verdana" w:hAnsi="Verdana"/>
+          <w:sz w:val="24"/>
+          <w:szCs w:val="24"/>
         </w:rPr>
         <w:t>- un lien « Connexion »</w:t>
       </w:r>
     </w:p>
     <w:p>
       <w:pPr>
-        <w:rPr>
-          <w:rFonts w:ascii="Verdana" w:hAnsi="Verdana"/>
-        </w:rPr>
-      </w:pPr>
-    </w:p>
-    <w:p>
-      <w:pPr>
-        <w:rPr>
-          <w:rFonts w:ascii="Verdana" w:hAnsi="Verdana"/>
-        </w:rPr>
-      </w:pPr>
-      <w:r>
-        <w:rPr>
-          <w:rFonts w:ascii="Verdana" w:hAnsi="Verdana"/>
+        <w:jc w:val="both"/>
+        <w:rPr>
+          <w:rFonts w:ascii="Verdana" w:hAnsi="Verdana"/>
+          <w:sz w:val="24"/>
+          <w:szCs w:val="24"/>
+        </w:rPr>
+      </w:pPr>
+    </w:p>
+    <w:p>
+      <w:pPr>
+        <w:jc w:val="both"/>
+        <w:rPr>
+          <w:rFonts w:ascii="Verdana" w:hAnsi="Verdana"/>
+          <w:sz w:val="24"/>
+          <w:szCs w:val="24"/>
+        </w:rPr>
+      </w:pPr>
+      <w:r>
+        <w:rPr>
+          <w:rFonts w:ascii="Verdana" w:hAnsi="Verdana"/>
+          <w:sz w:val="24"/>
+          <w:szCs w:val="24"/>
         </w:rPr>
         <w:t>Dans le body (à voir avec Mr Delorme) un carrousel avec quelques photos de présentation.</w:t>
       </w:r>
     </w:p>
     <w:p>
       <w:pPr>
-        <w:rPr>
-          <w:rFonts w:ascii="Verdana" w:hAnsi="Verdana"/>
-        </w:rPr>
-      </w:pPr>
-      <w:r>
-        <w:rPr>
-          <w:rFonts w:ascii="Verdana" w:hAnsi="Verdana"/>
+        <w:jc w:val="both"/>
+        <w:rPr>
+          <w:rFonts w:ascii="Verdana" w:hAnsi="Verdana"/>
+          <w:sz w:val="24"/>
+          <w:szCs w:val="24"/>
+        </w:rPr>
+      </w:pPr>
+      <w:r>
+        <w:rPr>
+          <w:rFonts w:ascii="Verdana" w:hAnsi="Verdana"/>
+          <w:sz w:val="24"/>
+          <w:szCs w:val="24"/>
         </w:rPr>
         <w:t xml:space="preserve">Dans le </w:t>
       </w:r>
@@ -827,6 +1616,8 @@
       <w:r>
         <w:rPr>
           <w:rFonts w:ascii="Verdana" w:hAnsi="Verdana"/>
+          <w:sz w:val="24"/>
+          <w:szCs w:val="24"/>
         </w:rPr>
         <w:t>footer</w:t>
       </w:r>
@@ -834,13 +1625,34 @@
       <w:r>
         <w:rPr>
           <w:rFonts w:ascii="Verdana" w:hAnsi="Verdana"/>
-        </w:rPr>
-        <w:t xml:space="preserve"> on trouvera quelques renseignements. (à voir avec Mr Delorme)</w:t>
+          <w:sz w:val="24"/>
+          <w:szCs w:val="24"/>
+        </w:rPr>
+        <w:t xml:space="preserve"> on trouvera quelques renseignements. (</w:t>
+      </w:r>
+      <w:proofErr w:type="gramStart"/>
+      <w:r>
+        <w:rPr>
+          <w:rFonts w:ascii="Verdana" w:hAnsi="Verdana"/>
+          <w:sz w:val="24"/>
+          <w:szCs w:val="24"/>
+        </w:rPr>
+        <w:t>à</w:t>
+      </w:r>
+      <w:proofErr w:type="gramEnd"/>
+      <w:r>
+        <w:rPr>
+          <w:rFonts w:ascii="Verdana" w:hAnsi="Verdana"/>
+          <w:sz w:val="24"/>
+          <w:szCs w:val="24"/>
+        </w:rPr>
+        <w:t xml:space="preserve"> voir avec Mr Delorme)</w:t>
       </w:r>
     </w:p>
     <w:p>
       <w:pPr>
         <w:pStyle w:val="Titre1"/>
+        <w:jc w:val="both"/>
         <w:rPr>
           <w:rFonts w:ascii="Verdana" w:hAnsi="Verdana"/>
         </w:rPr>
@@ -856,6 +1668,7 @@
     </w:p>
     <w:p>
       <w:pPr>
+        <w:jc w:val="both"/>
         <w:rPr>
           <w:rFonts w:ascii="Verdana" w:hAnsi="Verdana"/>
         </w:rPr>
@@ -943,21 +1756,16 @@
       <w:pPr>
         <w:pStyle w:val="Paragraphedeliste"/>
         <w:ind w:left="1068"/>
-        <w:rPr>
-          <w:rFonts w:ascii="Verdana" w:hAnsi="Verdana"/>
-        </w:rPr>
-      </w:pPr>
-      <w:r>
-        <w:rPr>
-          <w:rFonts w:ascii="Verdana" w:hAnsi="Verdana"/>
-        </w:rPr>
-        <w:t xml:space="preserve">- </w:t>
-      </w:r>
-      <w:r>
-        <w:rPr>
-          <w:rFonts w:ascii="Verdana" w:hAnsi="Verdana"/>
-        </w:rPr>
-        <w:t xml:space="preserve">un </w:t>
+        <w:jc w:val="both"/>
+        <w:rPr>
+          <w:rFonts w:ascii="Verdana" w:hAnsi="Verdana"/>
+        </w:rPr>
+      </w:pPr>
+      <w:r>
+        <w:rPr>
+          <w:rFonts w:ascii="Verdana" w:hAnsi="Verdana"/>
+        </w:rPr>
+        <w:t xml:space="preserve">- un </w:t>
       </w:r>
       <w:proofErr w:type="gramStart"/>
       <w:r>
@@ -972,159 +1780,192 @@
       <w:pPr>
         <w:pStyle w:val="Paragraphedeliste"/>
         <w:ind w:left="1068"/>
-        <w:rPr>
-          <w:rFonts w:ascii="Verdana" w:hAnsi="Verdana"/>
-        </w:rPr>
-      </w:pPr>
-      <w:r>
-        <w:rPr>
-          <w:rFonts w:ascii="Verdana" w:hAnsi="Verdana"/>
+        <w:jc w:val="both"/>
+        <w:rPr>
+          <w:rFonts w:ascii="Verdana" w:hAnsi="Verdana"/>
+        </w:rPr>
+      </w:pPr>
+      <w:r>
+        <w:rPr>
+          <w:rFonts w:ascii="Verdana" w:hAnsi="Verdana"/>
+        </w:rPr>
+        <w:t>- un mot de passe</w:t>
+      </w:r>
+    </w:p>
+    <w:p>
+      <w:pPr>
+        <w:jc w:val="both"/>
+        <w:rPr>
+          <w:rFonts w:ascii="Verdana" w:hAnsi="Verdana"/>
+        </w:rPr>
+      </w:pPr>
+      <w:r>
+        <w:rPr>
+          <w:rFonts w:ascii="Verdana" w:hAnsi="Verdana"/>
+        </w:rPr>
+        <w:t>Lors d’une première connexion il sera demandé à l’utilisateur de changer son mot de passe</w:t>
+      </w:r>
+      <w:r>
+        <w:rPr>
+          <w:rFonts w:ascii="Verdana" w:hAnsi="Verdana"/>
+        </w:rPr>
+        <w:t>.</w:t>
+      </w:r>
+    </w:p>
+    <w:p>
+      <w:pPr>
+        <w:pStyle w:val="Titre1"/>
+        <w:jc w:val="both"/>
+        <w:rPr>
+          <w:rFonts w:ascii="Verdana" w:hAnsi="Verdana"/>
+        </w:rPr>
+      </w:pPr>
+      <w:bookmarkStart w:id="3" w:name="_Toc97719385"/>
+      <w:r>
+        <w:rPr>
+          <w:rFonts w:ascii="Verdana" w:hAnsi="Verdana"/>
+        </w:rPr>
+        <w:t>Espace administration</w:t>
+      </w:r>
+      <w:bookmarkEnd w:id="3"/>
+    </w:p>
+    <w:p>
+      <w:pPr>
+        <w:jc w:val="both"/>
+        <w:rPr>
+          <w:rFonts w:ascii="Verdana" w:hAnsi="Verdana"/>
+          <w:sz w:val="24"/>
+          <w:szCs w:val="24"/>
+        </w:rPr>
+      </w:pPr>
+      <w:r>
+        <w:rPr>
+          <w:rFonts w:ascii="Verdana" w:hAnsi="Verdana"/>
+          <w:sz w:val="24"/>
+          <w:szCs w:val="24"/>
+        </w:rPr>
+        <w:t xml:space="preserve">Cet espace donnera </w:t>
+      </w:r>
+      <w:r>
+        <w:rPr>
+          <w:rFonts w:ascii="Verdana" w:hAnsi="Verdana"/>
+          <w:sz w:val="24"/>
+          <w:szCs w:val="24"/>
+        </w:rPr>
+        <w:t xml:space="preserve">sur </w:t>
+      </w:r>
+      <w:r>
+        <w:rPr>
+          <w:rFonts w:ascii="Verdana" w:hAnsi="Verdana"/>
+          <w:sz w:val="24"/>
+          <w:szCs w:val="24"/>
+        </w:rPr>
+        <w:t>u</w:t>
+      </w:r>
+      <w:r>
+        <w:rPr>
+          <w:rFonts w:ascii="Verdana" w:hAnsi="Verdana"/>
+          <w:sz w:val="24"/>
+          <w:szCs w:val="24"/>
+        </w:rPr>
+        <w:t>ne page qui sera l’index</w:t>
+      </w:r>
+      <w:r>
+        <w:rPr>
+          <w:rFonts w:ascii="Verdana" w:hAnsi="Verdana"/>
+          <w:sz w:val="24"/>
+          <w:szCs w:val="24"/>
+        </w:rPr>
+        <w:t>. On y trouvera</w:t>
+      </w:r>
+      <w:r>
+        <w:rPr>
+          <w:rFonts w:ascii="Verdana" w:hAnsi="Verdana"/>
+          <w:sz w:val="24"/>
+          <w:szCs w:val="24"/>
+        </w:rPr>
+        <w:t xml:space="preserve"> un tableau </w:t>
+      </w:r>
+      <w:r>
+        <w:rPr>
+          <w:rFonts w:ascii="Verdana" w:hAnsi="Verdana"/>
+          <w:sz w:val="24"/>
+          <w:szCs w:val="24"/>
+        </w:rPr>
+        <w:t>récapitulatif de tous les questionnaires</w:t>
+      </w:r>
+      <w:r>
+        <w:rPr>
+          <w:rFonts w:ascii="Verdana" w:hAnsi="Verdana"/>
+          <w:sz w:val="24"/>
+          <w:szCs w:val="24"/>
+        </w:rPr>
+        <w:t>, ainsi que</w:t>
+      </w:r>
+      <w:r>
+        <w:rPr>
+          <w:rFonts w:ascii="Verdana" w:hAnsi="Verdana"/>
+          <w:sz w:val="24"/>
+          <w:szCs w:val="24"/>
+        </w:rPr>
+        <w:t xml:space="preserve"> </w:t>
+      </w:r>
+      <w:r>
+        <w:rPr>
+          <w:rFonts w:ascii="Verdana" w:hAnsi="Verdana"/>
+          <w:sz w:val="24"/>
+          <w:szCs w:val="24"/>
+        </w:rPr>
+        <w:t>l</w:t>
+      </w:r>
+      <w:r>
+        <w:rPr>
+          <w:rFonts w:ascii="Verdana" w:hAnsi="Verdana"/>
+          <w:sz w:val="24"/>
+          <w:szCs w:val="24"/>
+        </w:rPr>
+        <w:t>es bouton</w:t>
+      </w:r>
+      <w:r>
+        <w:rPr>
+          <w:rFonts w:ascii="Verdana" w:hAnsi="Verdana"/>
+          <w:sz w:val="24"/>
+          <w:szCs w:val="24"/>
+        </w:rPr>
+        <w:t>s</w:t>
+      </w:r>
+      <w:r>
+        <w:rPr>
+          <w:rFonts w:ascii="Verdana" w:hAnsi="Verdana"/>
+          <w:sz w:val="24"/>
+          <w:szCs w:val="24"/>
+        </w:rPr>
+        <w:t> :</w:t>
+      </w:r>
+    </w:p>
+    <w:p>
+      <w:pPr>
+        <w:ind w:left="360" w:firstLine="708"/>
+        <w:jc w:val="both"/>
+        <w:rPr>
+          <w:rFonts w:ascii="Verdana" w:hAnsi="Verdana"/>
+          <w:sz w:val="24"/>
+          <w:szCs w:val="24"/>
+        </w:rPr>
+      </w:pPr>
+      <w:r>
+        <w:rPr>
+          <w:rFonts w:ascii="Verdana" w:hAnsi="Verdana"/>
+          <w:sz w:val="24"/>
+          <w:szCs w:val="24"/>
         </w:rPr>
         <w:t xml:space="preserve">- </w:t>
       </w:r>
       <w:r>
         <w:rPr>
           <w:rFonts w:ascii="Verdana" w:hAnsi="Verdana"/>
-        </w:rPr>
-        <w:t>un mot de passe</w:t>
-      </w:r>
-    </w:p>
-    <w:p>
-      <w:pPr>
-        <w:rPr>
-          <w:rFonts w:ascii="Verdana" w:hAnsi="Verdana"/>
-        </w:rPr>
-      </w:pPr>
-      <w:r>
-        <w:rPr>
-          <w:rFonts w:ascii="Verdana" w:hAnsi="Verdana"/>
-        </w:rPr>
-        <w:t>Lors d’une première connexion il sera demandé à l’utilisateur de changer son mot de passe</w:t>
-      </w:r>
-      <w:r>
-        <w:rPr>
-          <w:rFonts w:ascii="Verdana" w:hAnsi="Verdana"/>
-        </w:rPr>
-        <w:t>.</w:t>
-      </w:r>
-    </w:p>
-    <w:p>
-      <w:pPr>
-        <w:pStyle w:val="Titre1"/>
-        <w:rPr>
-          <w:rFonts w:ascii="Verdana" w:hAnsi="Verdana"/>
-        </w:rPr>
-      </w:pPr>
-      <w:bookmarkStart w:id="3" w:name="_Toc97719385"/>
-      <w:r>
-        <w:rPr>
-          <w:rFonts w:ascii="Verdana" w:hAnsi="Verdana"/>
-        </w:rPr>
-        <w:t>Espace administration</w:t>
-      </w:r>
-      <w:bookmarkEnd w:id="3"/>
-    </w:p>
-    <w:p>
-      <w:pPr>
-        <w:rPr>
-          <w:rFonts w:ascii="Verdana" w:hAnsi="Verdana"/>
-        </w:rPr>
-      </w:pPr>
-      <w:r>
-        <w:rPr>
-          <w:rFonts w:ascii="Verdana" w:hAnsi="Verdana"/>
-        </w:rPr>
-        <w:t xml:space="preserve">Cet espace donnera </w:t>
-      </w:r>
-      <w:r>
-        <w:rPr>
-          <w:rFonts w:ascii="Verdana" w:hAnsi="Verdana"/>
-        </w:rPr>
-        <w:t xml:space="preserve">sur </w:t>
-      </w:r>
-      <w:r>
-        <w:rPr>
-          <w:rFonts w:ascii="Verdana" w:hAnsi="Verdana"/>
-        </w:rPr>
-        <w:t>u</w:t>
-      </w:r>
-      <w:r>
-        <w:rPr>
-          <w:rFonts w:ascii="Verdana" w:hAnsi="Verdana"/>
-        </w:rPr>
-        <w:t>ne page qui sera l’index</w:t>
-      </w:r>
-      <w:r>
-        <w:rPr>
-          <w:rFonts w:ascii="Verdana" w:hAnsi="Verdana"/>
-        </w:rPr>
-        <w:t>. On y trouvera</w:t>
-      </w:r>
-      <w:r>
-        <w:rPr>
-          <w:rFonts w:ascii="Verdana" w:hAnsi="Verdana"/>
-        </w:rPr>
-        <w:t xml:space="preserve"> un tableau </w:t>
-      </w:r>
-      <w:r>
-        <w:rPr>
-          <w:rFonts w:ascii="Verdana" w:hAnsi="Verdana"/>
-        </w:rPr>
-        <w:t>récapitulatif de tous les questionnaires</w:t>
-      </w:r>
-      <w:r>
-        <w:rPr>
-          <w:rFonts w:ascii="Verdana" w:hAnsi="Verdana"/>
-        </w:rPr>
-        <w:t>, ainsi que</w:t>
-      </w:r>
-      <w:r>
-        <w:rPr>
-          <w:rFonts w:ascii="Verdana" w:hAnsi="Verdana"/>
-        </w:rPr>
-        <w:t xml:space="preserve"> </w:t>
-      </w:r>
-      <w:r>
-        <w:rPr>
-          <w:rFonts w:ascii="Verdana" w:hAnsi="Verdana"/>
-        </w:rPr>
-        <w:t>l</w:t>
-      </w:r>
-      <w:r>
-        <w:rPr>
-          <w:rFonts w:ascii="Verdana" w:hAnsi="Verdana"/>
-        </w:rPr>
-        <w:t>es bouton</w:t>
-      </w:r>
-      <w:r>
-        <w:rPr>
-          <w:rFonts w:ascii="Verdana" w:hAnsi="Verdana"/>
-        </w:rPr>
-        <w:t>s</w:t>
-      </w:r>
-      <w:r>
-        <w:rPr>
-          <w:rFonts w:ascii="Verdana" w:hAnsi="Verdana"/>
-        </w:rPr>
-        <w:t> :</w:t>
-      </w:r>
-    </w:p>
-    <w:p>
-      <w:pPr>
-        <w:ind w:left="360" w:firstLine="708"/>
-        <w:rPr>
-          <w:rFonts w:ascii="Verdana" w:hAnsi="Verdana"/>
-        </w:rPr>
-      </w:pPr>
-      <w:r>
-        <w:rPr>
-          <w:rFonts w:ascii="Verdana" w:hAnsi="Verdana"/>
-        </w:rPr>
-        <w:t xml:space="preserve">- </w:t>
-      </w:r>
-      <w:r>
-        <w:rPr>
-          <w:rFonts w:ascii="Verdana" w:hAnsi="Verdana"/>
+          <w:sz w:val="24"/>
+          <w:szCs w:val="24"/>
         </w:rPr>
         <w:t>un lien pour créer un questionnaire</w:t>
       </w:r>
@@ -1133,19 +1974,26 @@
       <w:pPr>
         <w:pStyle w:val="Paragraphedeliste"/>
         <w:ind w:left="1068"/>
-        <w:rPr>
-          <w:rFonts w:ascii="Verdana" w:hAnsi="Verdana"/>
-        </w:rPr>
-      </w:pPr>
-      <w:r>
-        <w:rPr>
-          <w:rFonts w:ascii="Verdana" w:hAnsi="Verdana"/>
+        <w:jc w:val="both"/>
+        <w:rPr>
+          <w:rFonts w:ascii="Verdana" w:hAnsi="Verdana"/>
+          <w:sz w:val="24"/>
+          <w:szCs w:val="24"/>
+        </w:rPr>
+      </w:pPr>
+      <w:r>
+        <w:rPr>
+          <w:rFonts w:ascii="Verdana" w:hAnsi="Verdana"/>
+          <w:sz w:val="24"/>
+          <w:szCs w:val="24"/>
         </w:rPr>
         <w:t>- un lien</w:t>
       </w:r>
       <w:r>
         <w:rPr>
           <w:rFonts w:ascii="Verdana" w:hAnsi="Verdana"/>
+          <w:sz w:val="24"/>
+          <w:szCs w:val="24"/>
         </w:rPr>
         <w:t xml:space="preserve"> pour voir les informations du questionnaire en détail</w:t>
       </w:r>
@@ -1154,27 +2002,28 @@
       <w:pPr>
         <w:pStyle w:val="Paragraphedeliste"/>
         <w:ind w:left="1068"/>
-        <w:rPr>
-          <w:rFonts w:ascii="Verdana" w:hAnsi="Verdana"/>
-        </w:rPr>
-      </w:pPr>
-      <w:r>
-        <w:rPr>
-          <w:rFonts w:ascii="Verdana" w:hAnsi="Verdana"/>
+        <w:jc w:val="both"/>
+        <w:rPr>
+          <w:rFonts w:ascii="Verdana" w:hAnsi="Verdana"/>
+          <w:sz w:val="24"/>
+          <w:szCs w:val="24"/>
+        </w:rPr>
+      </w:pPr>
+      <w:r>
+        <w:rPr>
+          <w:rFonts w:ascii="Verdana" w:hAnsi="Verdana"/>
+          <w:sz w:val="24"/>
+          <w:szCs w:val="24"/>
         </w:rPr>
         <w:t>- un lien</w:t>
       </w:r>
       <w:r>
         <w:rPr>
           <w:rFonts w:ascii="Verdana" w:hAnsi="Verdana"/>
-        </w:rPr>
-        <w:t xml:space="preserve"> pour modifier un </w:t>
-      </w:r>
-      <w:r>
-        <w:rPr>
-          <w:rFonts w:ascii="Verdana" w:hAnsi="Verdana"/>
-        </w:rPr>
-        <w:t>questionnaire</w:t>
+          <w:sz w:val="24"/>
+          <w:szCs w:val="24"/>
+        </w:rPr>
+        <w:t xml:space="preserve"> pour modifier un questionnaire</w:t>
       </w:r>
     </w:p>
     <w:p>
@@ -1184,37 +2033,42 @@
           <w:tab w:val="left" w:pos="5280"/>
         </w:tabs>
         <w:ind w:left="1068"/>
-        <w:rPr>
-          <w:rFonts w:ascii="Verdana" w:hAnsi="Verdana"/>
-        </w:rPr>
-      </w:pPr>
-      <w:r>
-        <w:rPr>
-          <w:rFonts w:ascii="Verdana" w:hAnsi="Verdana"/>
+        <w:jc w:val="both"/>
+        <w:rPr>
+          <w:rFonts w:ascii="Verdana" w:hAnsi="Verdana"/>
+          <w:sz w:val="24"/>
+          <w:szCs w:val="24"/>
+        </w:rPr>
+      </w:pPr>
+      <w:r>
+        <w:rPr>
+          <w:rFonts w:ascii="Verdana" w:hAnsi="Verdana"/>
+          <w:sz w:val="24"/>
+          <w:szCs w:val="24"/>
         </w:rPr>
         <w:t xml:space="preserve">- un lien </w:t>
       </w:r>
       <w:r>
         <w:rPr>
           <w:rFonts w:ascii="Verdana" w:hAnsi="Verdana"/>
-        </w:rPr>
-        <w:t xml:space="preserve">pour supprimer un </w:t>
-      </w:r>
-      <w:r>
-        <w:rPr>
-          <w:rFonts w:ascii="Verdana" w:hAnsi="Verdana"/>
-        </w:rPr>
-        <w:t>questionnair</w:t>
-      </w:r>
-      <w:r>
-        <w:rPr>
-          <w:rFonts w:ascii="Verdana" w:hAnsi="Verdana"/>
+          <w:sz w:val="24"/>
+          <w:szCs w:val="24"/>
+        </w:rPr>
+        <w:t>pour supprimer un questionnair</w:t>
+      </w:r>
+      <w:r>
+        <w:rPr>
+          <w:rFonts w:ascii="Verdana" w:hAnsi="Verdana"/>
+          <w:sz w:val="24"/>
+          <w:szCs w:val="24"/>
         </w:rPr>
         <w:t>e</w:t>
       </w:r>
       <w:r>
         <w:rPr>
           <w:rFonts w:ascii="Verdana" w:hAnsi="Verdana"/>
+          <w:sz w:val="24"/>
+          <w:szCs w:val="24"/>
         </w:rPr>
         <w:tab/>
       </w:r>
@@ -1226,49 +2080,65 @@
           <w:tab w:val="left" w:pos="5280"/>
         </w:tabs>
         <w:ind w:left="1068"/>
-        <w:rPr>
-          <w:rFonts w:ascii="Verdana" w:hAnsi="Verdana"/>
+        <w:jc w:val="both"/>
+        <w:rPr>
+          <w:rFonts w:ascii="Verdana" w:hAnsi="Verdana"/>
+          <w:sz w:val="24"/>
+          <w:szCs w:val="24"/>
         </w:rPr>
       </w:pPr>
     </w:p>
     <w:p>
       <w:pPr>
         <w:pStyle w:val="Titre2"/>
-        <w:rPr>
-          <w:rFonts w:ascii="Verdana" w:hAnsi="Verdana"/>
+        <w:jc w:val="both"/>
+        <w:rPr>
+          <w:rFonts w:ascii="Verdana" w:hAnsi="Verdana"/>
+          <w:sz w:val="24"/>
+          <w:szCs w:val="24"/>
         </w:rPr>
       </w:pPr>
       <w:bookmarkStart w:id="4" w:name="_Toc97719386"/>
       <w:r>
         <w:rPr>
           <w:rFonts w:ascii="Verdana" w:hAnsi="Verdana"/>
-        </w:rPr>
-        <w:lastRenderedPageBreak/>
+          <w:sz w:val="24"/>
+          <w:szCs w:val="24"/>
+        </w:rPr>
         <w:t>Gestion de rôles</w:t>
       </w:r>
       <w:bookmarkEnd w:id="4"/>
     </w:p>
     <w:p>
       <w:pPr>
-        <w:rPr>
-          <w:rFonts w:ascii="Verdana" w:hAnsi="Verdana"/>
-        </w:rPr>
-      </w:pPr>
-      <w:r>
-        <w:rPr>
-          <w:rFonts w:ascii="Verdana" w:hAnsi="Verdana"/>
+        <w:jc w:val="both"/>
+        <w:rPr>
+          <w:rFonts w:ascii="Verdana" w:hAnsi="Verdana"/>
+          <w:sz w:val="24"/>
+          <w:szCs w:val="24"/>
+        </w:rPr>
+      </w:pPr>
+      <w:r>
+        <w:rPr>
+          <w:rFonts w:ascii="Verdana" w:hAnsi="Verdana"/>
+          <w:sz w:val="24"/>
+          <w:szCs w:val="24"/>
         </w:rPr>
         <w:t xml:space="preserve">Dans l’application, il existera deux types de rôles </w:t>
       </w:r>
       <w:r>
         <w:rPr>
           <w:rFonts w:ascii="Verdana" w:hAnsi="Verdana"/>
+          <w:sz w:val="24"/>
+          <w:szCs w:val="24"/>
         </w:rPr>
         <w:t>d’administrateur.</w:t>
       </w:r>
       <w:r>
         <w:rPr>
           <w:rFonts w:ascii="Verdana" w:hAnsi="Verdana"/>
+          <w:sz w:val="24"/>
+          <w:szCs w:val="24"/>
         </w:rPr>
         <w:t xml:space="preserve"> Ils seront :</w:t>
       </w:r>
@@ -1277,19 +2147,26 @@
       <w:pPr>
         <w:pStyle w:val="Paragraphedeliste"/>
         <w:ind w:left="1068"/>
-        <w:rPr>
-          <w:rFonts w:ascii="Verdana" w:hAnsi="Verdana"/>
-        </w:rPr>
-      </w:pPr>
-      <w:r>
-        <w:rPr>
-          <w:rFonts w:ascii="Verdana" w:hAnsi="Verdana"/>
+        <w:jc w:val="both"/>
+        <w:rPr>
+          <w:rFonts w:ascii="Verdana" w:hAnsi="Verdana"/>
+          <w:sz w:val="24"/>
+          <w:szCs w:val="24"/>
+        </w:rPr>
+      </w:pPr>
+      <w:r>
+        <w:rPr>
+          <w:rFonts w:ascii="Verdana" w:hAnsi="Verdana"/>
+          <w:sz w:val="24"/>
+          <w:szCs w:val="24"/>
         </w:rPr>
         <w:t xml:space="preserve">- </w:t>
       </w:r>
       <w:r>
         <w:rPr>
           <w:rFonts w:ascii="Verdana" w:hAnsi="Verdana"/>
+          <w:sz w:val="24"/>
+          <w:szCs w:val="24"/>
         </w:rPr>
         <w:t>l’admin</w:t>
       </w:r>
@@ -1298,38 +2175,52 @@
       <w:pPr>
         <w:pStyle w:val="Paragraphedeliste"/>
         <w:ind w:left="1068"/>
-        <w:rPr>
-          <w:rFonts w:ascii="Verdana" w:hAnsi="Verdana"/>
-        </w:rPr>
-      </w:pPr>
-      <w:r>
-        <w:rPr>
-          <w:rFonts w:ascii="Verdana" w:hAnsi="Verdana"/>
+        <w:jc w:val="both"/>
+        <w:rPr>
+          <w:rFonts w:ascii="Verdana" w:hAnsi="Verdana"/>
+          <w:sz w:val="24"/>
+          <w:szCs w:val="24"/>
+        </w:rPr>
+      </w:pPr>
+      <w:r>
+        <w:rPr>
+          <w:rFonts w:ascii="Verdana" w:hAnsi="Verdana"/>
+          <w:sz w:val="24"/>
+          <w:szCs w:val="24"/>
         </w:rPr>
         <w:t xml:space="preserve">- </w:t>
       </w:r>
       <w:r>
         <w:rPr>
           <w:rFonts w:ascii="Verdana" w:hAnsi="Verdana"/>
+          <w:sz w:val="24"/>
+          <w:szCs w:val="24"/>
         </w:rPr>
         <w:t>le super-admin</w:t>
       </w:r>
     </w:p>
     <w:p>
       <w:pPr>
-        <w:rPr>
-          <w:rFonts w:ascii="Verdana" w:hAnsi="Verdana"/>
-        </w:rPr>
-      </w:pPr>
-      <w:r>
-        <w:rPr>
-          <w:rFonts w:ascii="Verdana" w:hAnsi="Verdana"/>
+        <w:jc w:val="both"/>
+        <w:rPr>
+          <w:rFonts w:ascii="Verdana" w:hAnsi="Verdana"/>
+          <w:sz w:val="24"/>
+          <w:szCs w:val="24"/>
+        </w:rPr>
+      </w:pPr>
+      <w:r>
+        <w:rPr>
+          <w:rFonts w:ascii="Verdana" w:hAnsi="Verdana"/>
+          <w:sz w:val="24"/>
+          <w:szCs w:val="24"/>
         </w:rPr>
         <w:t>A la différence du super-admin, l’admin ne pourra que créer, modifier, supprimer ses propres questionnaires.</w:t>
       </w:r>
       <w:r>
         <w:rPr>
           <w:rFonts w:ascii="Verdana" w:hAnsi="Verdana"/>
+          <w:sz w:val="24"/>
+          <w:szCs w:val="24"/>
         </w:rPr>
         <w:t xml:space="preserve"> Petite précision, le super-admin peut créer des utilisateurs qui seront soit admin ou super-admin.</w:t>
       </w:r>
@@ -1587,6 +2478,118 @@
     </w:lvl>
   </w:abstractNum>
   <w:abstractNum w:abstractNumId="2" w15:restartNumberingAfterBreak="0">
+    <w:nsid w:val="16B260B5"/>
+    <w:multiLevelType w:val="hybridMultilevel"/>
+    <w:tmpl w:val="6D04BB24"/>
+    <w:lvl w:ilvl="0" w:tplc="2402E3CA">
+      <w:numFmt w:val="bullet"/>
+      <w:lvlText w:val="-"/>
+      <w:lvlJc w:val="left"/>
+      <w:pPr>
+        <w:ind w:left="1065" w:hanging="360"/>
+      </w:pPr>
+      <w:rPr>
+        <w:rFonts w:ascii="Calibri" w:eastAsiaTheme="minorHAnsi" w:hAnsi="Calibri" w:cs="Calibri" w:hint="default"/>
+      </w:rPr>
+    </w:lvl>
+    <w:lvl w:ilvl="1" w:tplc="040C0003" w:tentative="1">
+      <w:start w:val="1"/>
+      <w:numFmt w:val="bullet"/>
+      <w:lvlText w:val="o"/>
+      <w:lvlJc w:val="left"/>
+      <w:pPr>
+        <w:ind w:left="1785" w:hanging="360"/>
+      </w:pPr>
+      <w:rPr>
+        <w:rFonts w:ascii="Courier New" w:hAnsi="Courier New" w:cs="Courier New" w:hint="default"/>
+      </w:rPr>
+    </w:lvl>
+    <w:lvl w:ilvl="2" w:tplc="040C0005" w:tentative="1">
+      <w:start w:val="1"/>
+      <w:numFmt w:val="bullet"/>
+      <w:lvlText w:val=""/>
+      <w:lvlJc w:val="left"/>
+      <w:pPr>
+        <w:ind w:left="2505" w:hanging="360"/>
+      </w:pPr>
+      <w:rPr>
+        <w:rFonts w:ascii="Wingdings" w:hAnsi="Wingdings" w:hint="default"/>
+      </w:rPr>
+    </w:lvl>
+    <w:lvl w:ilvl="3" w:tplc="040C0001" w:tentative="1">
+      <w:start w:val="1"/>
+      <w:numFmt w:val="bullet"/>
+      <w:lvlText w:val=""/>
+      <w:lvlJc w:val="left"/>
+      <w:pPr>
+        <w:ind w:left="3225" w:hanging="360"/>
+      </w:pPr>
+      <w:rPr>
+        <w:rFonts w:ascii="Symbol" w:hAnsi="Symbol" w:hint="default"/>
+      </w:rPr>
+    </w:lvl>
+    <w:lvl w:ilvl="4" w:tplc="040C0003" w:tentative="1">
+      <w:start w:val="1"/>
+      <w:numFmt w:val="bullet"/>
+      <w:lvlText w:val="o"/>
+      <w:lvlJc w:val="left"/>
+      <w:pPr>
+        <w:ind w:left="3945" w:hanging="360"/>
+      </w:pPr>
+      <w:rPr>
+        <w:rFonts w:ascii="Courier New" w:hAnsi="Courier New" w:cs="Courier New" w:hint="default"/>
+      </w:rPr>
+    </w:lvl>
+    <w:lvl w:ilvl="5" w:tplc="040C0005" w:tentative="1">
+      <w:start w:val="1"/>
+      <w:numFmt w:val="bullet"/>
+      <w:lvlText w:val=""/>
+      <w:lvlJc w:val="left"/>
+      <w:pPr>
+        <w:ind w:left="4665" w:hanging="360"/>
+      </w:pPr>
+      <w:rPr>
+        <w:rFonts w:ascii="Wingdings" w:hAnsi="Wingdings" w:hint="default"/>
+      </w:rPr>
+    </w:lvl>
+    <w:lvl w:ilvl="6" w:tplc="040C0001" w:tentative="1">
+      <w:start w:val="1"/>
+      <w:numFmt w:val="bullet"/>
+      <w:lvlText w:val=""/>
+      <w:lvlJc w:val="left"/>
+      <w:pPr>
+        <w:ind w:left="5385" w:hanging="360"/>
+      </w:pPr>
+      <w:rPr>
+        <w:rFonts w:ascii="Symbol" w:hAnsi="Symbol" w:hint="default"/>
+      </w:rPr>
+    </w:lvl>
+    <w:lvl w:ilvl="7" w:tplc="040C0003" w:tentative="1">
+      <w:start w:val="1"/>
+      <w:numFmt w:val="bullet"/>
+      <w:lvlText w:val="o"/>
+      <w:lvlJc w:val="left"/>
+      <w:pPr>
+        <w:ind w:left="6105" w:hanging="360"/>
+      </w:pPr>
+      <w:rPr>
+        <w:rFonts w:ascii="Courier New" w:hAnsi="Courier New" w:cs="Courier New" w:hint="default"/>
+      </w:rPr>
+    </w:lvl>
+    <w:lvl w:ilvl="8" w:tplc="040C0005" w:tentative="1">
+      <w:start w:val="1"/>
+      <w:numFmt w:val="bullet"/>
+      <w:lvlText w:val=""/>
+      <w:lvlJc w:val="left"/>
+      <w:pPr>
+        <w:ind w:left="6825" w:hanging="360"/>
+      </w:pPr>
+      <w:rPr>
+        <w:rFonts w:ascii="Wingdings" w:hAnsi="Wingdings" w:hint="default"/>
+      </w:rPr>
+    </w:lvl>
+  </w:abstractNum>
+  <w:abstractNum w:abstractNumId="3" w15:restartNumberingAfterBreak="0">
     <w:nsid w:val="1B874CC9"/>
     <w:multiLevelType w:val="hybridMultilevel"/>
     <w:tmpl w:val="42D68A2A"/>
@@ -1699,7 +2702,7 @@
       </w:rPr>
     </w:lvl>
   </w:abstractNum>
-  <w:abstractNum w:abstractNumId="3" w15:restartNumberingAfterBreak="0">
+  <w:abstractNum w:abstractNumId="4" w15:restartNumberingAfterBreak="0">
     <w:nsid w:val="4B640982"/>
     <w:multiLevelType w:val="hybridMultilevel"/>
     <w:tmpl w:val="E0440B7C"/>
@@ -1788,7 +2791,7 @@
       </w:pPr>
     </w:lvl>
   </w:abstractNum>
-  <w:abstractNum w:abstractNumId="4" w15:restartNumberingAfterBreak="0">
+  <w:abstractNum w:abstractNumId="5" w15:restartNumberingAfterBreak="0">
     <w:nsid w:val="5048159F"/>
     <w:multiLevelType w:val="hybridMultilevel"/>
     <w:tmpl w:val="99828392"/>
@@ -1901,7 +2904,7 @@
       </w:rPr>
     </w:lvl>
   </w:abstractNum>
-  <w:abstractNum w:abstractNumId="5" w15:restartNumberingAfterBreak="0">
+  <w:abstractNum w:abstractNumId="6" w15:restartNumberingAfterBreak="0">
     <w:nsid w:val="53A77FA1"/>
     <w:multiLevelType w:val="hybridMultilevel"/>
     <w:tmpl w:val="0824A2A2"/>
@@ -2014,7 +3017,7 @@
       </w:rPr>
     </w:lvl>
   </w:abstractNum>
-  <w:abstractNum w:abstractNumId="6" w15:restartNumberingAfterBreak="0">
+  <w:abstractNum w:abstractNumId="7" w15:restartNumberingAfterBreak="0">
     <w:nsid w:val="558D4366"/>
     <w:multiLevelType w:val="hybridMultilevel"/>
     <w:tmpl w:val="762E2888"/>
@@ -2127,7 +3130,7 @@
       </w:rPr>
     </w:lvl>
   </w:abstractNum>
-  <w:abstractNum w:abstractNumId="7" w15:restartNumberingAfterBreak="0">
+  <w:abstractNum w:abstractNumId="8" w15:restartNumberingAfterBreak="0">
     <w:nsid w:val="559454A3"/>
     <w:multiLevelType w:val="hybridMultilevel"/>
     <w:tmpl w:val="A6E8C644"/>
@@ -2240,7 +3243,7 @@
       </w:rPr>
     </w:lvl>
   </w:abstractNum>
-  <w:abstractNum w:abstractNumId="8" w15:restartNumberingAfterBreak="0">
+  <w:abstractNum w:abstractNumId="9" w15:restartNumberingAfterBreak="0">
     <w:nsid w:val="5EE83D85"/>
     <w:multiLevelType w:val="hybridMultilevel"/>
     <w:tmpl w:val="69F67E78"/>
@@ -2353,7 +3356,7 @@
       </w:rPr>
     </w:lvl>
   </w:abstractNum>
-  <w:abstractNum w:abstractNumId="9" w15:restartNumberingAfterBreak="0">
+  <w:abstractNum w:abstractNumId="10" w15:restartNumberingAfterBreak="0">
     <w:nsid w:val="65D14F4D"/>
     <w:multiLevelType w:val="hybridMultilevel"/>
     <w:tmpl w:val="AEC090BA"/>
@@ -2466,7 +3469,7 @@
       </w:rPr>
     </w:lvl>
   </w:abstractNum>
-  <w:abstractNum w:abstractNumId="10" w15:restartNumberingAfterBreak="0">
+  <w:abstractNum w:abstractNumId="11" w15:restartNumberingAfterBreak="0">
     <w:nsid w:val="784D6A75"/>
     <w:multiLevelType w:val="hybridMultilevel"/>
     <w:tmpl w:val="66B00A7C"/>
@@ -2580,37 +3583,40 @@
     </w:lvl>
   </w:abstractNum>
   <w:num w:numId="1">
-    <w:abstractNumId w:val="3"/>
+    <w:abstractNumId w:val="4"/>
   </w:num>
   <w:num w:numId="2">
-    <w:abstractNumId w:val="6"/>
+    <w:abstractNumId w:val="7"/>
   </w:num>
   <w:num w:numId="3">
-    <w:abstractNumId w:val="5"/>
+    <w:abstractNumId w:val="6"/>
   </w:num>
   <w:num w:numId="4">
     <w:abstractNumId w:val="1"/>
   </w:num>
   <w:num w:numId="5">
-    <w:abstractNumId w:val="2"/>
+    <w:abstractNumId w:val="3"/>
   </w:num>
   <w:num w:numId="6">
-    <w:abstractNumId w:val="8"/>
+    <w:abstractNumId w:val="9"/>
   </w:num>
   <w:num w:numId="7">
-    <w:abstractNumId w:val="9"/>
+    <w:abstractNumId w:val="10"/>
   </w:num>
   <w:num w:numId="8">
     <w:abstractNumId w:val="0"/>
   </w:num>
   <w:num w:numId="9">
-    <w:abstractNumId w:val="4"/>
+    <w:abstractNumId w:val="5"/>
   </w:num>
   <w:num w:numId="10">
-    <w:abstractNumId w:val="7"/>
+    <w:abstractNumId w:val="8"/>
   </w:num>
   <w:num w:numId="11">
-    <w:abstractNumId w:val="10"/>
+    <w:abstractNumId w:val="11"/>
+  </w:num>
+  <w:num w:numId="12">
+    <w:abstractNumId w:val="2"/>
   </w:num>
 </w:numbering>
 </file>

</xml_diff>

<commit_message>
Cdc mis en forme sous word correctif à apporter
</commit_message>
<xml_diff>
--- a/documents/descriptif_application/Descriptif_application.docx
+++ b/documents/descriptif_application/Descriptif_application.docx
@@ -27,36 +27,14 @@
           <w:szCs w:val="24"/>
         </w:rPr>
       </w:pPr>
-      <w:proofErr w:type="spellStart"/>
-      <w:proofErr w:type="gramStart"/>
       <w:r>
         <w:rPr>
           <w:rFonts w:ascii="Verdana" w:hAnsi="Verdana"/>
           <w:sz w:val="24"/>
           <w:szCs w:val="24"/>
         </w:rPr>
-        <w:t>F.Follereau</w:t>
-      </w:r>
-      <w:proofErr w:type="spellEnd"/>
-      <w:proofErr w:type="gramEnd"/>
-      <w:r>
-        <w:rPr>
-          <w:rFonts w:ascii="Verdana" w:hAnsi="Verdana"/>
-          <w:sz w:val="24"/>
-          <w:szCs w:val="24"/>
-        </w:rPr>
-        <w:t xml:space="preserve">, </w:t>
-      </w:r>
-      <w:proofErr w:type="spellStart"/>
-      <w:r>
-        <w:rPr>
-          <w:rFonts w:ascii="Verdana" w:hAnsi="Verdana"/>
-          <w:sz w:val="24"/>
-          <w:szCs w:val="24"/>
-        </w:rPr>
-        <w:t>V.Nwehla</w:t>
-      </w:r>
-      <w:proofErr w:type="spellEnd"/>
+        <w:t>F.Follereau, V.Nwehla</w:t>
+      </w:r>
     </w:p>
     <w:p>
       <w:pPr>
@@ -166,20 +144,8 @@
           <w:sz w:val="72"/>
           <w:szCs w:val="72"/>
         </w:rPr>
-        <w:t xml:space="preserve">Projet </w:t>
-      </w:r>
-      <w:proofErr w:type="spellStart"/>
-      <w:r>
-        <w:rPr>
-          <w:rFonts w:ascii="Verdana" w:hAnsi="Verdana"/>
-          <w:b/>
-          <w:bCs/>
-          <w:sz w:val="72"/>
-          <w:szCs w:val="72"/>
-        </w:rPr>
-        <w:t>Quideance</w:t>
-      </w:r>
-      <w:proofErr w:type="spellEnd"/>
+        <w:t>Projet Quideance</w:t>
+      </w:r>
     </w:p>
     <w:p>
       <w:pPr>
@@ -241,12 +207,12 @@
           <w:pPr>
             <w:pStyle w:val="En-ttedetabledesmatires"/>
             <w:rPr>
-              <w:rFonts w:ascii="Verdana" w:hAnsi="Verdana"/>
+              <w:rFonts w:asciiTheme="minorHAnsi" w:hAnsiTheme="minorHAnsi" w:cstheme="minorHAnsi"/>
             </w:rPr>
           </w:pPr>
           <w:r>
             <w:rPr>
-              <w:rFonts w:ascii="Verdana" w:hAnsi="Verdana"/>
+              <w:rFonts w:asciiTheme="minorHAnsi" w:hAnsiTheme="minorHAnsi" w:cstheme="minorHAnsi"/>
             </w:rPr>
             <w:t>Table des matières</w:t>
           </w:r>
@@ -258,40 +224,39 @@
               <w:tab w:val="right" w:leader="dot" w:pos="9062"/>
             </w:tabs>
             <w:rPr>
-              <w:rFonts w:ascii="Verdana" w:hAnsi="Verdana"/>
+              <w:rFonts w:eastAsiaTheme="minorEastAsia"/>
               <w:noProof/>
+              <w:lang w:eastAsia="fr-FR"/>
             </w:rPr>
           </w:pPr>
           <w:r>
             <w:rPr>
-              <w:rFonts w:ascii="Verdana" w:hAnsi="Verdana"/>
+              <w:rFonts w:cstheme="minorHAnsi"/>
             </w:rPr>
             <w:fldChar w:fldCharType="begin"/>
           </w:r>
           <w:r>
             <w:rPr>
-              <w:rFonts w:ascii="Verdana" w:hAnsi="Verdana"/>
+              <w:rFonts w:cstheme="minorHAnsi"/>
             </w:rPr>
             <w:instrText xml:space="preserve"> TOC \o "1-3" \h \z \u </w:instrText>
           </w:r>
           <w:r>
             <w:rPr>
-              <w:rFonts w:ascii="Verdana" w:hAnsi="Verdana"/>
+              <w:rFonts w:cstheme="minorHAnsi"/>
             </w:rPr>
             <w:fldChar w:fldCharType="separate"/>
           </w:r>
-          <w:hyperlink w:anchor="_Toc97719382" w:history="1">
+          <w:hyperlink w:anchor="_Toc98166193" w:history="1">
             <w:r>
               <w:rPr>
                 <w:rStyle w:val="Lienhypertexte"/>
-                <w:rFonts w:ascii="Verdana" w:hAnsi="Verdana"/>
-                <w:noProof/>
-              </w:rPr>
-              <w:t>Descriptif de l’application</w:t>
-            </w:r>
-            <w:r>
-              <w:rPr>
-                <w:rFonts w:ascii="Verdana" w:hAnsi="Verdana"/>
+                <w:noProof/>
+              </w:rPr>
+              <w:t>I Descriptif de l’application</w:t>
+            </w:r>
+            <w:r>
+              <w:rPr>
                 <w:noProof/>
                 <w:webHidden/>
               </w:rPr>
@@ -299,7 +264,6 @@
             </w:r>
             <w:r>
               <w:rPr>
-                <w:rFonts w:ascii="Verdana" w:hAnsi="Verdana"/>
                 <w:noProof/>
                 <w:webHidden/>
               </w:rPr>
@@ -307,22 +271,19 @@
             </w:r>
             <w:r>
               <w:rPr>
-                <w:rFonts w:ascii="Verdana" w:hAnsi="Verdana"/>
-                <w:noProof/>
-                <w:webHidden/>
-              </w:rPr>
-              <w:instrText xml:space="preserve"> PAGEREF _Toc97719382 \h </w:instrText>
-            </w:r>
-            <w:r>
-              <w:rPr>
-                <w:rFonts w:ascii="Verdana" w:hAnsi="Verdana"/>
-                <w:noProof/>
-                <w:webHidden/>
-              </w:rPr>
-            </w:r>
-            <w:r>
-              <w:rPr>
-                <w:rFonts w:ascii="Verdana" w:hAnsi="Verdana"/>
+                <w:noProof/>
+                <w:webHidden/>
+              </w:rPr>
+              <w:instrText xml:space="preserve"> PAGEREF _Toc98166193 \h </w:instrText>
+            </w:r>
+            <w:r>
+              <w:rPr>
+                <w:noProof/>
+                <w:webHidden/>
+              </w:rPr>
+            </w:r>
+            <w:r>
+              <w:rPr>
                 <w:noProof/>
                 <w:webHidden/>
               </w:rPr>
@@ -330,7 +291,6 @@
             </w:r>
             <w:r>
               <w:rPr>
-                <w:rFonts w:ascii="Verdana" w:hAnsi="Verdana"/>
                 <w:noProof/>
                 <w:webHidden/>
               </w:rPr>
@@ -338,7 +298,6 @@
             </w:r>
             <w:r>
               <w:rPr>
-                <w:rFonts w:ascii="Verdana" w:hAnsi="Verdana"/>
                 <w:noProof/>
                 <w:webHidden/>
               </w:rPr>
@@ -353,22 +312,21 @@
               <w:tab w:val="right" w:leader="dot" w:pos="9062"/>
             </w:tabs>
             <w:rPr>
-              <w:rFonts w:ascii="Verdana" w:hAnsi="Verdana"/>
+              <w:rFonts w:eastAsiaTheme="minorEastAsia"/>
               <w:noProof/>
+              <w:lang w:eastAsia="fr-FR"/>
             </w:rPr>
           </w:pPr>
-          <w:hyperlink w:anchor="_Toc97719383" w:history="1">
+          <w:hyperlink w:anchor="_Toc98166194" w:history="1">
             <w:r>
               <w:rPr>
                 <w:rStyle w:val="Lienhypertexte"/>
-                <w:rFonts w:ascii="Verdana" w:hAnsi="Verdana"/>
-                <w:noProof/>
-              </w:rPr>
-              <w:t>L’accueil</w:t>
-            </w:r>
-            <w:r>
-              <w:rPr>
-                <w:rFonts w:ascii="Verdana" w:hAnsi="Verdana"/>
+                <w:noProof/>
+              </w:rPr>
+              <w:t>II  Règles de gestion</w:t>
+            </w:r>
+            <w:r>
+              <w:rPr>
                 <w:noProof/>
                 <w:webHidden/>
               </w:rPr>
@@ -376,7 +334,6 @@
             </w:r>
             <w:r>
               <w:rPr>
-                <w:rFonts w:ascii="Verdana" w:hAnsi="Verdana"/>
                 <w:noProof/>
                 <w:webHidden/>
               </w:rPr>
@@ -384,22 +341,19 @@
             </w:r>
             <w:r>
               <w:rPr>
-                <w:rFonts w:ascii="Verdana" w:hAnsi="Verdana"/>
-                <w:noProof/>
-                <w:webHidden/>
-              </w:rPr>
-              <w:instrText xml:space="preserve"> PAGEREF _Toc97719383 \h </w:instrText>
-            </w:r>
-            <w:r>
-              <w:rPr>
-                <w:rFonts w:ascii="Verdana" w:hAnsi="Verdana"/>
-                <w:noProof/>
-                <w:webHidden/>
-              </w:rPr>
-            </w:r>
-            <w:r>
-              <w:rPr>
-                <w:rFonts w:ascii="Verdana" w:hAnsi="Verdana"/>
+                <w:noProof/>
+                <w:webHidden/>
+              </w:rPr>
+              <w:instrText xml:space="preserve"> PAGEREF _Toc98166194 \h </w:instrText>
+            </w:r>
+            <w:r>
+              <w:rPr>
+                <w:noProof/>
+                <w:webHidden/>
+              </w:rPr>
+            </w:r>
+            <w:r>
+              <w:rPr>
                 <w:noProof/>
                 <w:webHidden/>
               </w:rPr>
@@ -407,7 +361,6 @@
             </w:r>
             <w:r>
               <w:rPr>
-                <w:rFonts w:ascii="Verdana" w:hAnsi="Verdana"/>
                 <w:noProof/>
                 <w:webHidden/>
               </w:rPr>
@@ -415,7 +368,146 @@
             </w:r>
             <w:r>
               <w:rPr>
-                <w:rFonts w:ascii="Verdana" w:hAnsi="Verdana"/>
+                <w:noProof/>
+                <w:webHidden/>
+              </w:rPr>
+              <w:fldChar w:fldCharType="end"/>
+            </w:r>
+          </w:hyperlink>
+        </w:p>
+        <w:p>
+          <w:pPr>
+            <w:pStyle w:val="TM2"/>
+            <w:tabs>
+              <w:tab w:val="right" w:leader="dot" w:pos="9062"/>
+            </w:tabs>
+            <w:rPr>
+              <w:rFonts w:eastAsiaTheme="minorEastAsia"/>
+              <w:noProof/>
+              <w:lang w:eastAsia="fr-FR"/>
+            </w:rPr>
+          </w:pPr>
+          <w:hyperlink w:anchor="_Toc98166195" w:history="1">
+            <w:r>
+              <w:rPr>
+                <w:rStyle w:val="Lienhypertexte"/>
+                <w:noProof/>
+              </w:rPr>
+              <w:t>Règles générales</w:t>
+            </w:r>
+            <w:r>
+              <w:rPr>
+                <w:noProof/>
+                <w:webHidden/>
+              </w:rPr>
+              <w:tab/>
+            </w:r>
+            <w:r>
+              <w:rPr>
+                <w:noProof/>
+                <w:webHidden/>
+              </w:rPr>
+              <w:fldChar w:fldCharType="begin"/>
+            </w:r>
+            <w:r>
+              <w:rPr>
+                <w:noProof/>
+                <w:webHidden/>
+              </w:rPr>
+              <w:instrText xml:space="preserve"> PAGEREF _Toc98166195 \h </w:instrText>
+            </w:r>
+            <w:r>
+              <w:rPr>
+                <w:noProof/>
+                <w:webHidden/>
+              </w:rPr>
+            </w:r>
+            <w:r>
+              <w:rPr>
+                <w:noProof/>
+                <w:webHidden/>
+              </w:rPr>
+              <w:fldChar w:fldCharType="separate"/>
+            </w:r>
+            <w:r>
+              <w:rPr>
+                <w:noProof/>
+                <w:webHidden/>
+              </w:rPr>
+              <w:t>3</w:t>
+            </w:r>
+            <w:r>
+              <w:rPr>
+                <w:noProof/>
+                <w:webHidden/>
+              </w:rPr>
+              <w:fldChar w:fldCharType="end"/>
+            </w:r>
+          </w:hyperlink>
+        </w:p>
+        <w:p>
+          <w:pPr>
+            <w:pStyle w:val="TM2"/>
+            <w:tabs>
+              <w:tab w:val="right" w:leader="dot" w:pos="9062"/>
+            </w:tabs>
+            <w:rPr>
+              <w:rFonts w:eastAsiaTheme="minorEastAsia"/>
+              <w:noProof/>
+              <w:lang w:eastAsia="fr-FR"/>
+            </w:rPr>
+          </w:pPr>
+          <w:hyperlink w:anchor="_Toc98166196" w:history="1">
+            <w:r>
+              <w:rPr>
+                <w:rStyle w:val="Lienhypertexte"/>
+                <w:noProof/>
+              </w:rPr>
+              <w:t>Règles pour le questionnaire :</w:t>
+            </w:r>
+            <w:r>
+              <w:rPr>
+                <w:noProof/>
+                <w:webHidden/>
+              </w:rPr>
+              <w:tab/>
+            </w:r>
+            <w:r>
+              <w:rPr>
+                <w:noProof/>
+                <w:webHidden/>
+              </w:rPr>
+              <w:fldChar w:fldCharType="begin"/>
+            </w:r>
+            <w:r>
+              <w:rPr>
+                <w:noProof/>
+                <w:webHidden/>
+              </w:rPr>
+              <w:instrText xml:space="preserve"> PAGEREF _Toc98166196 \h </w:instrText>
+            </w:r>
+            <w:r>
+              <w:rPr>
+                <w:noProof/>
+                <w:webHidden/>
+              </w:rPr>
+            </w:r>
+            <w:r>
+              <w:rPr>
+                <w:noProof/>
+                <w:webHidden/>
+              </w:rPr>
+              <w:fldChar w:fldCharType="separate"/>
+            </w:r>
+            <w:r>
+              <w:rPr>
+                <w:noProof/>
+                <w:webHidden/>
+              </w:rPr>
+              <w:t>3</w:t>
+            </w:r>
+            <w:r>
+              <w:rPr>
                 <w:noProof/>
                 <w:webHidden/>
               </w:rPr>
@@ -430,22 +522,193 @@
               <w:tab w:val="right" w:leader="dot" w:pos="9062"/>
             </w:tabs>
             <w:rPr>
-              <w:rFonts w:ascii="Verdana" w:hAnsi="Verdana"/>
+              <w:rFonts w:eastAsiaTheme="minorEastAsia"/>
               <w:noProof/>
+              <w:lang w:eastAsia="fr-FR"/>
             </w:rPr>
           </w:pPr>
-          <w:hyperlink w:anchor="_Toc97719384" w:history="1">
+          <w:hyperlink w:anchor="_Toc98166197" w:history="1">
             <w:r>
               <w:rPr>
                 <w:rStyle w:val="Lienhypertexte"/>
-                <w:rFonts w:ascii="Verdana" w:hAnsi="Verdana"/>
+                <w:noProof/>
+              </w:rPr>
+              <w:t>III Quelques outils nécessaires à l’application</w:t>
+            </w:r>
+            <w:r>
+              <w:rPr>
+                <w:noProof/>
+                <w:webHidden/>
+              </w:rPr>
+              <w:tab/>
+            </w:r>
+            <w:r>
+              <w:rPr>
+                <w:noProof/>
+                <w:webHidden/>
+              </w:rPr>
+              <w:fldChar w:fldCharType="begin"/>
+            </w:r>
+            <w:r>
+              <w:rPr>
+                <w:noProof/>
+                <w:webHidden/>
+              </w:rPr>
+              <w:instrText xml:space="preserve"> PAGEREF _Toc98166197 \h </w:instrText>
+            </w:r>
+            <w:r>
+              <w:rPr>
+                <w:noProof/>
+                <w:webHidden/>
+              </w:rPr>
+            </w:r>
+            <w:r>
+              <w:rPr>
+                <w:noProof/>
+                <w:webHidden/>
+              </w:rPr>
+              <w:fldChar w:fldCharType="separate"/>
+            </w:r>
+            <w:r>
+              <w:rPr>
+                <w:noProof/>
+                <w:webHidden/>
+              </w:rPr>
+              <w:t>4</w:t>
+            </w:r>
+            <w:r>
+              <w:rPr>
+                <w:noProof/>
+                <w:webHidden/>
+              </w:rPr>
+              <w:fldChar w:fldCharType="end"/>
+            </w:r>
+          </w:hyperlink>
+        </w:p>
+        <w:p>
+          <w:pPr>
+            <w:pStyle w:val="TM2"/>
+            <w:tabs>
+              <w:tab w:val="left" w:pos="660"/>
+              <w:tab w:val="right" w:leader="dot" w:pos="9062"/>
+            </w:tabs>
+            <w:rPr>
+              <w:rFonts w:eastAsiaTheme="minorEastAsia"/>
+              <w:noProof/>
+              <w:lang w:eastAsia="fr-FR"/>
+            </w:rPr>
+          </w:pPr>
+          <w:hyperlink w:anchor="_Toc98166198" w:history="1">
+            <w:r>
+              <w:rPr>
+                <w:rStyle w:val="Lienhypertexte"/>
+                <w:noProof/>
+              </w:rPr>
+              <w:t>a)</w:t>
+            </w:r>
+            <w:r>
+              <w:rPr>
+                <w:rFonts w:eastAsiaTheme="minorEastAsia"/>
+                <w:noProof/>
+                <w:lang w:eastAsia="fr-FR"/>
+              </w:rPr>
+              <w:tab/>
+            </w:r>
+            <w:r>
+              <w:rPr>
+                <w:rStyle w:val="Lienhypertexte"/>
+                <w:noProof/>
+              </w:rPr>
+              <w:t>L’accueil</w:t>
+            </w:r>
+            <w:r>
+              <w:rPr>
+                <w:noProof/>
+                <w:webHidden/>
+              </w:rPr>
+              <w:tab/>
+            </w:r>
+            <w:r>
+              <w:rPr>
+                <w:noProof/>
+                <w:webHidden/>
+              </w:rPr>
+              <w:fldChar w:fldCharType="begin"/>
+            </w:r>
+            <w:r>
+              <w:rPr>
+                <w:noProof/>
+                <w:webHidden/>
+              </w:rPr>
+              <w:instrText xml:space="preserve"> PAGEREF _Toc98166198 \h </w:instrText>
+            </w:r>
+            <w:r>
+              <w:rPr>
+                <w:noProof/>
+                <w:webHidden/>
+              </w:rPr>
+            </w:r>
+            <w:r>
+              <w:rPr>
+                <w:noProof/>
+                <w:webHidden/>
+              </w:rPr>
+              <w:fldChar w:fldCharType="separate"/>
+            </w:r>
+            <w:r>
+              <w:rPr>
+                <w:noProof/>
+                <w:webHidden/>
+              </w:rPr>
+              <w:t>4</w:t>
+            </w:r>
+            <w:r>
+              <w:rPr>
+                <w:noProof/>
+                <w:webHidden/>
+              </w:rPr>
+              <w:fldChar w:fldCharType="end"/>
+            </w:r>
+          </w:hyperlink>
+        </w:p>
+        <w:p>
+          <w:pPr>
+            <w:pStyle w:val="TM2"/>
+            <w:tabs>
+              <w:tab w:val="left" w:pos="660"/>
+              <w:tab w:val="right" w:leader="dot" w:pos="9062"/>
+            </w:tabs>
+            <w:rPr>
+              <w:rFonts w:eastAsiaTheme="minorEastAsia"/>
+              <w:noProof/>
+              <w:lang w:eastAsia="fr-FR"/>
+            </w:rPr>
+          </w:pPr>
+          <w:hyperlink w:anchor="_Toc98166199" w:history="1">
+            <w:r>
+              <w:rPr>
+                <w:rStyle w:val="Lienhypertexte"/>
+                <w:noProof/>
+              </w:rPr>
+              <w:t>b)</w:t>
+            </w:r>
+            <w:r>
+              <w:rPr>
+                <w:rFonts w:eastAsiaTheme="minorEastAsia"/>
+                <w:noProof/>
+                <w:lang w:eastAsia="fr-FR"/>
+              </w:rPr>
+              <w:tab/>
+            </w:r>
+            <w:r>
+              <w:rPr>
+                <w:rStyle w:val="Lienhypertexte"/>
                 <w:noProof/>
               </w:rPr>
               <w:t>Espace connexion</w:t>
             </w:r>
             <w:r>
               <w:rPr>
-                <w:rFonts w:ascii="Verdana" w:hAnsi="Verdana"/>
                 <w:noProof/>
                 <w:webHidden/>
               </w:rPr>
@@ -453,7 +716,6 @@
             </w:r>
             <w:r>
               <w:rPr>
-                <w:rFonts w:ascii="Verdana" w:hAnsi="Verdana"/>
                 <w:noProof/>
                 <w:webHidden/>
               </w:rPr>
@@ -461,22 +723,19 @@
             </w:r>
             <w:r>
               <w:rPr>
-                <w:rFonts w:ascii="Verdana" w:hAnsi="Verdana"/>
-                <w:noProof/>
-                <w:webHidden/>
-              </w:rPr>
-              <w:instrText xml:space="preserve"> PAGEREF _Toc97719384 \h </w:instrText>
-            </w:r>
-            <w:r>
-              <w:rPr>
-                <w:rFonts w:ascii="Verdana" w:hAnsi="Verdana"/>
-                <w:noProof/>
-                <w:webHidden/>
-              </w:rPr>
-            </w:r>
-            <w:r>
-              <w:rPr>
-                <w:rFonts w:ascii="Verdana" w:hAnsi="Verdana"/>
+                <w:noProof/>
+                <w:webHidden/>
+              </w:rPr>
+              <w:instrText xml:space="preserve"> PAGEREF _Toc98166199 \h </w:instrText>
+            </w:r>
+            <w:r>
+              <w:rPr>
+                <w:noProof/>
+                <w:webHidden/>
+              </w:rPr>
+            </w:r>
+            <w:r>
+              <w:rPr>
                 <w:noProof/>
                 <w:webHidden/>
               </w:rPr>
@@ -484,15 +743,99 @@
             </w:r>
             <w:r>
               <w:rPr>
-                <w:rFonts w:ascii="Verdana" w:hAnsi="Verdana"/>
-                <w:noProof/>
-                <w:webHidden/>
-              </w:rPr>
-              <w:t>3</w:t>
-            </w:r>
-            <w:r>
-              <w:rPr>
-                <w:rFonts w:ascii="Verdana" w:hAnsi="Verdana"/>
+                <w:noProof/>
+                <w:webHidden/>
+              </w:rPr>
+              <w:t>4</w:t>
+            </w:r>
+            <w:r>
+              <w:rPr>
+                <w:noProof/>
+                <w:webHidden/>
+              </w:rPr>
+              <w:fldChar w:fldCharType="end"/>
+            </w:r>
+          </w:hyperlink>
+        </w:p>
+        <w:p>
+          <w:pPr>
+            <w:pStyle w:val="TM2"/>
+            <w:tabs>
+              <w:tab w:val="left" w:pos="660"/>
+              <w:tab w:val="right" w:leader="dot" w:pos="9062"/>
+            </w:tabs>
+            <w:rPr>
+              <w:rFonts w:eastAsiaTheme="minorEastAsia"/>
+              <w:noProof/>
+              <w:lang w:eastAsia="fr-FR"/>
+            </w:rPr>
+          </w:pPr>
+          <w:hyperlink w:anchor="_Toc98166200" w:history="1">
+            <w:r>
+              <w:rPr>
+                <w:rStyle w:val="Lienhypertexte"/>
+                <w:noProof/>
+              </w:rPr>
+              <w:t>c)</w:t>
+            </w:r>
+            <w:r>
+              <w:rPr>
+                <w:rFonts w:eastAsiaTheme="minorEastAsia"/>
+                <w:noProof/>
+                <w:lang w:eastAsia="fr-FR"/>
+              </w:rPr>
+              <w:tab/>
+            </w:r>
+            <w:r>
+              <w:rPr>
+                <w:rStyle w:val="Lienhypertexte"/>
+                <w:noProof/>
+              </w:rPr>
+              <w:t>Espace administration</w:t>
+            </w:r>
+            <w:r>
+              <w:rPr>
+                <w:noProof/>
+                <w:webHidden/>
+              </w:rPr>
+              <w:tab/>
+            </w:r>
+            <w:r>
+              <w:rPr>
+                <w:noProof/>
+                <w:webHidden/>
+              </w:rPr>
+              <w:fldChar w:fldCharType="begin"/>
+            </w:r>
+            <w:r>
+              <w:rPr>
+                <w:noProof/>
+                <w:webHidden/>
+              </w:rPr>
+              <w:instrText xml:space="preserve"> PAGEREF _Toc98166200 \h </w:instrText>
+            </w:r>
+            <w:r>
+              <w:rPr>
+                <w:noProof/>
+                <w:webHidden/>
+              </w:rPr>
+            </w:r>
+            <w:r>
+              <w:rPr>
+                <w:noProof/>
+                <w:webHidden/>
+              </w:rPr>
+              <w:fldChar w:fldCharType="separate"/>
+            </w:r>
+            <w:r>
+              <w:rPr>
+                <w:noProof/>
+                <w:webHidden/>
+              </w:rPr>
+              <w:t>5</w:t>
+            </w:r>
+            <w:r>
+              <w:rPr>
                 <w:noProof/>
                 <w:webHidden/>
               </w:rPr>
@@ -507,22 +850,21 @@
               <w:tab w:val="right" w:leader="dot" w:pos="9062"/>
             </w:tabs>
             <w:rPr>
-              <w:rFonts w:ascii="Verdana" w:hAnsi="Verdana"/>
+              <w:rFonts w:eastAsiaTheme="minorEastAsia"/>
               <w:noProof/>
+              <w:lang w:eastAsia="fr-FR"/>
             </w:rPr>
           </w:pPr>
-          <w:hyperlink w:anchor="_Toc97719385" w:history="1">
+          <w:hyperlink w:anchor="_Toc98166201" w:history="1">
             <w:r>
               <w:rPr>
                 <w:rStyle w:val="Lienhypertexte"/>
-                <w:rFonts w:ascii="Verdana" w:hAnsi="Verdana"/>
-                <w:noProof/>
-              </w:rPr>
-              <w:t>Espace administration</w:t>
-            </w:r>
-            <w:r>
-              <w:rPr>
-                <w:rFonts w:ascii="Verdana" w:hAnsi="Verdana"/>
+                <w:noProof/>
+              </w:rPr>
+              <w:t>IV Gestion de rôles</w:t>
+            </w:r>
+            <w:r>
+              <w:rPr>
                 <w:noProof/>
                 <w:webHidden/>
               </w:rPr>
@@ -530,7 +872,6 @@
             </w:r>
             <w:r>
               <w:rPr>
-                <w:rFonts w:ascii="Verdana" w:hAnsi="Verdana"/>
                 <w:noProof/>
                 <w:webHidden/>
               </w:rPr>
@@ -538,22 +879,19 @@
             </w:r>
             <w:r>
               <w:rPr>
-                <w:rFonts w:ascii="Verdana" w:hAnsi="Verdana"/>
-                <w:noProof/>
-                <w:webHidden/>
-              </w:rPr>
-              <w:instrText xml:space="preserve"> PAGEREF _Toc97719385 \h </w:instrText>
-            </w:r>
-            <w:r>
-              <w:rPr>
-                <w:rFonts w:ascii="Verdana" w:hAnsi="Verdana"/>
-                <w:noProof/>
-                <w:webHidden/>
-              </w:rPr>
-            </w:r>
-            <w:r>
-              <w:rPr>
-                <w:rFonts w:ascii="Verdana" w:hAnsi="Verdana"/>
+                <w:noProof/>
+                <w:webHidden/>
+              </w:rPr>
+              <w:instrText xml:space="preserve"> PAGEREF _Toc98166201 \h </w:instrText>
+            </w:r>
+            <w:r>
+              <w:rPr>
+                <w:noProof/>
+                <w:webHidden/>
+              </w:rPr>
+            </w:r>
+            <w:r>
+              <w:rPr>
                 <w:noProof/>
                 <w:webHidden/>
               </w:rPr>
@@ -561,92 +899,13 @@
             </w:r>
             <w:r>
               <w:rPr>
-                <w:rFonts w:ascii="Verdana" w:hAnsi="Verdana"/>
-                <w:noProof/>
-                <w:webHidden/>
-              </w:rPr>
-              <w:t>3</w:t>
-            </w:r>
-            <w:r>
-              <w:rPr>
-                <w:rFonts w:ascii="Verdana" w:hAnsi="Verdana"/>
-                <w:noProof/>
-                <w:webHidden/>
-              </w:rPr>
-              <w:fldChar w:fldCharType="end"/>
-            </w:r>
-          </w:hyperlink>
-        </w:p>
-        <w:p>
-          <w:pPr>
-            <w:pStyle w:val="TM2"/>
-            <w:tabs>
-              <w:tab w:val="right" w:leader="dot" w:pos="9062"/>
-            </w:tabs>
-            <w:rPr>
-              <w:rFonts w:ascii="Verdana" w:hAnsi="Verdana"/>
-              <w:noProof/>
-            </w:rPr>
-          </w:pPr>
-          <w:hyperlink w:anchor="_Toc97719386" w:history="1">
-            <w:r>
-              <w:rPr>
-                <w:rStyle w:val="Lienhypertexte"/>
-                <w:rFonts w:ascii="Verdana" w:hAnsi="Verdana"/>
-                <w:noProof/>
-              </w:rPr>
-              <w:t>Gestion de rôles</w:t>
-            </w:r>
-            <w:r>
-              <w:rPr>
-                <w:rFonts w:ascii="Verdana" w:hAnsi="Verdana"/>
-                <w:noProof/>
-                <w:webHidden/>
-              </w:rPr>
-              <w:tab/>
-            </w:r>
-            <w:r>
-              <w:rPr>
-                <w:rFonts w:ascii="Verdana" w:hAnsi="Verdana"/>
-                <w:noProof/>
-                <w:webHidden/>
-              </w:rPr>
-              <w:fldChar w:fldCharType="begin"/>
-            </w:r>
-            <w:r>
-              <w:rPr>
-                <w:rFonts w:ascii="Verdana" w:hAnsi="Verdana"/>
-                <w:noProof/>
-                <w:webHidden/>
-              </w:rPr>
-              <w:instrText xml:space="preserve"> PAGEREF _Toc97719386 \h </w:instrText>
-            </w:r>
-            <w:r>
-              <w:rPr>
-                <w:rFonts w:ascii="Verdana" w:hAnsi="Verdana"/>
-                <w:noProof/>
-                <w:webHidden/>
-              </w:rPr>
-            </w:r>
-            <w:r>
-              <w:rPr>
-                <w:rFonts w:ascii="Verdana" w:hAnsi="Verdana"/>
-                <w:noProof/>
-                <w:webHidden/>
-              </w:rPr>
-              <w:fldChar w:fldCharType="separate"/>
-            </w:r>
-            <w:r>
-              <w:rPr>
-                <w:rFonts w:ascii="Verdana" w:hAnsi="Verdana"/>
-                <w:noProof/>
-                <w:webHidden/>
-              </w:rPr>
-              <w:t>4</w:t>
-            </w:r>
-            <w:r>
-              <w:rPr>
-                <w:rFonts w:ascii="Verdana" w:hAnsi="Verdana"/>
+                <w:noProof/>
+                <w:webHidden/>
+              </w:rPr>
+              <w:t>5</w:t>
+            </w:r>
+            <w:r>
+              <w:rPr>
                 <w:noProof/>
                 <w:webHidden/>
               </w:rPr>
@@ -662,7 +921,7 @@
           </w:pPr>
           <w:r>
             <w:rPr>
-              <w:rFonts w:ascii="Verdana" w:hAnsi="Verdana"/>
+              <w:rFonts w:cstheme="minorHAnsi"/>
               <w:b/>
               <w:bCs/>
             </w:rPr>
@@ -695,22 +954,413 @@
     <w:p>
       <w:pPr>
         <w:pStyle w:val="Titre1"/>
+        <w:rPr>
+          <w:rFonts w:ascii="Verdana" w:hAnsi="Verdana"/>
+          <w:sz w:val="22"/>
+          <w:szCs w:val="22"/>
+        </w:rPr>
+      </w:pPr>
+      <w:r>
+        <w:fldChar w:fldCharType="begin"/>
+      </w:r>
+      <w:r>
+        <w:instrText xml:space="preserve"> =1\*ROMAN </w:instrText>
+      </w:r>
+      <w:r>
+        <w:fldChar w:fldCharType="separate"/>
+      </w:r>
+      <w:bookmarkStart w:id="0" w:name="_Toc98166193"/>
+      <w:r>
+        <w:rPr>
+          <w:noProof/>
+        </w:rPr>
+        <w:t>I</w:t>
+      </w:r>
+      <w:r>
+        <w:fldChar w:fldCharType="end"/>
+      </w:r>
+      <w:r>
+        <w:t xml:space="preserve"> </w:t>
+      </w:r>
+      <w:r>
+        <w:t>Descriptif de l’application</w:t>
+      </w:r>
+      <w:bookmarkEnd w:id="0"/>
+    </w:p>
+    <w:p>
+      <w:pPr>
+        <w:rPr>
+          <w:rFonts w:ascii="Verdana" w:hAnsi="Verdana"/>
+        </w:rPr>
+      </w:pPr>
+      <w:r>
+        <w:rPr>
+          <w:rFonts w:ascii="Verdana" w:hAnsi="Verdana"/>
+        </w:rPr>
+        <w:t xml:space="preserve">Quideance est </w:t>
+      </w:r>
+      <w:r>
+        <w:rPr>
+          <w:rFonts w:ascii="Verdana" w:hAnsi="Verdana"/>
+        </w:rPr>
+        <w:t xml:space="preserve">une </w:t>
+      </w:r>
+      <w:r>
+        <w:rPr>
+          <w:rFonts w:ascii="Verdana" w:hAnsi="Verdana"/>
+        </w:rPr>
+        <w:t>application web (web mobile) mise en place par la société Ideance.</w:t>
+      </w:r>
+      <w:r>
+        <w:rPr>
+          <w:rFonts w:ascii="Verdana" w:hAnsi="Verdana"/>
+        </w:rPr>
+        <w:t xml:space="preserve"> Dans un besoin d’interroger ses clients, utilisateurs </w:t>
+      </w:r>
+      <w:r>
+        <w:rPr>
+          <w:rFonts w:ascii="Verdana" w:hAnsi="Verdana"/>
+        </w:rPr>
+        <w:t>Ideance nous a soumis un</w:t>
+      </w:r>
+      <w:r>
+        <w:rPr>
+          <w:rFonts w:ascii="Verdana" w:hAnsi="Verdana"/>
+        </w:rPr>
+        <w:t>e idée de</w:t>
+      </w:r>
+      <w:r>
+        <w:rPr>
+          <w:rFonts w:ascii="Verdana" w:hAnsi="Verdana"/>
+        </w:rPr>
+        <w:t xml:space="preserve"> projet qui une fois abouti permettra d’effectuer et de </w:t>
+      </w:r>
+      <w:r>
+        <w:rPr>
+          <w:rFonts w:ascii="Verdana" w:hAnsi="Verdana"/>
+        </w:rPr>
+        <w:t>traiter</w:t>
+      </w:r>
+      <w:r>
+        <w:rPr>
+          <w:rFonts w:ascii="Verdana" w:hAnsi="Verdana"/>
+        </w:rPr>
+        <w:t xml:space="preserve"> des sondages.</w:t>
+      </w:r>
+      <w:r>
+        <w:rPr>
+          <w:rFonts w:ascii="Verdana" w:hAnsi="Verdana"/>
+        </w:rPr>
+        <w:t xml:space="preserve"> </w:t>
+      </w:r>
+      <w:r>
+        <w:rPr>
+          <w:rFonts w:ascii="Verdana" w:hAnsi="Verdana"/>
+        </w:rPr>
+        <w:t>Quidieance sera composée de :</w:t>
+      </w:r>
+    </w:p>
+    <w:p>
+      <w:pPr>
+        <w:ind w:firstLine="708"/>
+        <w:rPr>
+          <w:rFonts w:ascii="Verdana" w:hAnsi="Verdana"/>
+        </w:rPr>
+      </w:pPr>
+      <w:r>
+        <w:rPr>
+          <w:rFonts w:ascii="Verdana" w:hAnsi="Verdana"/>
+        </w:rPr>
+        <w:t>-</w:t>
+      </w:r>
+      <w:r>
+        <w:rPr>
+          <w:rFonts w:ascii="Verdana" w:hAnsi="Verdana"/>
+        </w:rPr>
+        <w:t xml:space="preserve"> </w:t>
+      </w:r>
+      <w:r>
+        <w:rPr>
+          <w:rFonts w:ascii="Verdana" w:hAnsi="Verdana"/>
+        </w:rPr>
+        <w:t>L</w:t>
+      </w:r>
+      <w:r>
+        <w:rPr>
+          <w:rFonts w:ascii="Verdana" w:hAnsi="Verdana"/>
+        </w:rPr>
+        <w:t>a gestion des questionnaires</w:t>
+      </w:r>
+    </w:p>
+    <w:p>
+      <w:pPr>
+        <w:ind w:firstLine="708"/>
+        <w:rPr>
+          <w:rFonts w:ascii="Verdana" w:hAnsi="Verdana"/>
+        </w:rPr>
+      </w:pPr>
+      <w:r>
+        <w:rPr>
+          <w:rFonts w:ascii="Verdana" w:hAnsi="Verdana"/>
+        </w:rPr>
+        <w:t>-</w:t>
+      </w:r>
+      <w:r>
+        <w:rPr>
+          <w:rFonts w:ascii="Verdana" w:hAnsi="Verdana"/>
+        </w:rPr>
+        <w:t xml:space="preserve"> </w:t>
+      </w:r>
+      <w:r>
+        <w:rPr>
+          <w:rFonts w:ascii="Verdana" w:hAnsi="Verdana"/>
+        </w:rPr>
+        <w:t>L</w:t>
+      </w:r>
+      <w:r>
+        <w:rPr>
+          <w:rFonts w:ascii="Verdana" w:hAnsi="Verdana"/>
+        </w:rPr>
+        <w:t>e traitement des données.</w:t>
+      </w:r>
+      <w:r>
+        <w:rPr>
+          <w:rFonts w:ascii="Verdana" w:hAnsi="Verdana"/>
+        </w:rPr>
+        <w:t xml:space="preserve"> </w:t>
+      </w:r>
+    </w:p>
+    <w:p>
+      <w:pPr>
         <w:jc w:val="both"/>
         <w:rPr>
           <w:rFonts w:ascii="Verdana" w:hAnsi="Verdana"/>
         </w:rPr>
       </w:pPr>
-      <w:bookmarkStart w:id="0" w:name="_Toc97719382"/>
-      <w:r>
-        <w:rPr>
-          <w:rFonts w:ascii="Verdana" w:hAnsi="Verdana"/>
-        </w:rPr>
-        <w:t>Descriptif de l’application</w:t>
-      </w:r>
-      <w:bookmarkEnd w:id="0"/>
-    </w:p>
-    <w:p>
-      <w:pPr>
+      <w:r>
+        <w:rPr>
+          <w:rFonts w:ascii="Verdana" w:hAnsi="Verdana"/>
+        </w:rPr>
+        <w:t>Le site sera une application web (web mobile) qui aura pour but de</w:t>
+      </w:r>
+      <w:r>
+        <w:rPr>
+          <w:rFonts w:ascii="Verdana" w:hAnsi="Verdana"/>
+        </w:rPr>
+        <w:t> :</w:t>
+      </w:r>
+    </w:p>
+    <w:p>
+      <w:pPr>
+        <w:ind w:firstLine="708"/>
+        <w:jc w:val="both"/>
+        <w:rPr>
+          <w:rFonts w:ascii="Verdana" w:hAnsi="Verdana"/>
+        </w:rPr>
+      </w:pPr>
+      <w:r>
+        <w:rPr>
+          <w:rFonts w:ascii="Verdana" w:hAnsi="Verdana"/>
+        </w:rPr>
+        <w:t>Du côté front :</w:t>
+      </w:r>
+    </w:p>
+    <w:p>
+      <w:pPr>
+        <w:pStyle w:val="Paragraphedeliste"/>
+        <w:numPr>
+          <w:ilvl w:val="0"/>
+          <w:numId w:val="15"/>
+        </w:numPr>
+        <w:jc w:val="both"/>
+        <w:rPr>
+          <w:rFonts w:ascii="Verdana" w:hAnsi="Verdana"/>
+        </w:rPr>
+      </w:pPr>
+      <w:r>
+        <w:rPr>
+          <w:rFonts w:ascii="Verdana" w:hAnsi="Verdana"/>
+        </w:rPr>
+        <w:t>De permettre à des utilisateurs (de la société Ideance) de s’enregistrer sur la plateforme</w:t>
+      </w:r>
+    </w:p>
+    <w:p>
+      <w:pPr>
+        <w:pStyle w:val="Paragraphedeliste"/>
+        <w:numPr>
+          <w:ilvl w:val="0"/>
+          <w:numId w:val="15"/>
+        </w:numPr>
+        <w:jc w:val="both"/>
+        <w:rPr>
+          <w:rFonts w:ascii="Verdana" w:hAnsi="Verdana"/>
+        </w:rPr>
+      </w:pPr>
+      <w:r>
+        <w:rPr>
+          <w:rFonts w:ascii="Verdana" w:hAnsi="Verdana"/>
+        </w:rPr>
+        <w:t>C</w:t>
+      </w:r>
+      <w:r>
+        <w:rPr>
+          <w:rFonts w:ascii="Verdana" w:hAnsi="Verdana"/>
+        </w:rPr>
+        <w:t xml:space="preserve">réer et d'envoyer un </w:t>
+      </w:r>
+      <w:r>
+        <w:rPr>
+          <w:rFonts w:ascii="Verdana" w:hAnsi="Verdana"/>
+        </w:rPr>
+        <w:t xml:space="preserve">certain nombre de </w:t>
+      </w:r>
+      <w:r>
+        <w:rPr>
+          <w:rFonts w:ascii="Verdana" w:hAnsi="Verdana"/>
+        </w:rPr>
+        <w:t>questionnaire à des utilisateurs</w:t>
+      </w:r>
+    </w:p>
+    <w:p>
+      <w:pPr>
+        <w:ind w:left="708"/>
+        <w:jc w:val="both"/>
+        <w:rPr>
+          <w:rFonts w:ascii="Verdana" w:hAnsi="Verdana"/>
+        </w:rPr>
+      </w:pPr>
+    </w:p>
+    <w:p>
+      <w:pPr>
+        <w:ind w:left="708"/>
+        <w:jc w:val="both"/>
+        <w:rPr>
+          <w:rFonts w:ascii="Verdana" w:hAnsi="Verdana"/>
+        </w:rPr>
+      </w:pPr>
+      <w:r>
+        <w:rPr>
+          <w:rFonts w:ascii="Verdana" w:hAnsi="Verdana"/>
+        </w:rPr>
+        <w:t>Du côté administrateur :</w:t>
+      </w:r>
+    </w:p>
+    <w:p>
+      <w:pPr>
+        <w:pStyle w:val="Paragraphedeliste"/>
+        <w:numPr>
+          <w:ilvl w:val="0"/>
+          <w:numId w:val="15"/>
+        </w:numPr>
+        <w:jc w:val="both"/>
+        <w:rPr>
+          <w:rFonts w:ascii="Verdana" w:hAnsi="Verdana"/>
+        </w:rPr>
+      </w:pPr>
+      <w:r>
+        <w:rPr>
+          <w:rFonts w:ascii="Verdana" w:hAnsi="Verdana"/>
+        </w:rPr>
+        <w:t xml:space="preserve">Après récupération des données </w:t>
+      </w:r>
+      <w:r>
+        <w:rPr>
+          <w:rFonts w:ascii="Verdana" w:hAnsi="Verdana"/>
+        </w:rPr>
+        <w:t>de ses utilisateurs, un traitement</w:t>
+      </w:r>
+      <w:r>
+        <w:rPr>
+          <w:rFonts w:ascii="Verdana" w:hAnsi="Verdana"/>
+        </w:rPr>
+        <w:t xml:space="preserve"> se fera via </w:t>
+      </w:r>
+      <w:r>
+        <w:rPr>
+          <w:rFonts w:ascii="Verdana" w:hAnsi="Verdana"/>
+        </w:rPr>
+        <w:t>une plateforme</w:t>
+      </w:r>
+      <w:r>
+        <w:rPr>
+          <w:rFonts w:ascii="Verdana" w:hAnsi="Verdana"/>
+        </w:rPr>
+        <w:t xml:space="preserve"> administrati</w:t>
+      </w:r>
+      <w:r>
+        <w:rPr>
+          <w:rFonts w:ascii="Verdana" w:hAnsi="Verdana"/>
+        </w:rPr>
+        <w:t xml:space="preserve">ve qui sera développée pour traiter </w:t>
+      </w:r>
+      <w:r>
+        <w:rPr>
+          <w:rFonts w:ascii="Verdana" w:hAnsi="Verdana"/>
+        </w:rPr>
+        <w:t>d</w:t>
+      </w:r>
+      <w:r>
+        <w:rPr>
+          <w:rFonts w:ascii="Verdana" w:hAnsi="Verdana"/>
+        </w:rPr>
+        <w:t>e ces questions sur le</w:t>
+      </w:r>
+      <w:r>
+        <w:rPr>
+          <w:rFonts w:ascii="Verdana" w:hAnsi="Verdana"/>
+        </w:rPr>
+        <w:t xml:space="preserve"> site.</w:t>
+      </w:r>
+    </w:p>
+    <w:p>
+      <w:pPr>
+        <w:pStyle w:val="Paragraphedeliste"/>
+        <w:numPr>
+          <w:ilvl w:val="0"/>
+          <w:numId w:val="15"/>
+        </w:numPr>
+        <w:jc w:val="both"/>
+        <w:rPr>
+          <w:rFonts w:ascii="Verdana" w:hAnsi="Verdana"/>
+        </w:rPr>
+      </w:pPr>
+      <w:r>
+        <w:rPr>
+          <w:rFonts w:ascii="Verdana" w:hAnsi="Verdana"/>
+        </w:rPr>
+        <w:t xml:space="preserve">De mettre ces statistiques à </w:t>
+      </w:r>
+      <w:r>
+        <w:rPr>
+          <w:rFonts w:ascii="Verdana" w:hAnsi="Verdana"/>
+        </w:rPr>
+        <w:t>disposition du</w:t>
+      </w:r>
+      <w:r>
+        <w:rPr>
+          <w:rFonts w:ascii="Verdana" w:hAnsi="Verdana"/>
+        </w:rPr>
+        <w:t xml:space="preserve"> public</w:t>
+      </w:r>
+      <w:r>
+        <w:rPr>
+          <w:rFonts w:ascii="Verdana" w:hAnsi="Verdana"/>
+        </w:rPr>
+        <w:t xml:space="preserve"> (Ideance)</w:t>
+      </w:r>
+    </w:p>
+    <w:p>
+      <w:pPr>
+        <w:ind w:left="708"/>
+        <w:jc w:val="both"/>
+        <w:rPr>
+          <w:rFonts w:ascii="Verdana" w:hAnsi="Verdana"/>
+        </w:rPr>
+      </w:pPr>
+    </w:p>
+    <w:p>
+      <w:pPr>
+        <w:ind w:left="708"/>
         <w:jc w:val="both"/>
         <w:rPr>
           <w:rFonts w:ascii="Verdana" w:hAnsi="Verdana"/>
@@ -721,36 +1371,14 @@
       <w:r>
         <w:rPr>
           <w:rFonts w:ascii="Verdana" w:hAnsi="Verdana"/>
-          <w:sz w:val="24"/>
-          <w:szCs w:val="24"/>
-        </w:rPr>
-        <w:t xml:space="preserve">L’application aura pour nom </w:t>
-      </w:r>
-      <w:proofErr w:type="spellStart"/>
-      <w:r>
-        <w:rPr>
-          <w:rFonts w:ascii="Verdana" w:hAnsi="Verdana"/>
-          <w:sz w:val="24"/>
-          <w:szCs w:val="24"/>
-        </w:rPr>
-        <w:t>Quideance</w:t>
-      </w:r>
-      <w:proofErr w:type="spellEnd"/>
-      <w:r>
-        <w:rPr>
-          <w:rFonts w:ascii="Verdana" w:hAnsi="Verdana"/>
-          <w:sz w:val="24"/>
-          <w:szCs w:val="24"/>
-        </w:rPr>
-        <w:t xml:space="preserve"> et sera disponible sur </w:t>
+        </w:rPr>
+        <w:t xml:space="preserve">L’application aura pour nom Quideance et sera disponible sur </w:t>
       </w:r>
       <w:hyperlink r:id="rId6" w:history="1">
         <w:r>
           <w:rPr>
             <w:rStyle w:val="Lienhypertexte"/>
             <w:rFonts w:ascii="Verdana" w:hAnsi="Verdana"/>
-            <w:sz w:val="24"/>
-            <w:szCs w:val="24"/>
           </w:rPr>
           <w:t>www.(à</w:t>
         </w:r>
@@ -758,52 +1386,347 @@
       <w:r>
         <w:rPr>
           <w:rFonts w:ascii="Verdana" w:hAnsi="Verdana"/>
+        </w:rPr>
+        <w:t xml:space="preserve"> définir).</w:t>
+      </w:r>
+    </w:p>
+    <w:p>
+      <w:pPr>
+        <w:pStyle w:val="Titre1"/>
+      </w:pPr>
+      <w:r>
+        <w:fldChar w:fldCharType="begin"/>
+      </w:r>
+      <w:r>
+        <w:instrText xml:space="preserve"> =2\*ROMAN </w:instrText>
+      </w:r>
+      <w:r>
+        <w:fldChar w:fldCharType="separate"/>
+      </w:r>
+      <w:bookmarkStart w:id="1" w:name="_Toc98166194"/>
+      <w:r>
+        <w:rPr>
+          <w:noProof/>
+        </w:rPr>
+        <w:t>II</w:t>
+      </w:r>
+      <w:r>
+        <w:fldChar w:fldCharType="end"/>
+      </w:r>
+      <w:r>
+        <w:t xml:space="preserve"> </w:t>
+      </w:r>
+      <w:r>
+        <w:t xml:space="preserve"> </w:t>
+      </w:r>
+      <w:r>
+        <w:t>Règles de gestion</w:t>
+      </w:r>
+      <w:bookmarkEnd w:id="1"/>
+    </w:p>
+    <w:p>
+      <w:pPr>
+        <w:rPr>
+          <w:rFonts w:ascii="Verdana" w:hAnsi="Verdana"/>
+        </w:rPr>
+      </w:pPr>
+      <w:r>
+        <w:rPr>
+          <w:rFonts w:ascii="Verdana" w:hAnsi="Verdana"/>
+        </w:rPr>
+        <w:t xml:space="preserve">L’application Quideance aura </w:t>
+      </w:r>
+      <w:r>
+        <w:rPr>
+          <w:rFonts w:ascii="Verdana" w:hAnsi="Verdana"/>
+        </w:rPr>
+        <w:t>d</w:t>
+      </w:r>
+      <w:r>
+        <w:rPr>
+          <w:rFonts w:ascii="Verdana" w:hAnsi="Verdana"/>
+        </w:rPr>
+        <w:t>es règles de gestion</w:t>
+      </w:r>
+      <w:r>
+        <w:rPr>
+          <w:rFonts w:ascii="Verdana" w:hAnsi="Verdana"/>
+        </w:rPr>
+        <w:t>, que l’on a divisé en plusieurs parties.</w:t>
+      </w:r>
+      <w:r>
+        <w:rPr>
+          <w:rFonts w:ascii="Verdana" w:hAnsi="Verdana"/>
+        </w:rPr>
+        <w:t xml:space="preserve"> </w:t>
+      </w:r>
+    </w:p>
+    <w:p>
+      <w:pPr>
+        <w:rPr>
+          <w:rFonts w:ascii="Verdana" w:hAnsi="Verdana"/>
           <w:sz w:val="24"/>
           <w:szCs w:val="24"/>
         </w:rPr>
-        <w:t xml:space="preserve"> définir).</w:t>
-      </w:r>
-    </w:p>
-    <w:p>
-      <w:pPr>
-        <w:jc w:val="both"/>
+      </w:pPr>
+    </w:p>
+    <w:p>
+      <w:pPr>
+        <w:pStyle w:val="Titre2"/>
+        <w:ind w:left="1077"/>
+      </w:pPr>
+      <w:bookmarkStart w:id="2" w:name="_Toc98166195"/>
+      <w:r>
+        <w:t>Règles générales</w:t>
+      </w:r>
+      <w:bookmarkEnd w:id="2"/>
+    </w:p>
+    <w:p>
+      <w:pPr>
+        <w:rPr>
+          <w:rFonts w:ascii="Verdana" w:hAnsi="Verdana"/>
+        </w:rPr>
+      </w:pPr>
+      <w:r>
         <w:rPr>
           <w:rFonts w:ascii="Verdana" w:hAnsi="Verdana"/>
           <w:sz w:val="24"/>
           <w:szCs w:val="24"/>
         </w:rPr>
-      </w:pPr>
-      <w:r>
+        <w:tab/>
+      </w:r>
+      <w:r>
+        <w:rPr>
+          <w:rFonts w:ascii="Verdana" w:hAnsi="Verdana"/>
+        </w:rPr>
+        <w:t>- un compte sera lié à une seule adresse email</w:t>
+      </w:r>
+    </w:p>
+    <w:p>
+      <w:pPr>
+        <w:rPr>
+          <w:rFonts w:ascii="Verdana" w:hAnsi="Verdana"/>
+        </w:rPr>
+      </w:pPr>
+      <w:r>
+        <w:rPr>
+          <w:rFonts w:ascii="Verdana" w:hAnsi="Verdana"/>
+        </w:rPr>
+        <w:tab/>
+        <w:t>- une adresse email ne peut être liée qu’à un seul compte</w:t>
+      </w:r>
+    </w:p>
+    <w:p>
+      <w:pPr>
+        <w:rPr>
+          <w:rFonts w:ascii="Verdana" w:hAnsi="Verdana"/>
+        </w:rPr>
+      </w:pPr>
+      <w:r>
+        <w:rPr>
+          <w:rFonts w:ascii="Verdana" w:hAnsi="Verdana"/>
+        </w:rPr>
+        <w:tab/>
+        <w:t xml:space="preserve">- un compte ne peut avoir qu’un seul rôle </w:t>
+      </w:r>
+      <w:r>
+        <w:rPr>
+          <w:rFonts w:ascii="Verdana" w:hAnsi="Verdana"/>
+        </w:rPr>
+        <w:t>(admin ou super-admin)</w:t>
+      </w:r>
+    </w:p>
+    <w:p>
+      <w:pPr>
+        <w:ind w:firstLine="708"/>
+        <w:rPr>
+          <w:rFonts w:ascii="Verdana" w:hAnsi="Verdana"/>
+        </w:rPr>
+      </w:pPr>
+      <w:r>
+        <w:rPr>
+          <w:rFonts w:ascii="Verdana" w:hAnsi="Verdana"/>
+        </w:rPr>
+        <w:t>- un super-admin peut créer un ou plusieurs admin ou super-admin</w:t>
+      </w:r>
+    </w:p>
+    <w:p>
+      <w:pPr>
         <w:rPr>
           <w:rFonts w:ascii="Verdana" w:hAnsi="Verdana"/>
           <w:sz w:val="24"/>
           <w:szCs w:val="24"/>
         </w:rPr>
-        <w:t>Le site sera une application web (web mobile) qui aura pour but de créer et d'envoyer un questionnaire à des utilisateurs, via un lien internet. Après récupération des données, le traitement se fera via le coté administration du site.</w:t>
-      </w:r>
-    </w:p>
-    <w:p>
-      <w:pPr>
-        <w:jc w:val="both"/>
+      </w:pPr>
+    </w:p>
+    <w:p>
+      <w:pPr>
+        <w:pStyle w:val="Titre2"/>
+        <w:ind w:left="1077"/>
+      </w:pPr>
+      <w:r>
+        <w:t xml:space="preserve"> </w:t>
+      </w:r>
+      <w:bookmarkStart w:id="3" w:name="_Toc98166196"/>
+      <w:r>
+        <w:t>Règles pour</w:t>
+      </w:r>
+      <w:r>
+        <w:t xml:space="preserve"> le </w:t>
+      </w:r>
+      <w:r>
+        <w:t>questionnaire</w:t>
+      </w:r>
+      <w:r>
+        <w:t> :</w:t>
+      </w:r>
+      <w:bookmarkEnd w:id="3"/>
+      <w:r>
+        <w:t xml:space="preserve"> </w:t>
+      </w:r>
+    </w:p>
+    <w:p>
+      <w:pPr>
+        <w:rPr>
+          <w:rFonts w:ascii="Verdana" w:hAnsi="Verdana"/>
+        </w:rPr>
+      </w:pPr>
+      <w:r>
         <w:rPr>
           <w:rFonts w:ascii="Verdana" w:hAnsi="Verdana"/>
           <w:sz w:val="24"/>
           <w:szCs w:val="24"/>
         </w:rPr>
-      </w:pPr>
-    </w:p>
-    <w:p>
-      <w:pPr>
-        <w:pStyle w:val="Titre1"/>
-        <w:rPr>
-          <w:rFonts w:ascii="Verdana" w:hAnsi="Verdana"/>
-        </w:rPr>
-      </w:pPr>
-      <w:r>
-        <w:rPr>
-          <w:rFonts w:ascii="Verdana" w:hAnsi="Verdana"/>
-        </w:rPr>
-        <w:t>Règles de gestion</w:t>
+        <w:tab/>
+      </w:r>
+      <w:r>
+        <w:rPr>
+          <w:rFonts w:ascii="Verdana" w:hAnsi="Verdana"/>
+        </w:rPr>
+        <w:t>- un admin ou super-admin peut créer un ou plusieurs questionnaires</w:t>
+      </w:r>
+    </w:p>
+    <w:p>
+      <w:pPr>
+        <w:rPr>
+          <w:rFonts w:ascii="Verdana" w:hAnsi="Verdana"/>
+        </w:rPr>
+      </w:pPr>
+      <w:r>
+        <w:rPr>
+          <w:rFonts w:ascii="Verdana" w:hAnsi="Verdana"/>
+        </w:rPr>
+        <w:tab/>
+        <w:t>- un questionnaire ne peut être créer que par un seul admin, super-admin</w:t>
+      </w:r>
+    </w:p>
+    <w:p>
+      <w:pPr>
+        <w:rPr>
+          <w:rFonts w:ascii="Verdana" w:hAnsi="Verdana"/>
+        </w:rPr>
+      </w:pPr>
+      <w:r>
+        <w:rPr>
+          <w:rFonts w:ascii="Verdana" w:hAnsi="Verdana"/>
+        </w:rPr>
+        <w:lastRenderedPageBreak/>
+        <w:tab/>
+        <w:t>- un admin ne pourra modifier que les questionnaires qu’il a</w:t>
+      </w:r>
+      <w:r>
+        <w:rPr>
+          <w:rFonts w:ascii="Verdana" w:hAnsi="Verdana"/>
+        </w:rPr>
+        <w:t>ura</w:t>
+      </w:r>
+      <w:r>
+        <w:rPr>
+          <w:rFonts w:ascii="Verdana" w:hAnsi="Verdana"/>
+        </w:rPr>
+        <w:t xml:space="preserve"> </w:t>
+      </w:r>
+      <w:r>
+        <w:rPr>
+          <w:rFonts w:ascii="Verdana" w:hAnsi="Verdana"/>
+        </w:rPr>
+        <w:t>créés</w:t>
+      </w:r>
+    </w:p>
+    <w:p>
+      <w:pPr>
+        <w:rPr>
+          <w:rFonts w:ascii="Verdana" w:hAnsi="Verdana"/>
+        </w:rPr>
+      </w:pPr>
+      <w:r>
+        <w:rPr>
+          <w:rFonts w:ascii="Verdana" w:hAnsi="Verdana"/>
+        </w:rPr>
+        <w:tab/>
+        <w:t xml:space="preserve">-un admin pourra supprimer </w:t>
+      </w:r>
+      <w:r>
+        <w:rPr>
+          <w:rFonts w:ascii="Verdana" w:hAnsi="Verdana"/>
+        </w:rPr>
+        <w:t>que les questionnaires qu’il aura créés</w:t>
+      </w:r>
+    </w:p>
+    <w:p>
+      <w:pPr>
+        <w:rPr>
+          <w:rFonts w:ascii="Verdana" w:hAnsi="Verdana"/>
+        </w:rPr>
+      </w:pPr>
+      <w:r>
+        <w:rPr>
+          <w:rFonts w:ascii="Verdana" w:hAnsi="Verdana"/>
+        </w:rPr>
+        <w:tab/>
+        <w:t>- un super-admin pourra modifier un ou plusieurs questionnaires</w:t>
+      </w:r>
+    </w:p>
+    <w:p>
+      <w:pPr>
+        <w:rPr>
+          <w:rFonts w:ascii="Verdana" w:hAnsi="Verdana"/>
+        </w:rPr>
+      </w:pPr>
+      <w:r>
+        <w:rPr>
+          <w:rFonts w:ascii="Verdana" w:hAnsi="Verdana"/>
+        </w:rPr>
+        <w:tab/>
+        <w:t>- un super-admin pourra supprimer un ou plusieurs questionnaires</w:t>
+      </w:r>
+    </w:p>
+    <w:p>
+      <w:pPr>
+        <w:ind w:firstLine="708"/>
+        <w:rPr>
+          <w:rFonts w:ascii="Verdana" w:hAnsi="Verdana"/>
+        </w:rPr>
+      </w:pPr>
+      <w:r>
+        <w:rPr>
+          <w:rFonts w:ascii="Verdana" w:hAnsi="Verdana"/>
+        </w:rPr>
+        <w:t>- un questionnaire pourra être modifier par une seule personne à la fois</w:t>
+      </w:r>
+    </w:p>
+    <w:p>
+      <w:pPr>
+        <w:ind w:firstLine="708"/>
+        <w:rPr>
+          <w:rFonts w:ascii="Verdana" w:hAnsi="Verdana"/>
+        </w:rPr>
+      </w:pPr>
+      <w:r>
+        <w:rPr>
+          <w:rFonts w:ascii="Verdana" w:hAnsi="Verdana"/>
+        </w:rPr>
+        <w:t>- un questionnaire pourra être supprimer par une seule personne à la fois</w:t>
       </w:r>
     </w:p>
     <w:p>
@@ -814,565 +1737,120 @@
           <w:szCs w:val="24"/>
         </w:rPr>
       </w:pPr>
-      <w:r>
+    </w:p>
+    <w:p>
+      <w:pPr>
         <w:rPr>
           <w:rFonts w:ascii="Verdana" w:hAnsi="Verdana"/>
           <w:sz w:val="24"/>
           <w:szCs w:val="24"/>
         </w:rPr>
-        <w:t xml:space="preserve">L’application </w:t>
-      </w:r>
-      <w:proofErr w:type="spellStart"/>
-      <w:r>
+      </w:pPr>
+    </w:p>
+    <w:p>
+      <w:pPr>
         <w:rPr>
           <w:rFonts w:ascii="Verdana" w:hAnsi="Verdana"/>
           <w:sz w:val="24"/>
           <w:szCs w:val="24"/>
         </w:rPr>
-        <w:t>Quideance</w:t>
-      </w:r>
-      <w:proofErr w:type="spellEnd"/>
-      <w:r>
+      </w:pPr>
+    </w:p>
+    <w:p>
+      <w:pPr>
         <w:rPr>
           <w:rFonts w:ascii="Verdana" w:hAnsi="Verdana"/>
           <w:sz w:val="24"/>
           <w:szCs w:val="24"/>
         </w:rPr>
-        <w:t xml:space="preserve"> aura </w:t>
-      </w:r>
-      <w:r>
-        <w:rPr>
-          <w:rFonts w:ascii="Verdana" w:hAnsi="Verdana"/>
-          <w:sz w:val="24"/>
-          <w:szCs w:val="24"/>
-        </w:rPr>
-        <w:t>d</w:t>
-      </w:r>
-      <w:r>
-        <w:rPr>
-          <w:rFonts w:ascii="Verdana" w:hAnsi="Verdana"/>
-          <w:sz w:val="24"/>
-          <w:szCs w:val="24"/>
-        </w:rPr>
-        <w:t>es règles de gestion</w:t>
-      </w:r>
-      <w:r>
-        <w:rPr>
-          <w:rFonts w:ascii="Verdana" w:hAnsi="Verdana"/>
-          <w:sz w:val="24"/>
-          <w:szCs w:val="24"/>
-        </w:rPr>
-        <w:t>, que l’on a divisé en plusieurs parties.</w:t>
-      </w:r>
-      <w:r>
-        <w:rPr>
-          <w:rFonts w:ascii="Verdana" w:hAnsi="Verdana"/>
-          <w:sz w:val="24"/>
-          <w:szCs w:val="24"/>
-        </w:rPr>
-        <w:t xml:space="preserve"> </w:t>
-      </w:r>
-    </w:p>
-    <w:p>
-      <w:pPr>
-        <w:rPr>
-          <w:rFonts w:ascii="Verdana" w:hAnsi="Verdana"/>
-          <w:sz w:val="24"/>
-          <w:szCs w:val="24"/>
-        </w:rPr>
-      </w:pPr>
-    </w:p>
+      </w:pPr>
+    </w:p>
+    <w:p>
+      <w:r>
+        <w:tab/>
+      </w:r>
+    </w:p>
+    <w:p>
+      <w:pPr>
+        <w:pStyle w:val="Titre1"/>
+      </w:pPr>
+      <w:r>
+        <w:fldChar w:fldCharType="begin"/>
+      </w:r>
+      <w:r>
+        <w:instrText xml:space="preserve"> </w:instrText>
+      </w:r>
+      <w:r>
+        <w:instrText>=</w:instrText>
+      </w:r>
+      <w:r>
+        <w:instrText>3</w:instrText>
+      </w:r>
+      <w:r>
+        <w:instrText>\*ROMAN</w:instrText>
+      </w:r>
+      <w:r>
+        <w:instrText xml:space="preserve"> </w:instrText>
+      </w:r>
+      <w:r>
+        <w:fldChar w:fldCharType="separate"/>
+      </w:r>
+      <w:bookmarkStart w:id="4" w:name="_Toc98166197"/>
+      <w:r>
+        <w:rPr>
+          <w:noProof/>
+        </w:rPr>
+        <w:t>III</w:t>
+      </w:r>
+      <w:r>
+        <w:fldChar w:fldCharType="end"/>
+      </w:r>
+      <w:r>
+        <w:t xml:space="preserve"> Quelques outils nécessaires à l’application</w:t>
+      </w:r>
+      <w:bookmarkEnd w:id="4"/>
+    </w:p>
+    <w:p>
+      <w:pPr>
+        <w:jc w:val="both"/>
+        <w:rPr>
+          <w:rFonts w:ascii="Verdana" w:hAnsi="Verdana"/>
+        </w:rPr>
+      </w:pPr>
+      <w:r>
+        <w:rPr>
+          <w:rFonts w:ascii="Verdana" w:hAnsi="Verdana"/>
+        </w:rPr>
+        <w:t xml:space="preserve">La barre de navigation sera </w:t>
+      </w:r>
+      <w:r>
+        <w:rPr>
+          <w:rFonts w:ascii="Verdana" w:hAnsi="Verdana"/>
+        </w:rPr>
+        <w:t>composée</w:t>
+      </w:r>
+      <w:r>
+        <w:rPr>
+          <w:rFonts w:ascii="Verdana" w:hAnsi="Verdana"/>
+        </w:rPr>
+        <w:t xml:space="preserve"> d’un espace accueil, d’un espace connexion, et d’un espace d’administration.</w:t>
+      </w:r>
+    </w:p>
+    <w:p/>
     <w:p>
       <w:pPr>
         <w:pStyle w:val="Titre2"/>
-      </w:pPr>
-      <w:r>
-        <w:t>Règles générales</w:t>
-      </w:r>
-    </w:p>
-    <w:p>
-      <w:pPr>
-        <w:rPr>
-          <w:rFonts w:ascii="Verdana" w:hAnsi="Verdana"/>
-          <w:sz w:val="24"/>
-          <w:szCs w:val="24"/>
-        </w:rPr>
-      </w:pPr>
-      <w:r>
-        <w:rPr>
-          <w:rFonts w:ascii="Verdana" w:hAnsi="Verdana"/>
-          <w:sz w:val="24"/>
-          <w:szCs w:val="24"/>
-        </w:rPr>
-        <w:tab/>
-        <w:t xml:space="preserve">- un compte sera lié à une seule adresse </w:t>
-      </w:r>
-      <w:proofErr w:type="gramStart"/>
-      <w:r>
-        <w:rPr>
-          <w:rFonts w:ascii="Verdana" w:hAnsi="Verdana"/>
-          <w:sz w:val="24"/>
-          <w:szCs w:val="24"/>
-        </w:rPr>
-        <w:t>email</w:t>
-      </w:r>
-      <w:proofErr w:type="gramEnd"/>
-    </w:p>
-    <w:p>
-      <w:pPr>
-        <w:rPr>
-          <w:rFonts w:ascii="Verdana" w:hAnsi="Verdana"/>
-          <w:sz w:val="24"/>
-          <w:szCs w:val="24"/>
-        </w:rPr>
-      </w:pPr>
-      <w:r>
-        <w:rPr>
-          <w:rFonts w:ascii="Verdana" w:hAnsi="Verdana"/>
-          <w:sz w:val="24"/>
-          <w:szCs w:val="24"/>
-        </w:rPr>
-        <w:tab/>
-        <w:t xml:space="preserve">- une adresse </w:t>
-      </w:r>
-      <w:proofErr w:type="gramStart"/>
-      <w:r>
-        <w:rPr>
-          <w:rFonts w:ascii="Verdana" w:hAnsi="Verdana"/>
-          <w:sz w:val="24"/>
-          <w:szCs w:val="24"/>
-        </w:rPr>
-        <w:t>email</w:t>
-      </w:r>
-      <w:proofErr w:type="gramEnd"/>
-      <w:r>
-        <w:rPr>
-          <w:rFonts w:ascii="Verdana" w:hAnsi="Verdana"/>
-          <w:sz w:val="24"/>
-          <w:szCs w:val="24"/>
-        </w:rPr>
-        <w:t xml:space="preserve"> ne peut être liée qu’à un seul compte</w:t>
-      </w:r>
-    </w:p>
-    <w:p>
-      <w:pPr>
-        <w:rPr>
-          <w:rFonts w:ascii="Verdana" w:hAnsi="Verdana"/>
-          <w:sz w:val="24"/>
-          <w:szCs w:val="24"/>
-        </w:rPr>
-      </w:pPr>
-      <w:r>
-        <w:rPr>
-          <w:rFonts w:ascii="Verdana" w:hAnsi="Verdana"/>
-          <w:sz w:val="24"/>
-          <w:szCs w:val="24"/>
-        </w:rPr>
-        <w:tab/>
-        <w:t xml:space="preserve">- un compte ne peut avoir qu’un seul rôle </w:t>
-      </w:r>
-      <w:r>
-        <w:rPr>
-          <w:rFonts w:ascii="Verdana" w:hAnsi="Verdana"/>
-          <w:sz w:val="24"/>
-          <w:szCs w:val="24"/>
-        </w:rPr>
-        <w:t>(admin ou super-admin)</w:t>
-      </w:r>
-    </w:p>
-    <w:p>
-      <w:pPr>
-        <w:ind w:firstLine="708"/>
-        <w:rPr>
-          <w:rFonts w:ascii="Verdana" w:hAnsi="Verdana"/>
-          <w:sz w:val="24"/>
-          <w:szCs w:val="24"/>
-        </w:rPr>
-      </w:pPr>
-      <w:r>
-        <w:rPr>
-          <w:rFonts w:ascii="Verdana" w:hAnsi="Verdana"/>
-          <w:sz w:val="24"/>
-          <w:szCs w:val="24"/>
-        </w:rPr>
-        <w:t>-</w:t>
-      </w:r>
-      <w:r>
-        <w:rPr>
-          <w:rFonts w:ascii="Verdana" w:hAnsi="Verdana"/>
-          <w:sz w:val="24"/>
-          <w:szCs w:val="24"/>
-        </w:rPr>
-        <w:t xml:space="preserve"> un super-admin peut créer un ou plusieurs admin ou super-admin</w:t>
-      </w:r>
-    </w:p>
-    <w:p>
-      <w:pPr>
-        <w:rPr>
-          <w:rFonts w:ascii="Verdana" w:hAnsi="Verdana"/>
-          <w:sz w:val="24"/>
-          <w:szCs w:val="24"/>
-        </w:rPr>
-      </w:pPr>
-    </w:p>
-    <w:p>
-      <w:pPr>
-        <w:pStyle w:val="Titre2"/>
-      </w:pPr>
-      <w:r>
-        <w:t xml:space="preserve"> </w:t>
-      </w:r>
-      <w:r>
-        <w:t>Règles pour</w:t>
-      </w:r>
-      <w:r>
-        <w:t xml:space="preserve"> le </w:t>
-      </w:r>
-      <w:r>
-        <w:t>questionnaire</w:t>
-      </w:r>
-      <w:r>
-        <w:t> :</w:t>
-      </w:r>
-      <w:r>
-        <w:t xml:space="preserve"> </w:t>
-      </w:r>
-    </w:p>
-    <w:p>
-      <w:pPr>
-        <w:rPr>
-          <w:rFonts w:ascii="Verdana" w:hAnsi="Verdana"/>
-          <w:sz w:val="24"/>
-          <w:szCs w:val="24"/>
-        </w:rPr>
-      </w:pPr>
-      <w:r>
-        <w:rPr>
-          <w:rFonts w:ascii="Verdana" w:hAnsi="Verdana"/>
-          <w:sz w:val="24"/>
-          <w:szCs w:val="24"/>
-        </w:rPr>
-        <w:tab/>
-        <w:t xml:space="preserve">- un admin ou super-admin peut créer un ou </w:t>
-      </w:r>
-      <w:r>
-        <w:rPr>
-          <w:rFonts w:ascii="Verdana" w:hAnsi="Verdana"/>
-          <w:sz w:val="24"/>
-          <w:szCs w:val="24"/>
-        </w:rPr>
-        <w:t xml:space="preserve">plusieurs </w:t>
-      </w:r>
-      <w:r>
-        <w:rPr>
-          <w:rFonts w:ascii="Verdana" w:hAnsi="Verdana"/>
-          <w:sz w:val="24"/>
-          <w:szCs w:val="24"/>
-        </w:rPr>
-        <w:t>questionnaire</w:t>
-      </w:r>
-      <w:r>
-        <w:rPr>
-          <w:rFonts w:ascii="Verdana" w:hAnsi="Verdana"/>
-          <w:sz w:val="24"/>
-          <w:szCs w:val="24"/>
-        </w:rPr>
-        <w:t>s</w:t>
-      </w:r>
-    </w:p>
-    <w:p>
-      <w:pPr>
-        <w:rPr>
-          <w:rFonts w:ascii="Verdana" w:hAnsi="Verdana"/>
-          <w:sz w:val="24"/>
-          <w:szCs w:val="24"/>
-        </w:rPr>
-      </w:pPr>
-      <w:r>
-        <w:rPr>
-          <w:rFonts w:ascii="Verdana" w:hAnsi="Verdana"/>
-          <w:sz w:val="24"/>
-          <w:szCs w:val="24"/>
-        </w:rPr>
-        <w:tab/>
-        <w:t xml:space="preserve">- un </w:t>
-      </w:r>
-      <w:r>
-        <w:rPr>
-          <w:rFonts w:ascii="Verdana" w:hAnsi="Verdana"/>
-          <w:sz w:val="24"/>
-          <w:szCs w:val="24"/>
-        </w:rPr>
-        <w:t>questionn</w:t>
-      </w:r>
-      <w:r>
-        <w:rPr>
-          <w:rFonts w:ascii="Verdana" w:hAnsi="Verdana"/>
-          <w:sz w:val="24"/>
-          <w:szCs w:val="24"/>
-        </w:rPr>
-        <w:t>aire ne peut être créer que par un seul admin, super-admin</w:t>
-      </w:r>
-    </w:p>
-    <w:p>
-      <w:pPr>
-        <w:rPr>
-          <w:rFonts w:ascii="Verdana" w:hAnsi="Verdana"/>
-          <w:sz w:val="24"/>
-          <w:szCs w:val="24"/>
-        </w:rPr>
-      </w:pPr>
-      <w:r>
-        <w:rPr>
-          <w:rFonts w:ascii="Verdana" w:hAnsi="Verdana"/>
-          <w:sz w:val="24"/>
-          <w:szCs w:val="24"/>
-        </w:rPr>
-        <w:tab/>
-        <w:t>- un admin ne pourra modifier que les questionnaires qu’il a</w:t>
-      </w:r>
-      <w:r>
-        <w:rPr>
-          <w:rFonts w:ascii="Verdana" w:hAnsi="Verdana"/>
-          <w:sz w:val="24"/>
-          <w:szCs w:val="24"/>
-        </w:rPr>
-        <w:t>ura</w:t>
-      </w:r>
-      <w:r>
-        <w:rPr>
-          <w:rFonts w:ascii="Verdana" w:hAnsi="Verdana"/>
-          <w:sz w:val="24"/>
-          <w:szCs w:val="24"/>
-        </w:rPr>
-        <w:t xml:space="preserve"> </w:t>
-      </w:r>
-      <w:r>
-        <w:rPr>
-          <w:rFonts w:ascii="Verdana" w:hAnsi="Verdana"/>
-          <w:sz w:val="24"/>
-          <w:szCs w:val="24"/>
-        </w:rPr>
-        <w:t>créés</w:t>
-      </w:r>
-    </w:p>
-    <w:p>
-      <w:pPr>
-        <w:rPr>
-          <w:rFonts w:ascii="Verdana" w:hAnsi="Verdana"/>
-          <w:sz w:val="24"/>
-          <w:szCs w:val="24"/>
-        </w:rPr>
-      </w:pPr>
-      <w:r>
-        <w:rPr>
-          <w:rFonts w:ascii="Verdana" w:hAnsi="Verdana"/>
-          <w:sz w:val="24"/>
-          <w:szCs w:val="24"/>
-        </w:rPr>
-        <w:tab/>
-        <w:t xml:space="preserve">-un admin pourra supprimer </w:t>
-      </w:r>
-      <w:r>
-        <w:rPr>
-          <w:rFonts w:ascii="Verdana" w:hAnsi="Verdana"/>
-          <w:sz w:val="24"/>
-          <w:szCs w:val="24"/>
-        </w:rPr>
-        <w:t>que les questionnaires qu’il aura créés</w:t>
-      </w:r>
-    </w:p>
-    <w:p>
-      <w:pPr>
-        <w:rPr>
-          <w:rFonts w:ascii="Verdana" w:hAnsi="Verdana"/>
-          <w:sz w:val="24"/>
-          <w:szCs w:val="24"/>
-        </w:rPr>
-      </w:pPr>
-      <w:r>
-        <w:rPr>
-          <w:rFonts w:ascii="Verdana" w:hAnsi="Verdana"/>
-          <w:sz w:val="24"/>
-          <w:szCs w:val="24"/>
-        </w:rPr>
-        <w:tab/>
-        <w:t>- un super-admin pourra modifier un ou plusieurs questionnaires</w:t>
-      </w:r>
-    </w:p>
-    <w:p>
-      <w:pPr>
-        <w:rPr>
-          <w:rFonts w:ascii="Verdana" w:hAnsi="Verdana"/>
-          <w:sz w:val="24"/>
-          <w:szCs w:val="24"/>
-        </w:rPr>
-      </w:pPr>
-      <w:r>
-        <w:rPr>
-          <w:rFonts w:ascii="Verdana" w:hAnsi="Verdana"/>
-          <w:sz w:val="24"/>
-          <w:szCs w:val="24"/>
-        </w:rPr>
-        <w:tab/>
-      </w:r>
-      <w:r>
-        <w:rPr>
-          <w:rFonts w:ascii="Verdana" w:hAnsi="Verdana"/>
-          <w:sz w:val="24"/>
-          <w:szCs w:val="24"/>
-        </w:rPr>
-        <w:t xml:space="preserve">- un super-admin pourra </w:t>
-      </w:r>
-      <w:r>
-        <w:rPr>
-          <w:rFonts w:ascii="Verdana" w:hAnsi="Verdana"/>
-          <w:sz w:val="24"/>
-          <w:szCs w:val="24"/>
-        </w:rPr>
-        <w:t>supprimer</w:t>
-      </w:r>
-      <w:r>
-        <w:rPr>
-          <w:rFonts w:ascii="Verdana" w:hAnsi="Verdana"/>
-          <w:sz w:val="24"/>
-          <w:szCs w:val="24"/>
-        </w:rPr>
-        <w:t xml:space="preserve"> un ou plusieurs questionnaires</w:t>
-      </w:r>
-    </w:p>
-    <w:p>
-      <w:pPr>
-        <w:ind w:firstLine="708"/>
-        <w:rPr>
-          <w:rFonts w:ascii="Verdana" w:hAnsi="Verdana"/>
-          <w:sz w:val="24"/>
-          <w:szCs w:val="24"/>
-        </w:rPr>
-      </w:pPr>
-      <w:r>
-        <w:rPr>
-          <w:rFonts w:ascii="Verdana" w:hAnsi="Verdana"/>
-          <w:sz w:val="24"/>
-          <w:szCs w:val="24"/>
-        </w:rPr>
-        <w:t xml:space="preserve">- un </w:t>
-      </w:r>
-      <w:r>
-        <w:rPr>
-          <w:rFonts w:ascii="Verdana" w:hAnsi="Verdana"/>
-          <w:sz w:val="24"/>
-          <w:szCs w:val="24"/>
-        </w:rPr>
-        <w:t>questionnaire</w:t>
-      </w:r>
-      <w:r>
-        <w:rPr>
-          <w:rFonts w:ascii="Verdana" w:hAnsi="Verdana"/>
-          <w:sz w:val="24"/>
-          <w:szCs w:val="24"/>
-        </w:rPr>
-        <w:t xml:space="preserve"> pourra </w:t>
-      </w:r>
-      <w:r>
-        <w:rPr>
-          <w:rFonts w:ascii="Verdana" w:hAnsi="Verdana"/>
-          <w:sz w:val="24"/>
-          <w:szCs w:val="24"/>
-        </w:rPr>
-        <w:t xml:space="preserve">être </w:t>
-      </w:r>
-      <w:r>
-        <w:rPr>
-          <w:rFonts w:ascii="Verdana" w:hAnsi="Verdana"/>
-          <w:sz w:val="24"/>
-          <w:szCs w:val="24"/>
-        </w:rPr>
-        <w:t xml:space="preserve">modifier </w:t>
-      </w:r>
-      <w:r>
-        <w:rPr>
-          <w:rFonts w:ascii="Verdana" w:hAnsi="Verdana"/>
-          <w:sz w:val="24"/>
-          <w:szCs w:val="24"/>
-        </w:rPr>
-        <w:t>par une seule personne à la fois</w:t>
-      </w:r>
-    </w:p>
-    <w:p>
-      <w:pPr>
-        <w:ind w:firstLine="708"/>
-        <w:rPr>
-          <w:rFonts w:ascii="Verdana" w:hAnsi="Verdana"/>
-          <w:sz w:val="24"/>
-          <w:szCs w:val="24"/>
-        </w:rPr>
-      </w:pPr>
-      <w:r>
-        <w:rPr>
-          <w:rFonts w:ascii="Verdana" w:hAnsi="Verdana"/>
-          <w:sz w:val="24"/>
-          <w:szCs w:val="24"/>
-        </w:rPr>
-        <w:t xml:space="preserve">- un questionnaire pourra être </w:t>
-      </w:r>
-      <w:r>
-        <w:rPr>
-          <w:rFonts w:ascii="Verdana" w:hAnsi="Verdana"/>
-          <w:sz w:val="24"/>
-          <w:szCs w:val="24"/>
-        </w:rPr>
-        <w:t>supprimer</w:t>
-      </w:r>
-      <w:r>
-        <w:rPr>
-          <w:rFonts w:ascii="Verdana" w:hAnsi="Verdana"/>
-          <w:sz w:val="24"/>
-          <w:szCs w:val="24"/>
-        </w:rPr>
-        <w:t xml:space="preserve"> par une seule personne à la fois</w:t>
-      </w:r>
-    </w:p>
-    <w:p>
-      <w:pPr>
-        <w:rPr>
-          <w:rFonts w:ascii="Verdana" w:hAnsi="Verdana"/>
-          <w:sz w:val="24"/>
-          <w:szCs w:val="24"/>
-        </w:rPr>
-      </w:pPr>
-    </w:p>
-    <w:p>
-      <w:pPr>
-        <w:rPr>
-          <w:rFonts w:ascii="Verdana" w:hAnsi="Verdana"/>
-          <w:sz w:val="24"/>
-          <w:szCs w:val="24"/>
-        </w:rPr>
-      </w:pPr>
-    </w:p>
-    <w:p>
-      <w:pPr>
-        <w:rPr>
-          <w:rFonts w:ascii="Verdana" w:hAnsi="Verdana"/>
-          <w:sz w:val="24"/>
-          <w:szCs w:val="24"/>
-        </w:rPr>
-      </w:pPr>
-    </w:p>
-    <w:p>
-      <w:pPr>
-        <w:rPr>
-          <w:rFonts w:ascii="Verdana" w:hAnsi="Verdana"/>
-          <w:sz w:val="24"/>
-          <w:szCs w:val="24"/>
-        </w:rPr>
-      </w:pPr>
-    </w:p>
-    <w:p>
-      <w:r>
-        <w:tab/>
-      </w:r>
+        <w:numPr>
+          <w:ilvl w:val="0"/>
+          <w:numId w:val="14"/>
+        </w:numPr>
+        <w:ind w:left="1797" w:hanging="357"/>
+      </w:pPr>
+      <w:bookmarkStart w:id="5" w:name="_Toc98166198"/>
+      <w:r>
+        <w:t>L’accueil</w:t>
+      </w:r>
+      <w:bookmarkEnd w:id="5"/>
     </w:p>
     <w:p>
       <w:pPr>
@@ -1381,90 +1859,23 @@
           <w:rFonts w:ascii="Verdana" w:hAnsi="Verdana"/>
         </w:rPr>
       </w:pPr>
-    </w:p>
-    <w:p>
-      <w:pPr>
-        <w:pStyle w:val="Titre1"/>
-        <w:jc w:val="both"/>
-        <w:rPr>
-          <w:rFonts w:ascii="Verdana" w:hAnsi="Verdana"/>
-        </w:rPr>
-      </w:pPr>
-      <w:bookmarkStart w:id="1" w:name="_Toc97719383"/>
-      <w:r>
-        <w:rPr>
-          <w:rFonts w:ascii="Verdana" w:hAnsi="Verdana"/>
-        </w:rPr>
-        <w:t>L’accueil</w:t>
-      </w:r>
-      <w:bookmarkEnd w:id="1"/>
-    </w:p>
-    <w:p>
-      <w:pPr>
-        <w:jc w:val="both"/>
-        <w:rPr>
-          <w:rFonts w:ascii="Verdana" w:hAnsi="Verdana"/>
-          <w:sz w:val="24"/>
-          <w:szCs w:val="24"/>
-        </w:rPr>
-      </w:pPr>
-      <w:r>
-        <w:rPr>
-          <w:rFonts w:ascii="Verdana" w:hAnsi="Verdana"/>
-          <w:sz w:val="24"/>
-          <w:szCs w:val="24"/>
-        </w:rPr>
-        <w:t>Le site sera composé d’un espace</w:t>
-      </w:r>
-      <w:r>
-        <w:rPr>
-          <w:rFonts w:ascii="Verdana" w:hAnsi="Verdana"/>
-          <w:sz w:val="24"/>
-          <w:szCs w:val="24"/>
-        </w:rPr>
-        <w:t xml:space="preserve"> </w:t>
-      </w:r>
-      <w:r>
-        <w:rPr>
-          <w:rFonts w:ascii="Verdana" w:hAnsi="Verdana"/>
-          <w:sz w:val="24"/>
-          <w:szCs w:val="24"/>
-        </w:rPr>
-        <w:t>accueil</w:t>
-      </w:r>
-      <w:r>
-        <w:rPr>
-          <w:rFonts w:ascii="Verdana" w:hAnsi="Verdana"/>
-          <w:sz w:val="24"/>
-          <w:szCs w:val="24"/>
-        </w:rPr>
-        <w:t xml:space="preserve"> dans lequel se trouvera une barre de navigation</w:t>
-      </w:r>
-      <w:r>
-        <w:rPr>
-          <w:rFonts w:ascii="Verdana" w:hAnsi="Verdana"/>
-          <w:sz w:val="24"/>
-          <w:szCs w:val="24"/>
-        </w:rPr>
-        <w:t>.</w:t>
-      </w:r>
-    </w:p>
-    <w:p>
-      <w:pPr>
-        <w:jc w:val="both"/>
-        <w:rPr>
-          <w:rFonts w:ascii="Verdana" w:hAnsi="Verdana"/>
-          <w:sz w:val="24"/>
-          <w:szCs w:val="24"/>
-        </w:rPr>
-      </w:pPr>
-      <w:r>
-        <w:rPr>
-          <w:rFonts w:ascii="Verdana" w:hAnsi="Verdana"/>
-          <w:sz w:val="24"/>
-          <w:szCs w:val="24"/>
-        </w:rPr>
-        <w:t>La barre de navigation aura les éléments suivants :</w:t>
+      <w:r>
+        <w:rPr>
+          <w:rFonts w:ascii="Verdana" w:hAnsi="Verdana"/>
+        </w:rPr>
+        <w:t xml:space="preserve">La barre de navigation </w:t>
+      </w:r>
+      <w:r>
+        <w:rPr>
+          <w:rFonts w:ascii="Verdana" w:hAnsi="Verdana"/>
+        </w:rPr>
+        <w:t xml:space="preserve">de l’accueil </w:t>
+      </w:r>
+      <w:r>
+        <w:rPr>
+          <w:rFonts w:ascii="Verdana" w:hAnsi="Verdana"/>
+        </w:rPr>
+        <w:t>aura les éléments suivants :</w:t>
       </w:r>
     </w:p>
     <w:p>
@@ -1474,15 +1885,11 @@
         <w:jc w:val="both"/>
         <w:rPr>
           <w:rFonts w:ascii="Verdana" w:hAnsi="Verdana"/>
-          <w:sz w:val="24"/>
-          <w:szCs w:val="24"/>
-        </w:rPr>
-      </w:pPr>
-      <w:r>
-        <w:rPr>
-          <w:rFonts w:ascii="Verdana" w:hAnsi="Verdana"/>
-          <w:sz w:val="24"/>
-          <w:szCs w:val="24"/>
+        </w:rPr>
+      </w:pPr>
+      <w:r>
+        <w:rPr>
+          <w:rFonts w:ascii="Verdana" w:hAnsi="Verdana"/>
         </w:rPr>
         <w:t>- le logo du site</w:t>
       </w:r>
@@ -1494,15 +1901,11 @@
         <w:jc w:val="both"/>
         <w:rPr>
           <w:rFonts w:ascii="Verdana" w:hAnsi="Verdana"/>
-          <w:sz w:val="24"/>
-          <w:szCs w:val="24"/>
-        </w:rPr>
-      </w:pPr>
-      <w:r>
-        <w:rPr>
-          <w:rFonts w:ascii="Verdana" w:hAnsi="Verdana"/>
-          <w:sz w:val="24"/>
-          <w:szCs w:val="24"/>
+        </w:rPr>
+      </w:pPr>
+      <w:r>
+        <w:rPr>
+          <w:rFonts w:ascii="Verdana" w:hAnsi="Verdana"/>
         </w:rPr>
         <w:t>- le nom de l’application</w:t>
       </w:r>
@@ -1514,15 +1917,11 @@
         <w:jc w:val="both"/>
         <w:rPr>
           <w:rFonts w:ascii="Verdana" w:hAnsi="Verdana"/>
-          <w:sz w:val="24"/>
-          <w:szCs w:val="24"/>
-        </w:rPr>
-      </w:pPr>
-      <w:r>
-        <w:rPr>
-          <w:rFonts w:ascii="Verdana" w:hAnsi="Verdana"/>
-          <w:sz w:val="24"/>
-          <w:szCs w:val="24"/>
+        </w:rPr>
+      </w:pPr>
+      <w:r>
+        <w:rPr>
+          <w:rFonts w:ascii="Verdana" w:hAnsi="Verdana"/>
         </w:rPr>
         <w:t>- un lien « Nous contacter »</w:t>
       </w:r>
@@ -1534,15 +1933,11 @@
         <w:jc w:val="both"/>
         <w:rPr>
           <w:rFonts w:ascii="Verdana" w:hAnsi="Verdana"/>
-          <w:sz w:val="24"/>
-          <w:szCs w:val="24"/>
-        </w:rPr>
-      </w:pPr>
-      <w:r>
-        <w:rPr>
-          <w:rFonts w:ascii="Verdana" w:hAnsi="Verdana"/>
-          <w:sz w:val="24"/>
-          <w:szCs w:val="24"/>
+        </w:rPr>
+      </w:pPr>
+      <w:r>
+        <w:rPr>
+          <w:rFonts w:ascii="Verdana" w:hAnsi="Verdana"/>
         </w:rPr>
         <w:t>- un lien « Qui sommes-nous ? »</w:t>
       </w:r>
@@ -1554,15 +1949,11 @@
         <w:jc w:val="both"/>
         <w:rPr>
           <w:rFonts w:ascii="Verdana" w:hAnsi="Verdana"/>
-          <w:sz w:val="24"/>
-          <w:szCs w:val="24"/>
-        </w:rPr>
-      </w:pPr>
-      <w:r>
-        <w:rPr>
-          <w:rFonts w:ascii="Verdana" w:hAnsi="Verdana"/>
-          <w:sz w:val="24"/>
-          <w:szCs w:val="24"/>
+        </w:rPr>
+      </w:pPr>
+      <w:r>
+        <w:rPr>
+          <w:rFonts w:ascii="Verdana" w:hAnsi="Verdana"/>
         </w:rPr>
         <w:t>- un lien « Connexion »</w:t>
       </w:r>
@@ -1572,8 +1963,6 @@
         <w:jc w:val="both"/>
         <w:rPr>
           <w:rFonts w:ascii="Verdana" w:hAnsi="Verdana"/>
-          <w:sz w:val="24"/>
-          <w:szCs w:val="24"/>
         </w:rPr>
       </w:pPr>
     </w:p>
@@ -1582,15 +1971,11 @@
         <w:jc w:val="both"/>
         <w:rPr>
           <w:rFonts w:ascii="Verdana" w:hAnsi="Verdana"/>
-          <w:sz w:val="24"/>
-          <w:szCs w:val="24"/>
-        </w:rPr>
-      </w:pPr>
-      <w:r>
-        <w:rPr>
-          <w:rFonts w:ascii="Verdana" w:hAnsi="Verdana"/>
-          <w:sz w:val="24"/>
-          <w:szCs w:val="24"/>
+        </w:rPr>
+      </w:pPr>
+      <w:r>
+        <w:rPr>
+          <w:rFonts w:ascii="Verdana" w:hAnsi="Verdana"/>
         </w:rPr>
         <w:t>Dans le body (à voir avec Mr Delorme) un carrousel avec quelques photos de présentation.</w:t>
       </w:r>
@@ -1600,90 +1985,48 @@
         <w:jc w:val="both"/>
         <w:rPr>
           <w:rFonts w:ascii="Verdana" w:hAnsi="Verdana"/>
-          <w:sz w:val="24"/>
-          <w:szCs w:val="24"/>
-        </w:rPr>
-      </w:pPr>
-      <w:r>
-        <w:rPr>
-          <w:rFonts w:ascii="Verdana" w:hAnsi="Verdana"/>
-          <w:sz w:val="24"/>
-          <w:szCs w:val="24"/>
-        </w:rPr>
-        <w:t xml:space="preserve">Dans le </w:t>
-      </w:r>
-      <w:proofErr w:type="spellStart"/>
-      <w:r>
-        <w:rPr>
-          <w:rFonts w:ascii="Verdana" w:hAnsi="Verdana"/>
-          <w:sz w:val="24"/>
-          <w:szCs w:val="24"/>
-        </w:rPr>
-        <w:t>footer</w:t>
-      </w:r>
-      <w:proofErr w:type="spellEnd"/>
-      <w:r>
-        <w:rPr>
-          <w:rFonts w:ascii="Verdana" w:hAnsi="Verdana"/>
-          <w:sz w:val="24"/>
-          <w:szCs w:val="24"/>
-        </w:rPr>
-        <w:t xml:space="preserve"> on trouvera quelques renseignements. (</w:t>
-      </w:r>
-      <w:proofErr w:type="gramStart"/>
-      <w:r>
-        <w:rPr>
-          <w:rFonts w:ascii="Verdana" w:hAnsi="Verdana"/>
-          <w:sz w:val="24"/>
-          <w:szCs w:val="24"/>
-        </w:rPr>
-        <w:t>à</w:t>
-      </w:r>
-      <w:proofErr w:type="gramEnd"/>
-      <w:r>
-        <w:rPr>
-          <w:rFonts w:ascii="Verdana" w:hAnsi="Verdana"/>
-          <w:sz w:val="24"/>
-          <w:szCs w:val="24"/>
-        </w:rPr>
-        <w:t xml:space="preserve"> voir avec Mr Delorme)</w:t>
-      </w:r>
-    </w:p>
-    <w:p>
-      <w:pPr>
-        <w:pStyle w:val="Titre1"/>
+        </w:rPr>
+      </w:pPr>
+      <w:r>
+        <w:rPr>
+          <w:rFonts w:ascii="Verdana" w:hAnsi="Verdana"/>
+        </w:rPr>
+        <w:t>Dans le footer on trouvera quelques renseignements. (à voir avec Mr Delorme)</w:t>
+      </w:r>
+    </w:p>
+    <w:p>
+      <w:pPr>
+        <w:pStyle w:val="Titre2"/>
+        <w:numPr>
+          <w:ilvl w:val="0"/>
+          <w:numId w:val="14"/>
+        </w:numPr>
+        <w:ind w:left="1797" w:hanging="357"/>
+      </w:pPr>
+      <w:bookmarkStart w:id="6" w:name="_Toc98166199"/>
+      <w:r>
+        <w:t>Espace connexion</w:t>
+      </w:r>
+      <w:bookmarkEnd w:id="6"/>
+    </w:p>
+    <w:p>
+      <w:pPr>
         <w:jc w:val="both"/>
         <w:rPr>
           <w:rFonts w:ascii="Verdana" w:hAnsi="Verdana"/>
         </w:rPr>
       </w:pPr>
-      <w:bookmarkStart w:id="2" w:name="_Toc97719384"/>
-      <w:r>
-        <w:rPr>
-          <w:rFonts w:ascii="Verdana" w:hAnsi="Verdana"/>
-        </w:rPr>
-        <w:t>Espace connexion</w:t>
-      </w:r>
-      <w:bookmarkEnd w:id="2"/>
-    </w:p>
-    <w:p>
-      <w:pPr>
-        <w:jc w:val="both"/>
-        <w:rPr>
-          <w:rFonts w:ascii="Verdana" w:hAnsi="Verdana"/>
-        </w:rPr>
-      </w:pPr>
-      <w:r>
-        <w:rPr>
-          <w:rFonts w:ascii="Verdana" w:hAnsi="Verdana"/>
-        </w:rPr>
-        <w:t>I</w:t>
-      </w:r>
-      <w:r>
-        <w:rPr>
-          <w:rFonts w:ascii="Verdana" w:hAnsi="Verdana"/>
-        </w:rPr>
-        <w:t xml:space="preserve">l y aura un </w:t>
+      <w:r>
+        <w:rPr>
+          <w:rFonts w:ascii="Verdana" w:hAnsi="Verdana"/>
+        </w:rPr>
+        <w:t xml:space="preserve">L’espace connexion s’ouvre sur </w:t>
+      </w:r>
+      <w:r>
+        <w:rPr>
+          <w:rFonts w:ascii="Verdana" w:hAnsi="Verdana"/>
+        </w:rPr>
+        <w:t xml:space="preserve">un </w:t>
       </w:r>
       <w:r>
         <w:rPr>
@@ -1713,7 +2056,19 @@
         <w:rPr>
           <w:rFonts w:ascii="Verdana" w:hAnsi="Verdana"/>
         </w:rPr>
-        <w:t xml:space="preserve">administration </w:t>
+        <w:t>administrati</w:t>
+      </w:r>
+      <w:r>
+        <w:rPr>
+          <w:rFonts w:ascii="Verdana" w:hAnsi="Verdana"/>
+        </w:rPr>
+        <w:t>ve</w:t>
+      </w:r>
+      <w:r>
+        <w:rPr>
+          <w:rFonts w:ascii="Verdana" w:hAnsi="Verdana"/>
+        </w:rPr>
+        <w:t xml:space="preserve"> </w:t>
       </w:r>
       <w:r>
         <w:rPr>
@@ -1726,6 +2081,12 @@
           <w:rFonts w:ascii="Verdana" w:hAnsi="Verdana"/>
         </w:rPr>
         <w:t xml:space="preserve"> une fois validé</w:t>
+      </w:r>
+      <w:r>
+        <w:rPr>
+          <w:rFonts w:ascii="Verdana" w:hAnsi="Verdana"/>
+        </w:rPr>
+        <w:t>e</w:t>
       </w:r>
       <w:r>
         <w:rPr>
@@ -1765,16 +2126,8 @@
         <w:rPr>
           <w:rFonts w:ascii="Verdana" w:hAnsi="Verdana"/>
         </w:rPr>
-        <w:t xml:space="preserve">- un </w:t>
-      </w:r>
-      <w:proofErr w:type="gramStart"/>
-      <w:r>
-        <w:rPr>
-          <w:rFonts w:ascii="Verdana" w:hAnsi="Verdana"/>
-        </w:rPr>
-        <w:t>email</w:t>
-      </w:r>
-      <w:proofErr w:type="gramEnd"/>
+        <w:t>- un email</w:t>
+      </w:r>
     </w:p>
     <w:p>
       <w:pPr>
@@ -1814,131 +2167,102 @@
     </w:p>
     <w:p>
       <w:pPr>
-        <w:pStyle w:val="Titre1"/>
+        <w:pStyle w:val="Titre2"/>
+        <w:numPr>
+          <w:ilvl w:val="0"/>
+          <w:numId w:val="14"/>
+        </w:numPr>
+        <w:ind w:left="1797" w:hanging="357"/>
+      </w:pPr>
+      <w:bookmarkStart w:id="7" w:name="_Toc98166200"/>
+      <w:r>
+        <w:lastRenderedPageBreak/>
+        <w:t>Espace administration</w:t>
+      </w:r>
+      <w:bookmarkEnd w:id="7"/>
+    </w:p>
+    <w:p>
+      <w:pPr>
         <w:jc w:val="both"/>
         <w:rPr>
           <w:rFonts w:ascii="Verdana" w:hAnsi="Verdana"/>
         </w:rPr>
       </w:pPr>
-      <w:bookmarkStart w:id="3" w:name="_Toc97719385"/>
-      <w:r>
-        <w:rPr>
-          <w:rFonts w:ascii="Verdana" w:hAnsi="Verdana"/>
-        </w:rPr>
-        <w:t>Espace administration</w:t>
-      </w:r>
-      <w:bookmarkEnd w:id="3"/>
-    </w:p>
-    <w:p>
-      <w:pPr>
-        <w:jc w:val="both"/>
-        <w:rPr>
-          <w:rFonts w:ascii="Verdana" w:hAnsi="Verdana"/>
-          <w:sz w:val="24"/>
-          <w:szCs w:val="24"/>
-        </w:rPr>
-      </w:pPr>
-      <w:r>
-        <w:rPr>
-          <w:rFonts w:ascii="Verdana" w:hAnsi="Verdana"/>
-          <w:sz w:val="24"/>
-          <w:szCs w:val="24"/>
+      <w:r>
+        <w:rPr>
+          <w:rFonts w:ascii="Verdana" w:hAnsi="Verdana"/>
         </w:rPr>
         <w:t xml:space="preserve">Cet espace donnera </w:t>
       </w:r>
       <w:r>
         <w:rPr>
           <w:rFonts w:ascii="Verdana" w:hAnsi="Verdana"/>
-          <w:sz w:val="24"/>
-          <w:szCs w:val="24"/>
         </w:rPr>
         <w:t xml:space="preserve">sur </w:t>
       </w:r>
       <w:r>
         <w:rPr>
           <w:rFonts w:ascii="Verdana" w:hAnsi="Verdana"/>
-          <w:sz w:val="24"/>
-          <w:szCs w:val="24"/>
         </w:rPr>
         <w:t>u</w:t>
       </w:r>
       <w:r>
         <w:rPr>
           <w:rFonts w:ascii="Verdana" w:hAnsi="Verdana"/>
-          <w:sz w:val="24"/>
-          <w:szCs w:val="24"/>
         </w:rPr>
         <w:t>ne page qui sera l’index</w:t>
       </w:r>
       <w:r>
         <w:rPr>
           <w:rFonts w:ascii="Verdana" w:hAnsi="Verdana"/>
-          <w:sz w:val="24"/>
-          <w:szCs w:val="24"/>
         </w:rPr>
         <w:t>. On y trouvera</w:t>
       </w:r>
       <w:r>
         <w:rPr>
           <w:rFonts w:ascii="Verdana" w:hAnsi="Verdana"/>
-          <w:sz w:val="24"/>
-          <w:szCs w:val="24"/>
         </w:rPr>
         <w:t xml:space="preserve"> un tableau </w:t>
       </w:r>
       <w:r>
         <w:rPr>
           <w:rFonts w:ascii="Verdana" w:hAnsi="Verdana"/>
-          <w:sz w:val="24"/>
-          <w:szCs w:val="24"/>
         </w:rPr>
         <w:t>récapitulatif de tous les questionnaires</w:t>
       </w:r>
       <w:r>
         <w:rPr>
           <w:rFonts w:ascii="Verdana" w:hAnsi="Verdana"/>
-          <w:sz w:val="24"/>
-          <w:szCs w:val="24"/>
         </w:rPr>
         <w:t>, ainsi que</w:t>
       </w:r>
       <w:r>
         <w:rPr>
           <w:rFonts w:ascii="Verdana" w:hAnsi="Verdana"/>
-          <w:sz w:val="24"/>
-          <w:szCs w:val="24"/>
         </w:rPr>
         <w:t xml:space="preserve"> </w:t>
       </w:r>
       <w:r>
         <w:rPr>
           <w:rFonts w:ascii="Verdana" w:hAnsi="Verdana"/>
-          <w:sz w:val="24"/>
-          <w:szCs w:val="24"/>
         </w:rPr>
         <w:t>l</w:t>
       </w:r>
       <w:r>
         <w:rPr>
           <w:rFonts w:ascii="Verdana" w:hAnsi="Verdana"/>
-          <w:sz w:val="24"/>
-          <w:szCs w:val="24"/>
         </w:rPr>
         <w:t>es bouton</w:t>
       </w:r>
       <w:r>
         <w:rPr>
           <w:rFonts w:ascii="Verdana" w:hAnsi="Verdana"/>
-          <w:sz w:val="24"/>
-          <w:szCs w:val="24"/>
         </w:rPr>
         <w:t>s</w:t>
       </w:r>
       <w:r>
         <w:rPr>
           <w:rFonts w:ascii="Verdana" w:hAnsi="Verdana"/>
-          <w:sz w:val="24"/>
-          <w:szCs w:val="24"/>
         </w:rPr>
         <w:t> :</w:t>
       </w:r>
@@ -1949,23 +2273,17 @@
         <w:jc w:val="both"/>
         <w:rPr>
           <w:rFonts w:ascii="Verdana" w:hAnsi="Verdana"/>
-          <w:sz w:val="24"/>
-          <w:szCs w:val="24"/>
-        </w:rPr>
-      </w:pPr>
-      <w:r>
-        <w:rPr>
-          <w:rFonts w:ascii="Verdana" w:hAnsi="Verdana"/>
-          <w:sz w:val="24"/>
-          <w:szCs w:val="24"/>
+        </w:rPr>
+      </w:pPr>
+      <w:r>
+        <w:rPr>
+          <w:rFonts w:ascii="Verdana" w:hAnsi="Verdana"/>
         </w:rPr>
         <w:t xml:space="preserve">- </w:t>
       </w:r>
       <w:r>
         <w:rPr>
           <w:rFonts w:ascii="Verdana" w:hAnsi="Verdana"/>
-          <w:sz w:val="24"/>
-          <w:szCs w:val="24"/>
         </w:rPr>
         <w:t>un lien pour créer un questionnaire</w:t>
       </w:r>
@@ -1977,23 +2295,17 @@
         <w:jc w:val="both"/>
         <w:rPr>
           <w:rFonts w:ascii="Verdana" w:hAnsi="Verdana"/>
-          <w:sz w:val="24"/>
-          <w:szCs w:val="24"/>
-        </w:rPr>
-      </w:pPr>
-      <w:r>
-        <w:rPr>
-          <w:rFonts w:ascii="Verdana" w:hAnsi="Verdana"/>
-          <w:sz w:val="24"/>
-          <w:szCs w:val="24"/>
+        </w:rPr>
+      </w:pPr>
+      <w:r>
+        <w:rPr>
+          <w:rFonts w:ascii="Verdana" w:hAnsi="Verdana"/>
         </w:rPr>
         <w:t>- un lien</w:t>
       </w:r>
       <w:r>
         <w:rPr>
           <w:rFonts w:ascii="Verdana" w:hAnsi="Verdana"/>
-          <w:sz w:val="24"/>
-          <w:szCs w:val="24"/>
         </w:rPr>
         <w:t xml:space="preserve"> pour voir les informations du questionnaire en détail</w:t>
       </w:r>
@@ -2005,23 +2317,17 @@
         <w:jc w:val="both"/>
         <w:rPr>
           <w:rFonts w:ascii="Verdana" w:hAnsi="Verdana"/>
-          <w:sz w:val="24"/>
-          <w:szCs w:val="24"/>
-        </w:rPr>
-      </w:pPr>
-      <w:r>
-        <w:rPr>
-          <w:rFonts w:ascii="Verdana" w:hAnsi="Verdana"/>
-          <w:sz w:val="24"/>
-          <w:szCs w:val="24"/>
+        </w:rPr>
+      </w:pPr>
+      <w:r>
+        <w:rPr>
+          <w:rFonts w:ascii="Verdana" w:hAnsi="Verdana"/>
         </w:rPr>
         <w:t>- un lien</w:t>
       </w:r>
       <w:r>
         <w:rPr>
           <w:rFonts w:ascii="Verdana" w:hAnsi="Verdana"/>
-          <w:sz w:val="24"/>
-          <w:szCs w:val="24"/>
         </w:rPr>
         <w:t xml:space="preserve"> pour modifier un questionnaire</w:t>
       </w:r>
@@ -2043,24 +2349,18 @@
       <w:r>
         <w:rPr>
           <w:rFonts w:ascii="Verdana" w:hAnsi="Verdana"/>
-          <w:sz w:val="24"/>
-          <w:szCs w:val="24"/>
         </w:rPr>
         <w:t xml:space="preserve">- un lien </w:t>
       </w:r>
       <w:r>
         <w:rPr>
           <w:rFonts w:ascii="Verdana" w:hAnsi="Verdana"/>
-          <w:sz w:val="24"/>
-          <w:szCs w:val="24"/>
         </w:rPr>
         <w:t>pour supprimer un questionnair</w:t>
       </w:r>
       <w:r>
         <w:rPr>
           <w:rFonts w:ascii="Verdana" w:hAnsi="Verdana"/>
-          <w:sz w:val="24"/>
-          <w:szCs w:val="24"/>
         </w:rPr>
         <w:t>e</w:t>
       </w:r>
@@ -2090,55 +2390,70 @@
     </w:p>
     <w:p>
       <w:pPr>
-        <w:pStyle w:val="Titre2"/>
+        <w:pStyle w:val="Titre1"/>
+        <w:ind w:left="737"/>
+      </w:pPr>
+      <w:r>
+        <w:fldChar w:fldCharType="begin"/>
+      </w:r>
+      <w:r>
+        <w:instrText xml:space="preserve"> </w:instrText>
+      </w:r>
+      <w:r>
+        <w:instrText>=</w:instrText>
+      </w:r>
+      <w:r>
+        <w:instrText>4</w:instrText>
+      </w:r>
+      <w:r>
+        <w:instrText>\*ROMAN</w:instrText>
+      </w:r>
+      <w:r>
+        <w:instrText xml:space="preserve"> </w:instrText>
+      </w:r>
+      <w:r>
+        <w:fldChar w:fldCharType="separate"/>
+      </w:r>
+      <w:bookmarkStart w:id="8" w:name="_Toc98166201"/>
+      <w:r>
+        <w:rPr>
+          <w:noProof/>
+        </w:rPr>
+        <w:t>IV</w:t>
+      </w:r>
+      <w:r>
+        <w:fldChar w:fldCharType="end"/>
+      </w:r>
+      <w:r>
+        <w:t xml:space="preserve"> </w:t>
+      </w:r>
+      <w:r>
+        <w:t>Gestion de rôles</w:t>
+      </w:r>
+      <w:bookmarkEnd w:id="8"/>
+    </w:p>
+    <w:p>
+      <w:pPr>
         <w:jc w:val="both"/>
         <w:rPr>
           <w:rFonts w:ascii="Verdana" w:hAnsi="Verdana"/>
-          <w:sz w:val="24"/>
-          <w:szCs w:val="24"/>
-        </w:rPr>
-      </w:pPr>
-      <w:bookmarkStart w:id="4" w:name="_Toc97719386"/>
-      <w:r>
-        <w:rPr>
-          <w:rFonts w:ascii="Verdana" w:hAnsi="Verdana"/>
-          <w:sz w:val="24"/>
-          <w:szCs w:val="24"/>
-        </w:rPr>
-        <w:t>Gestion de rôles</w:t>
-      </w:r>
-      <w:bookmarkEnd w:id="4"/>
-    </w:p>
-    <w:p>
-      <w:pPr>
-        <w:jc w:val="both"/>
-        <w:rPr>
-          <w:rFonts w:ascii="Verdana" w:hAnsi="Verdana"/>
-          <w:sz w:val="24"/>
-          <w:szCs w:val="24"/>
-        </w:rPr>
-      </w:pPr>
-      <w:r>
-        <w:rPr>
-          <w:rFonts w:ascii="Verdana" w:hAnsi="Verdana"/>
-          <w:sz w:val="24"/>
-          <w:szCs w:val="24"/>
+        </w:rPr>
+      </w:pPr>
+      <w:r>
+        <w:rPr>
+          <w:rFonts w:ascii="Verdana" w:hAnsi="Verdana"/>
         </w:rPr>
         <w:t xml:space="preserve">Dans l’application, il existera deux types de rôles </w:t>
       </w:r>
       <w:r>
         <w:rPr>
           <w:rFonts w:ascii="Verdana" w:hAnsi="Verdana"/>
-          <w:sz w:val="24"/>
-          <w:szCs w:val="24"/>
         </w:rPr>
         <w:t>d’administrateur.</w:t>
       </w:r>
       <w:r>
         <w:rPr>
           <w:rFonts w:ascii="Verdana" w:hAnsi="Verdana"/>
-          <w:sz w:val="24"/>
-          <w:szCs w:val="24"/>
         </w:rPr>
         <w:t xml:space="preserve"> Ils seront :</w:t>
       </w:r>
@@ -2150,23 +2465,17 @@
         <w:jc w:val="both"/>
         <w:rPr>
           <w:rFonts w:ascii="Verdana" w:hAnsi="Verdana"/>
-          <w:sz w:val="24"/>
-          <w:szCs w:val="24"/>
-        </w:rPr>
-      </w:pPr>
-      <w:r>
-        <w:rPr>
-          <w:rFonts w:ascii="Verdana" w:hAnsi="Verdana"/>
-          <w:sz w:val="24"/>
-          <w:szCs w:val="24"/>
+        </w:rPr>
+      </w:pPr>
+      <w:r>
+        <w:rPr>
+          <w:rFonts w:ascii="Verdana" w:hAnsi="Verdana"/>
         </w:rPr>
         <w:t xml:space="preserve">- </w:t>
       </w:r>
       <w:r>
         <w:rPr>
           <w:rFonts w:ascii="Verdana" w:hAnsi="Verdana"/>
-          <w:sz w:val="24"/>
-          <w:szCs w:val="24"/>
         </w:rPr>
         <w:t>l’admin</w:t>
       </w:r>
@@ -2178,23 +2487,17 @@
         <w:jc w:val="both"/>
         <w:rPr>
           <w:rFonts w:ascii="Verdana" w:hAnsi="Verdana"/>
-          <w:sz w:val="24"/>
-          <w:szCs w:val="24"/>
-        </w:rPr>
-      </w:pPr>
-      <w:r>
-        <w:rPr>
-          <w:rFonts w:ascii="Verdana" w:hAnsi="Verdana"/>
-          <w:sz w:val="24"/>
-          <w:szCs w:val="24"/>
+        </w:rPr>
+      </w:pPr>
+      <w:r>
+        <w:rPr>
+          <w:rFonts w:ascii="Verdana" w:hAnsi="Verdana"/>
         </w:rPr>
         <w:t xml:space="preserve">- </w:t>
       </w:r>
       <w:r>
         <w:rPr>
           <w:rFonts w:ascii="Verdana" w:hAnsi="Verdana"/>
-          <w:sz w:val="24"/>
-          <w:szCs w:val="24"/>
         </w:rPr>
         <w:t>le super-admin</w:t>
       </w:r>
@@ -2204,23 +2507,17 @@
         <w:jc w:val="both"/>
         <w:rPr>
           <w:rFonts w:ascii="Verdana" w:hAnsi="Verdana"/>
-          <w:sz w:val="24"/>
-          <w:szCs w:val="24"/>
-        </w:rPr>
-      </w:pPr>
-      <w:r>
-        <w:rPr>
-          <w:rFonts w:ascii="Verdana" w:hAnsi="Verdana"/>
-          <w:sz w:val="24"/>
-          <w:szCs w:val="24"/>
+        </w:rPr>
+      </w:pPr>
+      <w:r>
+        <w:rPr>
+          <w:rFonts w:ascii="Verdana" w:hAnsi="Verdana"/>
         </w:rPr>
         <w:t>A la différence du super-admin, l’admin ne pourra que créer, modifier, supprimer ses propres questionnaires.</w:t>
       </w:r>
       <w:r>
         <w:rPr>
           <w:rFonts w:ascii="Verdana" w:hAnsi="Verdana"/>
-          <w:sz w:val="24"/>
-          <w:szCs w:val="24"/>
         </w:rPr>
         <w:t xml:space="preserve"> Petite précision, le super-admin peut créer des utilisateurs qui seront soit admin ou super-admin.</w:t>
       </w:r>
@@ -2590,6 +2887,95 @@
     </w:lvl>
   </w:abstractNum>
   <w:abstractNum w:abstractNumId="3" w15:restartNumberingAfterBreak="0">
+    <w:nsid w:val="1A380FAF"/>
+    <w:multiLevelType w:val="hybridMultilevel"/>
+    <w:tmpl w:val="61B82880"/>
+    <w:lvl w:ilvl="0" w:tplc="040C0017">
+      <w:start w:val="1"/>
+      <w:numFmt w:val="lowerLetter"/>
+      <w:lvlText w:val="%1)"/>
+      <w:lvlJc w:val="left"/>
+      <w:pPr>
+        <w:ind w:left="720" w:hanging="360"/>
+      </w:pPr>
+      <w:rPr>
+        <w:rFonts w:hint="default"/>
+      </w:rPr>
+    </w:lvl>
+    <w:lvl w:ilvl="1" w:tplc="040C0019" w:tentative="1">
+      <w:start w:val="1"/>
+      <w:numFmt w:val="lowerLetter"/>
+      <w:lvlText w:val="%2."/>
+      <w:lvlJc w:val="left"/>
+      <w:pPr>
+        <w:ind w:left="1440" w:hanging="360"/>
+      </w:pPr>
+    </w:lvl>
+    <w:lvl w:ilvl="2" w:tplc="040C001B" w:tentative="1">
+      <w:start w:val="1"/>
+      <w:numFmt w:val="lowerRoman"/>
+      <w:lvlText w:val="%3."/>
+      <w:lvlJc w:val="right"/>
+      <w:pPr>
+        <w:ind w:left="2160" w:hanging="180"/>
+      </w:pPr>
+    </w:lvl>
+    <w:lvl w:ilvl="3" w:tplc="040C000F" w:tentative="1">
+      <w:start w:val="1"/>
+      <w:numFmt w:val="decimal"/>
+      <w:lvlText w:val="%4."/>
+      <w:lvlJc w:val="left"/>
+      <w:pPr>
+        <w:ind w:left="2880" w:hanging="360"/>
+      </w:pPr>
+    </w:lvl>
+    <w:lvl w:ilvl="4" w:tplc="040C0019" w:tentative="1">
+      <w:start w:val="1"/>
+      <w:numFmt w:val="lowerLetter"/>
+      <w:lvlText w:val="%5."/>
+      <w:lvlJc w:val="left"/>
+      <w:pPr>
+        <w:ind w:left="3600" w:hanging="360"/>
+      </w:pPr>
+    </w:lvl>
+    <w:lvl w:ilvl="5" w:tplc="040C001B" w:tentative="1">
+      <w:start w:val="1"/>
+      <w:numFmt w:val="lowerRoman"/>
+      <w:lvlText w:val="%6."/>
+      <w:lvlJc w:val="right"/>
+      <w:pPr>
+        <w:ind w:left="4320" w:hanging="180"/>
+      </w:pPr>
+    </w:lvl>
+    <w:lvl w:ilvl="6" w:tplc="040C000F" w:tentative="1">
+      <w:start w:val="1"/>
+      <w:numFmt w:val="decimal"/>
+      <w:lvlText w:val="%7."/>
+      <w:lvlJc w:val="left"/>
+      <w:pPr>
+        <w:ind w:left="5040" w:hanging="360"/>
+      </w:pPr>
+    </w:lvl>
+    <w:lvl w:ilvl="7" w:tplc="040C0019" w:tentative="1">
+      <w:start w:val="1"/>
+      <w:numFmt w:val="lowerLetter"/>
+      <w:lvlText w:val="%8."/>
+      <w:lvlJc w:val="left"/>
+      <w:pPr>
+        <w:ind w:left="5760" w:hanging="360"/>
+      </w:pPr>
+    </w:lvl>
+    <w:lvl w:ilvl="8" w:tplc="040C001B" w:tentative="1">
+      <w:start w:val="1"/>
+      <w:numFmt w:val="lowerRoman"/>
+      <w:lvlText w:val="%9."/>
+      <w:lvlJc w:val="right"/>
+      <w:pPr>
+        <w:ind w:left="6480" w:hanging="180"/>
+      </w:pPr>
+    </w:lvl>
+  </w:abstractNum>
+  <w:abstractNum w:abstractNumId="4" w15:restartNumberingAfterBreak="0">
     <w:nsid w:val="1B874CC9"/>
     <w:multiLevelType w:val="hybridMultilevel"/>
     <w:tmpl w:val="42D68A2A"/>
@@ -2702,7 +3088,120 @@
       </w:rPr>
     </w:lvl>
   </w:abstractNum>
-  <w:abstractNum w:abstractNumId="4" w15:restartNumberingAfterBreak="0">
+  <w:abstractNum w:abstractNumId="5" w15:restartNumberingAfterBreak="0">
+    <w:nsid w:val="32F403AB"/>
+    <w:multiLevelType w:val="hybridMultilevel"/>
+    <w:tmpl w:val="712C396E"/>
+    <w:lvl w:ilvl="0" w:tplc="78DC09CE">
+      <w:start w:val="1"/>
+      <w:numFmt w:val="bullet"/>
+      <w:lvlText w:val="-"/>
+      <w:lvlJc w:val="left"/>
+      <w:pPr>
+        <w:ind w:left="1068" w:hanging="360"/>
+      </w:pPr>
+      <w:rPr>
+        <w:rFonts w:ascii="Verdana" w:eastAsiaTheme="minorHAnsi" w:hAnsi="Verdana" w:cstheme="minorBidi" w:hint="default"/>
+      </w:rPr>
+    </w:lvl>
+    <w:lvl w:ilvl="1" w:tplc="040C0003" w:tentative="1">
+      <w:start w:val="1"/>
+      <w:numFmt w:val="bullet"/>
+      <w:lvlText w:val="o"/>
+      <w:lvlJc w:val="left"/>
+      <w:pPr>
+        <w:ind w:left="1788" w:hanging="360"/>
+      </w:pPr>
+      <w:rPr>
+        <w:rFonts w:ascii="Courier New" w:hAnsi="Courier New" w:cs="Courier New" w:hint="default"/>
+      </w:rPr>
+    </w:lvl>
+    <w:lvl w:ilvl="2" w:tplc="040C0005" w:tentative="1">
+      <w:start w:val="1"/>
+      <w:numFmt w:val="bullet"/>
+      <w:lvlText w:val=""/>
+      <w:lvlJc w:val="left"/>
+      <w:pPr>
+        <w:ind w:left="2508" w:hanging="360"/>
+      </w:pPr>
+      <w:rPr>
+        <w:rFonts w:ascii="Wingdings" w:hAnsi="Wingdings" w:hint="default"/>
+      </w:rPr>
+    </w:lvl>
+    <w:lvl w:ilvl="3" w:tplc="040C0001" w:tentative="1">
+      <w:start w:val="1"/>
+      <w:numFmt w:val="bullet"/>
+      <w:lvlText w:val=""/>
+      <w:lvlJc w:val="left"/>
+      <w:pPr>
+        <w:ind w:left="3228" w:hanging="360"/>
+      </w:pPr>
+      <w:rPr>
+        <w:rFonts w:ascii="Symbol" w:hAnsi="Symbol" w:hint="default"/>
+      </w:rPr>
+    </w:lvl>
+    <w:lvl w:ilvl="4" w:tplc="040C0003" w:tentative="1">
+      <w:start w:val="1"/>
+      <w:numFmt w:val="bullet"/>
+      <w:lvlText w:val="o"/>
+      <w:lvlJc w:val="left"/>
+      <w:pPr>
+        <w:ind w:left="3948" w:hanging="360"/>
+      </w:pPr>
+      <w:rPr>
+        <w:rFonts w:ascii="Courier New" w:hAnsi="Courier New" w:cs="Courier New" w:hint="default"/>
+      </w:rPr>
+    </w:lvl>
+    <w:lvl w:ilvl="5" w:tplc="040C0005" w:tentative="1">
+      <w:start w:val="1"/>
+      <w:numFmt w:val="bullet"/>
+      <w:lvlText w:val=""/>
+      <w:lvlJc w:val="left"/>
+      <w:pPr>
+        <w:ind w:left="4668" w:hanging="360"/>
+      </w:pPr>
+      <w:rPr>
+        <w:rFonts w:ascii="Wingdings" w:hAnsi="Wingdings" w:hint="default"/>
+      </w:rPr>
+    </w:lvl>
+    <w:lvl w:ilvl="6" w:tplc="040C0001" w:tentative="1">
+      <w:start w:val="1"/>
+      <w:numFmt w:val="bullet"/>
+      <w:lvlText w:val=""/>
+      <w:lvlJc w:val="left"/>
+      <w:pPr>
+        <w:ind w:left="5388" w:hanging="360"/>
+      </w:pPr>
+      <w:rPr>
+        <w:rFonts w:ascii="Symbol" w:hAnsi="Symbol" w:hint="default"/>
+      </w:rPr>
+    </w:lvl>
+    <w:lvl w:ilvl="7" w:tplc="040C0003" w:tentative="1">
+      <w:start w:val="1"/>
+      <w:numFmt w:val="bullet"/>
+      <w:lvlText w:val="o"/>
+      <w:lvlJc w:val="left"/>
+      <w:pPr>
+        <w:ind w:left="6108" w:hanging="360"/>
+      </w:pPr>
+      <w:rPr>
+        <w:rFonts w:ascii="Courier New" w:hAnsi="Courier New" w:cs="Courier New" w:hint="default"/>
+      </w:rPr>
+    </w:lvl>
+    <w:lvl w:ilvl="8" w:tplc="040C0005" w:tentative="1">
+      <w:start w:val="1"/>
+      <w:numFmt w:val="bullet"/>
+      <w:lvlText w:val=""/>
+      <w:lvlJc w:val="left"/>
+      <w:pPr>
+        <w:ind w:left="6828" w:hanging="360"/>
+      </w:pPr>
+      <w:rPr>
+        <w:rFonts w:ascii="Wingdings" w:hAnsi="Wingdings" w:hint="default"/>
+      </w:rPr>
+    </w:lvl>
+  </w:abstractNum>
+  <w:abstractNum w:abstractNumId="6" w15:restartNumberingAfterBreak="0">
     <w:nsid w:val="4B640982"/>
     <w:multiLevelType w:val="hybridMultilevel"/>
     <w:tmpl w:val="E0440B7C"/>
@@ -2791,7 +3290,7 @@
       </w:pPr>
     </w:lvl>
   </w:abstractNum>
-  <w:abstractNum w:abstractNumId="5" w15:restartNumberingAfterBreak="0">
+  <w:abstractNum w:abstractNumId="7" w15:restartNumberingAfterBreak="0">
     <w:nsid w:val="5048159F"/>
     <w:multiLevelType w:val="hybridMultilevel"/>
     <w:tmpl w:val="99828392"/>
@@ -2904,7 +3403,7 @@
       </w:rPr>
     </w:lvl>
   </w:abstractNum>
-  <w:abstractNum w:abstractNumId="6" w15:restartNumberingAfterBreak="0">
+  <w:abstractNum w:abstractNumId="8" w15:restartNumberingAfterBreak="0">
     <w:nsid w:val="53A77FA1"/>
     <w:multiLevelType w:val="hybridMultilevel"/>
     <w:tmpl w:val="0824A2A2"/>
@@ -3017,7 +3516,96 @@
       </w:rPr>
     </w:lvl>
   </w:abstractNum>
-  <w:abstractNum w:abstractNumId="7" w15:restartNumberingAfterBreak="0">
+  <w:abstractNum w:abstractNumId="9" w15:restartNumberingAfterBreak="0">
+    <w:nsid w:val="5452140A"/>
+    <w:multiLevelType w:val="hybridMultilevel"/>
+    <w:tmpl w:val="B02C2C50"/>
+    <w:lvl w:ilvl="0" w:tplc="51242C16">
+      <w:start w:val="1"/>
+      <w:numFmt w:val="lowerLetter"/>
+      <w:lvlText w:val="%1)"/>
+      <w:lvlJc w:val="left"/>
+      <w:pPr>
+        <w:ind w:left="1080" w:hanging="720"/>
+      </w:pPr>
+      <w:rPr>
+        <w:rFonts w:hint="default"/>
+      </w:rPr>
+    </w:lvl>
+    <w:lvl w:ilvl="1" w:tplc="040C0019" w:tentative="1">
+      <w:start w:val="1"/>
+      <w:numFmt w:val="lowerLetter"/>
+      <w:lvlText w:val="%2."/>
+      <w:lvlJc w:val="left"/>
+      <w:pPr>
+        <w:ind w:left="1440" w:hanging="360"/>
+      </w:pPr>
+    </w:lvl>
+    <w:lvl w:ilvl="2" w:tplc="040C001B" w:tentative="1">
+      <w:start w:val="1"/>
+      <w:numFmt w:val="lowerRoman"/>
+      <w:lvlText w:val="%3."/>
+      <w:lvlJc w:val="right"/>
+      <w:pPr>
+        <w:ind w:left="2160" w:hanging="180"/>
+      </w:pPr>
+    </w:lvl>
+    <w:lvl w:ilvl="3" w:tplc="040C000F" w:tentative="1">
+      <w:start w:val="1"/>
+      <w:numFmt w:val="decimal"/>
+      <w:lvlText w:val="%4."/>
+      <w:lvlJc w:val="left"/>
+      <w:pPr>
+        <w:ind w:left="2880" w:hanging="360"/>
+      </w:pPr>
+    </w:lvl>
+    <w:lvl w:ilvl="4" w:tplc="040C0019" w:tentative="1">
+      <w:start w:val="1"/>
+      <w:numFmt w:val="lowerLetter"/>
+      <w:lvlText w:val="%5."/>
+      <w:lvlJc w:val="left"/>
+      <w:pPr>
+        <w:ind w:left="3600" w:hanging="360"/>
+      </w:pPr>
+    </w:lvl>
+    <w:lvl w:ilvl="5" w:tplc="040C001B" w:tentative="1">
+      <w:start w:val="1"/>
+      <w:numFmt w:val="lowerRoman"/>
+      <w:lvlText w:val="%6."/>
+      <w:lvlJc w:val="right"/>
+      <w:pPr>
+        <w:ind w:left="4320" w:hanging="180"/>
+      </w:pPr>
+    </w:lvl>
+    <w:lvl w:ilvl="6" w:tplc="040C000F" w:tentative="1">
+      <w:start w:val="1"/>
+      <w:numFmt w:val="decimal"/>
+      <w:lvlText w:val="%7."/>
+      <w:lvlJc w:val="left"/>
+      <w:pPr>
+        <w:ind w:left="5040" w:hanging="360"/>
+      </w:pPr>
+    </w:lvl>
+    <w:lvl w:ilvl="7" w:tplc="040C0019" w:tentative="1">
+      <w:start w:val="1"/>
+      <w:numFmt w:val="lowerLetter"/>
+      <w:lvlText w:val="%8."/>
+      <w:lvlJc w:val="left"/>
+      <w:pPr>
+        <w:ind w:left="5760" w:hanging="360"/>
+      </w:pPr>
+    </w:lvl>
+    <w:lvl w:ilvl="8" w:tplc="040C001B" w:tentative="1">
+      <w:start w:val="1"/>
+      <w:numFmt w:val="lowerRoman"/>
+      <w:lvlText w:val="%9."/>
+      <w:lvlJc w:val="right"/>
+      <w:pPr>
+        <w:ind w:left="6480" w:hanging="180"/>
+      </w:pPr>
+    </w:lvl>
+  </w:abstractNum>
+  <w:abstractNum w:abstractNumId="10" w15:restartNumberingAfterBreak="0">
     <w:nsid w:val="558D4366"/>
     <w:multiLevelType w:val="hybridMultilevel"/>
     <w:tmpl w:val="762E2888"/>
@@ -3130,7 +3718,7 @@
       </w:rPr>
     </w:lvl>
   </w:abstractNum>
-  <w:abstractNum w:abstractNumId="8" w15:restartNumberingAfterBreak="0">
+  <w:abstractNum w:abstractNumId="11" w15:restartNumberingAfterBreak="0">
     <w:nsid w:val="559454A3"/>
     <w:multiLevelType w:val="hybridMultilevel"/>
     <w:tmpl w:val="A6E8C644"/>
@@ -3243,7 +3831,7 @@
       </w:rPr>
     </w:lvl>
   </w:abstractNum>
-  <w:abstractNum w:abstractNumId="9" w15:restartNumberingAfterBreak="0">
+  <w:abstractNum w:abstractNumId="12" w15:restartNumberingAfterBreak="0">
     <w:nsid w:val="5EE83D85"/>
     <w:multiLevelType w:val="hybridMultilevel"/>
     <w:tmpl w:val="69F67E78"/>
@@ -3356,7 +3944,7 @@
       </w:rPr>
     </w:lvl>
   </w:abstractNum>
-  <w:abstractNum w:abstractNumId="10" w15:restartNumberingAfterBreak="0">
+  <w:abstractNum w:abstractNumId="13" w15:restartNumberingAfterBreak="0">
     <w:nsid w:val="65D14F4D"/>
     <w:multiLevelType w:val="hybridMultilevel"/>
     <w:tmpl w:val="AEC090BA"/>
@@ -3469,7 +4057,7 @@
       </w:rPr>
     </w:lvl>
   </w:abstractNum>
-  <w:abstractNum w:abstractNumId="11" w15:restartNumberingAfterBreak="0">
+  <w:abstractNum w:abstractNumId="14" w15:restartNumberingAfterBreak="0">
     <w:nsid w:val="784D6A75"/>
     <w:multiLevelType w:val="hybridMultilevel"/>
     <w:tmpl w:val="66B00A7C"/>
@@ -3583,40 +4171,49 @@
     </w:lvl>
   </w:abstractNum>
   <w:num w:numId="1">
-    <w:abstractNumId w:val="4"/>
+    <w:abstractNumId w:val="6"/>
   </w:num>
   <w:num w:numId="2">
-    <w:abstractNumId w:val="7"/>
+    <w:abstractNumId w:val="10"/>
   </w:num>
   <w:num w:numId="3">
-    <w:abstractNumId w:val="6"/>
+    <w:abstractNumId w:val="8"/>
   </w:num>
   <w:num w:numId="4">
     <w:abstractNumId w:val="1"/>
   </w:num>
   <w:num w:numId="5">
-    <w:abstractNumId w:val="3"/>
+    <w:abstractNumId w:val="4"/>
   </w:num>
   <w:num w:numId="6">
-    <w:abstractNumId w:val="9"/>
+    <w:abstractNumId w:val="12"/>
   </w:num>
   <w:num w:numId="7">
-    <w:abstractNumId w:val="10"/>
+    <w:abstractNumId w:val="13"/>
   </w:num>
   <w:num w:numId="8">
     <w:abstractNumId w:val="0"/>
   </w:num>
   <w:num w:numId="9">
-    <w:abstractNumId w:val="5"/>
+    <w:abstractNumId w:val="7"/>
   </w:num>
   <w:num w:numId="10">
-    <w:abstractNumId w:val="8"/>
+    <w:abstractNumId w:val="11"/>
   </w:num>
   <w:num w:numId="11">
-    <w:abstractNumId w:val="11"/>
+    <w:abstractNumId w:val="14"/>
   </w:num>
   <w:num w:numId="12">
     <w:abstractNumId w:val="2"/>
+  </w:num>
+  <w:num w:numId="13">
+    <w:abstractNumId w:val="9"/>
+  </w:num>
+  <w:num w:numId="14">
+    <w:abstractNumId w:val="3"/>
+  </w:num>
+  <w:num w:numId="15">
+    <w:abstractNumId w:val="5"/>
   </w:num>
 </w:numbering>
 </file>

</xml_diff>